<commit_message>
finish handling chapter 1 examiner comments
</commit_message>
<xml_diff>
--- a/examiners_comments.docx
+++ b/examiners_comments.docx
@@ -42,23 +42,12 @@
       <w:pPr>
         <w:pStyle w:val="Normal"/>
         <w:rPr>
-          <w:rFonts w:ascii="Latin Modern Sans" w:hAnsi="Latin Modern Sans"/>
-          <w:b w:val="false"/>
-          <w:b w:val="false"/>
-          <w:i w:val="false"/>
-          <w:i w:val="false"/>
-          <w:caps w:val="false"/>
-          <w:smallCaps w:val="false"/>
-          <w:color w:val="000000"/>
-          <w:spacing w:val="0"/>
-          <w:sz w:val="24"/>
-          <w:szCs w:val="24"/>
-          <w:lang w:val="en-GB"/>
-        </w:rPr>
-      </w:pPr>
-      <w:r>
-        <w:rPr>
-          <w:rFonts w:ascii="Latin Modern Sans" w:hAnsi="Latin Modern Sans"/>
+          <w:rFonts w:ascii="Liberation Sans" w:hAnsi="Liberation Sans"/>
+        </w:rPr>
+      </w:pPr>
+      <w:r>
+        <w:rPr>
+          <w:rFonts w:ascii="Liberation Sans" w:hAnsi="Liberation Sans"/>
           <w:b w:val="false"/>
           <w:i w:val="false"/>
           <w:caps w:val="false"/>
@@ -73,7 +62,7 @@
       </w:r>
       <w:r>
         <w:rPr>
-          <w:rFonts w:ascii="Latin Modern Sans" w:hAnsi="Latin Modern Sans"/>
+          <w:rFonts w:ascii="Liberation Sans" w:hAnsi="Liberation Sans"/>
           <w:b w:val="false"/>
           <w:i w:val="false"/>
           <w:caps w:val="false"/>
@@ -88,7 +77,7 @@
       </w:r>
       <w:r>
         <w:rPr>
-          <w:rFonts w:ascii="Latin Modern Sans" w:hAnsi="Latin Modern Sans"/>
+          <w:rFonts w:ascii="Liberation Sans" w:hAnsi="Liberation Sans"/>
           <w:b w:val="false"/>
           <w:i w:val="false"/>
           <w:caps w:val="false"/>
@@ -103,7 +92,7 @@
       </w:r>
       <w:r>
         <w:rPr>
-          <w:rFonts w:ascii="Latin Modern Sans" w:hAnsi="Latin Modern Sans"/>
+          <w:rFonts w:ascii="Liberation Sans" w:hAnsi="Liberation Sans"/>
           <w:b w:val="false"/>
           <w:i w:val="false"/>
           <w:caps w:val="false"/>
@@ -118,7 +107,7 @@
       </w:r>
       <w:r>
         <w:rPr>
-          <w:rFonts w:ascii="Latin Modern Sans" w:hAnsi="Latin Modern Sans"/>
+          <w:rFonts w:ascii="Liberation Sans" w:hAnsi="Liberation Sans"/>
           <w:b w:val="false"/>
           <w:i w:val="false"/>
           <w:caps w:val="false"/>
@@ -136,73 +125,72 @@
       <w:pPr>
         <w:pStyle w:val="Normal"/>
         <w:rPr>
-          <w:rFonts w:ascii="Latin Modern Sans" w:hAnsi="Latin Modern Sans"/>
-          <w:b w:val="false"/>
-          <w:b w:val="false"/>
-          <w:i w:val="false"/>
-          <w:i w:val="false"/>
-          <w:caps w:val="false"/>
-          <w:smallCaps w:val="false"/>
-          <w:color w:val="000000"/>
-          <w:spacing w:val="0"/>
-          <w:sz w:val="24"/>
-          <w:szCs w:val="24"/>
-          <w:lang w:val="en-GB"/>
-        </w:rPr>
-      </w:pPr>
-      <w:r>
-        <w:rPr>
-          <w:rFonts w:ascii="Latin Modern Sans" w:hAnsi="Latin Modern Sans"/>
-          <w:b w:val="false"/>
-          <w:i w:val="false"/>
-          <w:caps w:val="false"/>
-          <w:smallCaps w:val="false"/>
-          <w:color w:val="000000"/>
-          <w:spacing w:val="0"/>
-          <w:sz w:val="24"/>
-          <w:szCs w:val="24"/>
-          <w:lang w:val="en-GB"/>
-        </w:rPr>
-      </w:r>
-    </w:p>
-    <w:p>
-      <w:pPr>
-        <w:pStyle w:val="Normal"/>
-        <w:rPr>
-          <w:rFonts w:ascii="Latin Modern Sans" w:hAnsi="Latin Modern Sans"/>
-          <w:b w:val="false"/>
-          <w:b w:val="false"/>
-          <w:i w:val="false"/>
-          <w:i w:val="false"/>
-          <w:caps w:val="false"/>
-          <w:smallCaps w:val="false"/>
-          <w:color w:val="000000"/>
-          <w:spacing w:val="0"/>
-          <w:sz w:val="24"/>
-          <w:szCs w:val="24"/>
-          <w:lang w:val="en-GB"/>
-        </w:rPr>
-      </w:pPr>
-      <w:r>
-        <w:rPr>
-          <w:rFonts w:ascii="Latin Modern Sans" w:hAnsi="Latin Modern Sans"/>
-          <w:b w:val="false"/>
-          <w:i w:val="false"/>
-          <w:caps w:val="false"/>
-          <w:smallCaps w:val="false"/>
-          <w:color w:val="000000"/>
-          <w:spacing w:val="0"/>
-          <w:sz w:val="24"/>
-          <w:szCs w:val="24"/>
-          <w:lang w:val="en-GB"/>
-        </w:rPr>
-      </w:r>
-    </w:p>
-    <w:p>
-      <w:pPr>
-        <w:pStyle w:val="Normal"/>
-        <w:rPr>
-          <w:rFonts w:ascii="Latin Modern Sans" w:hAnsi="Latin Modern Sans"/>
+          <w:rFonts w:ascii="Liberation Sans" w:hAnsi="Liberation Sans"/>
+          <w:b w:val="false"/>
+          <w:b w:val="false"/>
+          <w:i w:val="false"/>
+          <w:i w:val="false"/>
+          <w:caps w:val="false"/>
+          <w:smallCaps w:val="false"/>
+          <w:color w:val="000000"/>
+          <w:spacing w:val="0"/>
+          <w:sz w:val="24"/>
+          <w:szCs w:val="24"/>
+          <w:lang w:val="en-GB"/>
+        </w:rPr>
+      </w:pPr>
+      <w:r>
+        <w:rPr>
+          <w:rFonts w:ascii="Liberation Sans" w:hAnsi="Liberation Sans"/>
+          <w:b w:val="false"/>
+          <w:i w:val="false"/>
+          <w:caps w:val="false"/>
+          <w:smallCaps w:val="false"/>
+          <w:color w:val="000000"/>
+          <w:spacing w:val="0"/>
+          <w:sz w:val="24"/>
+          <w:szCs w:val="24"/>
+          <w:lang w:val="en-GB"/>
+        </w:rPr>
+      </w:r>
+    </w:p>
+    <w:p>
+      <w:pPr>
+        <w:pStyle w:val="Normal"/>
+        <w:rPr>
+          <w:rFonts w:ascii="Liberation Sans" w:hAnsi="Liberation Sans"/>
+          <w:b w:val="false"/>
+          <w:b w:val="false"/>
+          <w:i w:val="false"/>
+          <w:i w:val="false"/>
+          <w:caps w:val="false"/>
+          <w:smallCaps w:val="false"/>
+          <w:color w:val="000000"/>
+          <w:spacing w:val="0"/>
+          <w:sz w:val="24"/>
+          <w:szCs w:val="24"/>
+          <w:lang w:val="en-GB"/>
+        </w:rPr>
+      </w:pPr>
+      <w:r>
+        <w:rPr>
+          <w:rFonts w:ascii="Liberation Sans" w:hAnsi="Liberation Sans"/>
+          <w:b w:val="false"/>
+          <w:i w:val="false"/>
+          <w:caps w:val="false"/>
+          <w:smallCaps w:val="false"/>
+          <w:color w:val="000000"/>
+          <w:spacing w:val="0"/>
+          <w:sz w:val="24"/>
+          <w:szCs w:val="24"/>
+          <w:lang w:val="en-GB"/>
+        </w:rPr>
+      </w:r>
+    </w:p>
+    <w:p>
+      <w:pPr>
+        <w:pStyle w:val="Normal"/>
+        <w:rPr>
           <w:b w:val="false"/>
           <w:b w:val="false"/>
           <w:bCs w:val="false"/>
@@ -220,7 +208,7 @@
       </w:pPr>
       <w:r>
         <w:rPr>
-          <w:rFonts w:ascii="Latin Modern Sans" w:hAnsi="Latin Modern Sans"/>
+          <w:rFonts w:ascii="Liberation Sans" w:hAnsi="Liberation Sans"/>
           <w:b w:val="false"/>
           <w:bCs w:val="false"/>
           <w:i w:val="false"/>
@@ -240,23 +228,22 @@
       <w:pPr>
         <w:pStyle w:val="Normal"/>
         <w:rPr>
-          <w:rFonts w:ascii="Latin Modern Sans" w:hAnsi="Latin Modern Sans"/>
-          <w:b w:val="false"/>
-          <w:b w:val="false"/>
-          <w:i w:val="false"/>
-          <w:i w:val="false"/>
-          <w:caps w:val="false"/>
-          <w:smallCaps w:val="false"/>
-          <w:color w:val="000000"/>
-          <w:spacing w:val="0"/>
-          <w:sz w:val="24"/>
-          <w:szCs w:val="24"/>
-          <w:lang w:val="en-GB"/>
-        </w:rPr>
-      </w:pPr>
-      <w:r>
-        <w:rPr>
-          <w:rFonts w:ascii="Latin Modern Sans" w:hAnsi="Latin Modern Sans"/>
+          <w:b w:val="false"/>
+          <w:b w:val="false"/>
+          <w:i w:val="false"/>
+          <w:i w:val="false"/>
+          <w:caps w:val="false"/>
+          <w:smallCaps w:val="false"/>
+          <w:color w:val="000000"/>
+          <w:spacing w:val="0"/>
+          <w:sz w:val="24"/>
+          <w:szCs w:val="24"/>
+          <w:lang w:val="en-GB"/>
+        </w:rPr>
+      </w:pPr>
+      <w:r>
+        <w:rPr>
+          <w:rFonts w:ascii="Liberation Sans" w:hAnsi="Liberation Sans"/>
           <w:b w:val="false"/>
           <w:i w:val="false"/>
           <w:caps w:val="false"/>
@@ -285,23 +272,22 @@
         <w:spacing w:before="0" w:after="0"/>
         <w:ind w:start="709" w:hanging="0"/>
         <w:rPr>
-          <w:rFonts w:ascii="Latin Modern Sans" w:hAnsi="Latin Modern Sans"/>
-          <w:b w:val="false"/>
-          <w:b w:val="false"/>
-          <w:i w:val="false"/>
-          <w:i w:val="false"/>
-          <w:caps w:val="false"/>
-          <w:smallCaps w:val="false"/>
-          <w:color w:val="000000"/>
-          <w:spacing w:val="0"/>
-          <w:sz w:val="24"/>
-          <w:szCs w:val="24"/>
-          <w:lang w:val="en-GB"/>
-        </w:rPr>
-      </w:pPr>
-      <w:r>
-        <w:rPr>
-          <w:rFonts w:ascii="Latin Modern Sans" w:hAnsi="Latin Modern Sans"/>
+          <w:b w:val="false"/>
+          <w:b w:val="false"/>
+          <w:i w:val="false"/>
+          <w:i w:val="false"/>
+          <w:caps w:val="false"/>
+          <w:smallCaps w:val="false"/>
+          <w:color w:val="000000"/>
+          <w:spacing w:val="0"/>
+          <w:sz w:val="24"/>
+          <w:szCs w:val="24"/>
+          <w:lang w:val="en-GB"/>
+        </w:rPr>
+      </w:pPr>
+      <w:r>
+        <w:rPr>
+          <w:rFonts w:ascii="Liberation Sans" w:hAnsi="Liberation Sans"/>
           <w:b w:val="false"/>
           <w:i w:val="false"/>
           <w:caps w:val="false"/>
@@ -329,23 +315,22 @@
         </w:tabs>
         <w:ind w:start="709" w:hanging="0"/>
         <w:rPr>
-          <w:rFonts w:ascii="Latin Modern Sans" w:hAnsi="Latin Modern Sans"/>
-          <w:b w:val="false"/>
-          <w:b w:val="false"/>
-          <w:i w:val="false"/>
-          <w:i w:val="false"/>
-          <w:caps w:val="false"/>
-          <w:smallCaps w:val="false"/>
-          <w:color w:val="000000"/>
-          <w:spacing w:val="0"/>
-          <w:sz w:val="24"/>
-          <w:szCs w:val="24"/>
-          <w:lang w:val="en-GB"/>
-        </w:rPr>
-      </w:pPr>
-      <w:r>
-        <w:rPr>
-          <w:rFonts w:ascii="Latin Modern Sans" w:hAnsi="Latin Modern Sans"/>
+          <w:b w:val="false"/>
+          <w:b w:val="false"/>
+          <w:i w:val="false"/>
+          <w:i w:val="false"/>
+          <w:caps w:val="false"/>
+          <w:smallCaps w:val="false"/>
+          <w:color w:val="000000"/>
+          <w:spacing w:val="0"/>
+          <w:sz w:val="24"/>
+          <w:szCs w:val="24"/>
+          <w:lang w:val="en-GB"/>
+        </w:rPr>
+      </w:pPr>
+      <w:r>
+        <w:rPr>
+          <w:rFonts w:ascii="Liberation Sans" w:hAnsi="Liberation Sans"/>
           <w:b w:val="false"/>
           <w:i w:val="false"/>
           <w:caps w:val="false"/>
@@ -365,23 +350,22 @@
         <w:widowControl/>
         <w:ind w:start="0" w:end="0" w:hanging="0"/>
         <w:rPr>
-          <w:rFonts w:ascii="Latin Modern Sans" w:hAnsi="Latin Modern Sans"/>
-          <w:b w:val="false"/>
-          <w:b w:val="false"/>
-          <w:i w:val="false"/>
-          <w:i w:val="false"/>
-          <w:caps w:val="false"/>
-          <w:smallCaps w:val="false"/>
-          <w:color w:val="000000"/>
-          <w:spacing w:val="0"/>
-          <w:sz w:val="24"/>
-          <w:szCs w:val="24"/>
-          <w:lang w:val="en-GB"/>
-        </w:rPr>
-      </w:pPr>
-      <w:r>
-        <w:rPr>
-          <w:rFonts w:ascii="Latin Modern Sans" w:hAnsi="Latin Modern Sans"/>
+          <w:b w:val="false"/>
+          <w:b w:val="false"/>
+          <w:i w:val="false"/>
+          <w:i w:val="false"/>
+          <w:caps w:val="false"/>
+          <w:smallCaps w:val="false"/>
+          <w:color w:val="000000"/>
+          <w:spacing w:val="0"/>
+          <w:sz w:val="24"/>
+          <w:szCs w:val="24"/>
+          <w:lang w:val="en-GB"/>
+        </w:rPr>
+      </w:pPr>
+      <w:r>
+        <w:rPr>
+          <w:rFonts w:ascii="Liberation Sans" w:hAnsi="Liberation Sans"/>
           <w:b w:val="false"/>
           <w:i w:val="false"/>
           <w:caps w:val="false"/>
@@ -410,23 +394,22 @@
         <w:spacing w:before="0" w:after="0"/>
         <w:ind w:start="709" w:hanging="0"/>
         <w:rPr>
-          <w:rFonts w:ascii="Latin Modern Sans" w:hAnsi="Latin Modern Sans"/>
-          <w:b w:val="false"/>
-          <w:b w:val="false"/>
-          <w:i w:val="false"/>
-          <w:i w:val="false"/>
-          <w:caps w:val="false"/>
-          <w:smallCaps w:val="false"/>
-          <w:color w:val="000000"/>
-          <w:spacing w:val="0"/>
-          <w:sz w:val="24"/>
-          <w:szCs w:val="24"/>
-          <w:lang w:val="en-GB"/>
-        </w:rPr>
-      </w:pPr>
-      <w:r>
-        <w:rPr>
-          <w:rFonts w:ascii="Latin Modern Sans" w:hAnsi="Latin Modern Sans"/>
+          <w:b w:val="false"/>
+          <w:b w:val="false"/>
+          <w:i w:val="false"/>
+          <w:i w:val="false"/>
+          <w:caps w:val="false"/>
+          <w:smallCaps w:val="false"/>
+          <w:color w:val="000000"/>
+          <w:spacing w:val="0"/>
+          <w:sz w:val="24"/>
+          <w:szCs w:val="24"/>
+          <w:lang w:val="en-GB"/>
+        </w:rPr>
+      </w:pPr>
+      <w:r>
+        <w:rPr>
+          <w:rFonts w:ascii="Liberation Sans" w:hAnsi="Liberation Sans"/>
           <w:b w:val="false"/>
           <w:i w:val="false"/>
           <w:caps w:val="false"/>
@@ -438,6 +421,48 @@
           <w:lang w:val="en-GB"/>
         </w:rPr>
         <w:t>p11 towards the end says SK is sensitive to neutrinos through nu-e scattering. That's true, but could imply it's the *only* way they measure neutrinos, which isn't. Maybe "sensitive to solar neutrinos" (if they're under Cherenkov threshold for nu-O interactions)? Or just hedge a little in some other way</w:t>
+      </w:r>
+    </w:p>
+    <w:p>
+      <w:pPr>
+        <w:pStyle w:val="TextBody"/>
+        <w:widowControl/>
+        <w:numPr>
+          <w:ilvl w:val="0"/>
+          <w:numId w:val="0"/>
+        </w:numPr>
+        <w:tabs>
+          <w:tab w:val="clear" w:pos="720"/>
+          <w:tab w:val="left" w:pos="0" w:leader="none"/>
+        </w:tabs>
+        <w:spacing w:before="0" w:after="0"/>
+        <w:ind w:start="709" w:hanging="0"/>
+        <w:rPr>
+          <w:rFonts w:ascii="Liberation Sans" w:hAnsi="Liberation Sans"/>
+          <w:color w:val="C9211E"/>
+        </w:rPr>
+      </w:pPr>
+      <w:r>
+        <w:rPr>
+          <w:rFonts w:ascii="Liberation Sans" w:hAnsi="Liberation Sans"/>
+          <w:color w:val="C9211E"/>
+        </w:rPr>
+        <w:t xml:space="preserve">Agreed; added “sensitive to </w:t>
+      </w:r>
+      <w:r>
+        <w:rPr>
+          <w:rFonts w:ascii="Liberation Sans" w:hAnsi="Liberation Sans"/>
+          <w:color w:val="C9211E"/>
+          <w:u w:val="none"/>
+        </w:rPr>
+        <w:t>solar</w:t>
+      </w:r>
+      <w:r>
+        <w:rPr>
+          <w:rFonts w:ascii="Liberation Sans" w:hAnsi="Liberation Sans"/>
+          <w:color w:val="C9211E"/>
+        </w:rPr>
+        <w:t xml:space="preserve"> neutrinos” as suggested.</w:t>
       </w:r>
     </w:p>
     <w:p>
@@ -455,23 +480,22 @@
         <w:spacing w:before="0" w:after="0"/>
         <w:ind w:start="709" w:hanging="0"/>
         <w:rPr>
-          <w:rFonts w:ascii="Latin Modern Sans" w:hAnsi="Latin Modern Sans"/>
-          <w:b w:val="false"/>
-          <w:b w:val="false"/>
-          <w:i w:val="false"/>
-          <w:i w:val="false"/>
-          <w:caps w:val="false"/>
-          <w:smallCaps w:val="false"/>
-          <w:color w:val="000000"/>
-          <w:spacing w:val="0"/>
-          <w:sz w:val="24"/>
-          <w:szCs w:val="24"/>
-          <w:lang w:val="en-GB"/>
-        </w:rPr>
-      </w:pPr>
-      <w:r>
-        <w:rPr>
-          <w:rFonts w:ascii="Latin Modern Sans" w:hAnsi="Latin Modern Sans"/>
+          <w:b w:val="false"/>
+          <w:b w:val="false"/>
+          <w:i w:val="false"/>
+          <w:i w:val="false"/>
+          <w:caps w:val="false"/>
+          <w:smallCaps w:val="false"/>
+          <w:color w:val="000000"/>
+          <w:spacing w:val="0"/>
+          <w:sz w:val="24"/>
+          <w:szCs w:val="24"/>
+          <w:lang w:val="en-GB"/>
+        </w:rPr>
+      </w:pPr>
+      <w:r>
+        <w:rPr>
+          <w:rFonts w:ascii="Liberation Sans" w:hAnsi="Liberation Sans"/>
           <w:b w:val="false"/>
           <w:i w:val="false"/>
           <w:caps w:val="false"/>
@@ -483,6 +507,33 @@
           <w:lang w:val="en-GB"/>
         </w:rPr>
         <w:t>p12: clarify the rate of *electron* neutrino interactions was too low?</w:t>
+      </w:r>
+    </w:p>
+    <w:p>
+      <w:pPr>
+        <w:pStyle w:val="TextBody"/>
+        <w:widowControl/>
+        <w:numPr>
+          <w:ilvl w:val="0"/>
+          <w:numId w:val="0"/>
+        </w:numPr>
+        <w:tabs>
+          <w:tab w:val="clear" w:pos="720"/>
+          <w:tab w:val="left" w:pos="0" w:leader="none"/>
+        </w:tabs>
+        <w:spacing w:before="0" w:after="0"/>
+        <w:ind w:start="709" w:hanging="0"/>
+        <w:rPr>
+          <w:rFonts w:ascii="Liberation Sans" w:hAnsi="Liberation Sans"/>
+          <w:color w:val="C9211E"/>
+        </w:rPr>
+      </w:pPr>
+      <w:r>
+        <w:rPr>
+          <w:rFonts w:ascii="Liberation Sans" w:hAnsi="Liberation Sans"/>
+          <w:color w:val="C9211E"/>
+        </w:rPr>
+        <w:t>Only some of the experiments I described in the previous paragraphs of the text could observe explicitly the rate of electron neutrino interactions (Homestake, SAGE, GALLEX/GNO). The Kamiokande &amp; Super-Kamiokande experiments measured solar neutrinos via elastic scattering, which can only measure an ad-mixture of neutrino flavours. I felt that saying that the “measured rate of neutrino interactions” being too low was more accurate. Keeping.</w:t>
       </w:r>
     </w:p>
     <w:p>
@@ -500,23 +551,22 @@
         <w:spacing w:before="0" w:after="0"/>
         <w:ind w:start="709" w:hanging="0"/>
         <w:rPr>
-          <w:rFonts w:ascii="Latin Modern Sans" w:hAnsi="Latin Modern Sans"/>
-          <w:b w:val="false"/>
-          <w:b w:val="false"/>
-          <w:i w:val="false"/>
-          <w:i w:val="false"/>
-          <w:caps w:val="false"/>
-          <w:smallCaps w:val="false"/>
-          <w:color w:val="000000"/>
-          <w:spacing w:val="0"/>
-          <w:sz w:val="24"/>
-          <w:szCs w:val="24"/>
-          <w:lang w:val="en-GB"/>
-        </w:rPr>
-      </w:pPr>
-      <w:r>
-        <w:rPr>
-          <w:rFonts w:ascii="Latin Modern Sans" w:hAnsi="Latin Modern Sans"/>
+          <w:b w:val="false"/>
+          <w:b w:val="false"/>
+          <w:i w:val="false"/>
+          <w:i w:val="false"/>
+          <w:caps w:val="false"/>
+          <w:smallCaps w:val="false"/>
+          <w:color w:val="000000"/>
+          <w:spacing w:val="0"/>
+          <w:sz w:val="24"/>
+          <w:szCs w:val="24"/>
+          <w:lang w:val="en-GB"/>
+        </w:rPr>
+      </w:pPr>
+      <w:r>
+        <w:rPr>
+          <w:rFonts w:ascii="Liberation Sans" w:hAnsi="Liberation Sans"/>
           <w:b w:val="false"/>
           <w:i w:val="false"/>
           <w:caps w:val="false"/>
@@ -528,6 +578,33 @@
           <w:lang w:val="en-GB"/>
         </w:rPr>
         <w:t>p13: consistent values of the flux of 8B neutrinos *from each flavour* or from all flavours combined? More importantly, do you want to make explicit the conclusion here that the total flux was correct but the nue flux was low, which could be explained by nue oscillating into other flavours? I didn't feel that that was quite clear.</w:t>
+      </w:r>
+    </w:p>
+    <w:p>
+      <w:pPr>
+        <w:pStyle w:val="TextBody"/>
+        <w:widowControl/>
+        <w:numPr>
+          <w:ilvl w:val="0"/>
+          <w:numId w:val="0"/>
+        </w:numPr>
+        <w:tabs>
+          <w:tab w:val="clear" w:pos="720"/>
+          <w:tab w:val="left" w:pos="0" w:leader="none"/>
+        </w:tabs>
+        <w:spacing w:before="0" w:after="0"/>
+        <w:ind w:start="709" w:hanging="0"/>
+        <w:rPr>
+          <w:rFonts w:ascii="Liberation Sans" w:hAnsi="Liberation Sans"/>
+          <w:color w:val="C9211E"/>
+        </w:rPr>
+      </w:pPr>
+      <w:r>
+        <w:rPr>
+          <w:rFonts w:ascii="Liberation Sans" w:hAnsi="Liberation Sans"/>
+          <w:color w:val="C9211E"/>
+        </w:rPr>
+        <w:t>Understood; I have replaced “consistent with the SSM” with “consistent with the total flux expected from the SSM”. I have also added a sentence at the end of the paragraph, saying “Because the measured $\nu_{e}$ flux was low, but the total flux neutrino flux was correct, this was strong evidence for some form of neutrino oscillations.”</w:t>
       </w:r>
     </w:p>
     <w:p>
@@ -545,23 +622,22 @@
         <w:spacing w:before="0" w:after="0"/>
         <w:ind w:start="709" w:hanging="0"/>
         <w:rPr>
-          <w:rFonts w:ascii="Latin Modern Sans" w:hAnsi="Latin Modern Sans"/>
-          <w:b w:val="false"/>
-          <w:b w:val="false"/>
-          <w:i w:val="false"/>
-          <w:i w:val="false"/>
-          <w:caps w:val="false"/>
-          <w:smallCaps w:val="false"/>
-          <w:color w:val="000000"/>
-          <w:spacing w:val="0"/>
-          <w:sz w:val="24"/>
-          <w:szCs w:val="24"/>
-          <w:lang w:val="en-GB"/>
-        </w:rPr>
-      </w:pPr>
-      <w:r>
-        <w:rPr>
-          <w:rFonts w:ascii="Latin Modern Sans" w:hAnsi="Latin Modern Sans"/>
+          <w:b w:val="false"/>
+          <w:b w:val="false"/>
+          <w:i w:val="false"/>
+          <w:i w:val="false"/>
+          <w:caps w:val="false"/>
+          <w:smallCaps w:val="false"/>
+          <w:color w:val="000000"/>
+          <w:spacing w:val="0"/>
+          <w:sz w:val="24"/>
+          <w:szCs w:val="24"/>
+          <w:lang w:val="en-GB"/>
+        </w:rPr>
+      </w:pPr>
+      <w:r>
+        <w:rPr>
+          <w:rFonts w:ascii="Liberation Sans" w:hAnsi="Liberation Sans"/>
           <w:b w:val="false"/>
           <w:i w:val="false"/>
           <w:caps w:val="false"/>
@@ -573,6 +649,33 @@
           <w:lang w:val="en-GB"/>
         </w:rPr>
         <w:t>p17 no-zero -&gt; non-zero</w:t>
+      </w:r>
+    </w:p>
+    <w:p>
+      <w:pPr>
+        <w:pStyle w:val="TextBody"/>
+        <w:widowControl/>
+        <w:numPr>
+          <w:ilvl w:val="0"/>
+          <w:numId w:val="0"/>
+        </w:numPr>
+        <w:tabs>
+          <w:tab w:val="clear" w:pos="720"/>
+          <w:tab w:val="left" w:pos="0" w:leader="none"/>
+        </w:tabs>
+        <w:spacing w:before="0" w:after="0"/>
+        <w:ind w:start="709" w:hanging="0"/>
+        <w:rPr>
+          <w:rFonts w:ascii="Liberation Sans" w:hAnsi="Liberation Sans"/>
+          <w:color w:val="C9211E"/>
+        </w:rPr>
+      </w:pPr>
+      <w:r>
+        <w:rPr>
+          <w:rFonts w:ascii="Liberation Sans" w:hAnsi="Liberation Sans"/>
+          <w:color w:val="C9211E"/>
+        </w:rPr>
+        <w:t>Agreed; changed.</w:t>
       </w:r>
     </w:p>
     <w:p>
@@ -589,23 +692,22 @@
         </w:tabs>
         <w:ind w:start="709" w:hanging="0"/>
         <w:rPr>
-          <w:rFonts w:ascii="Latin Modern Sans" w:hAnsi="Latin Modern Sans"/>
-          <w:b w:val="false"/>
-          <w:b w:val="false"/>
-          <w:i w:val="false"/>
-          <w:i w:val="false"/>
-          <w:caps w:val="false"/>
-          <w:smallCaps w:val="false"/>
-          <w:color w:val="000000"/>
-          <w:spacing w:val="0"/>
-          <w:sz w:val="24"/>
-          <w:szCs w:val="24"/>
-          <w:lang w:val="en-GB"/>
-        </w:rPr>
-      </w:pPr>
-      <w:r>
-        <w:rPr>
-          <w:rFonts w:ascii="Latin Modern Sans" w:hAnsi="Latin Modern Sans"/>
+          <w:b w:val="false"/>
+          <w:b w:val="false"/>
+          <w:i w:val="false"/>
+          <w:i w:val="false"/>
+          <w:caps w:val="false"/>
+          <w:smallCaps w:val="false"/>
+          <w:color w:val="000000"/>
+          <w:spacing w:val="0"/>
+          <w:sz w:val="24"/>
+          <w:szCs w:val="24"/>
+          <w:lang w:val="en-GB"/>
+        </w:rPr>
+      </w:pPr>
+      <w:r>
+        <w:rPr>
+          <w:rFonts w:ascii="Liberation Sans" w:hAnsi="Liberation Sans"/>
           <w:b w:val="false"/>
           <w:i w:val="false"/>
           <w:caps w:val="false"/>
@@ -617,6 +719,48 @@
           <w:lang w:val="en-GB"/>
         </w:rPr>
         <w:t>p21 Fig 1.5 (or in caption) make sure to label what is data and what is expectation</w:t>
+      </w:r>
+    </w:p>
+    <w:p>
+      <w:pPr>
+        <w:pStyle w:val="TextBody"/>
+        <w:widowControl/>
+        <w:numPr>
+          <w:ilvl w:val="0"/>
+          <w:numId w:val="0"/>
+        </w:numPr>
+        <w:tabs>
+          <w:tab w:val="clear" w:pos="720"/>
+          <w:tab w:val="left" w:pos="0" w:leader="none"/>
+        </w:tabs>
+        <w:ind w:start="709" w:hanging="0"/>
+        <w:rPr>
+          <w:b w:val="false"/>
+          <w:b w:val="false"/>
+          <w:i w:val="false"/>
+          <w:i w:val="false"/>
+          <w:caps w:val="false"/>
+          <w:smallCaps w:val="false"/>
+          <w:spacing w:val="0"/>
+          <w:sz w:val="24"/>
+          <w:szCs w:val="24"/>
+          <w:lang w:val="en-GB"/>
+        </w:rPr>
+      </w:pPr>
+      <w:r>
+        <w:rPr>
+          <w:rFonts w:ascii="Liberation Sans" w:hAnsi="Liberation Sans"/>
+          <w:b w:val="false"/>
+          <w:i w:val="false"/>
+          <w:caps w:val="false"/>
+          <w:smallCaps w:val="false"/>
+          <w:color w:val="C9211E"/>
+          <w:spacing w:val="0"/>
+          <w:sz w:val="24"/>
+          <w:szCs w:val="24"/>
+          <w:lang w:val="en-GB"/>
+        </w:rPr>
+        <w:t>I have now added “...as grey and pink bands, respectively.” to the end of the caption, which should clarify this.</w:t>
       </w:r>
     </w:p>
     <w:p>
@@ -625,23 +769,22 @@
         <w:widowControl/>
         <w:ind w:start="0" w:end="0" w:hanging="0"/>
         <w:rPr>
-          <w:rFonts w:ascii="Latin Modern Sans" w:hAnsi="Latin Modern Sans"/>
-          <w:b w:val="false"/>
-          <w:b w:val="false"/>
-          <w:i w:val="false"/>
-          <w:i w:val="false"/>
-          <w:caps w:val="false"/>
-          <w:smallCaps w:val="false"/>
-          <w:color w:val="000000"/>
-          <w:spacing w:val="0"/>
-          <w:sz w:val="24"/>
-          <w:szCs w:val="24"/>
-          <w:lang w:val="en-GB"/>
-        </w:rPr>
-      </w:pPr>
-      <w:r>
-        <w:rPr>
-          <w:rFonts w:ascii="Latin Modern Sans" w:hAnsi="Latin Modern Sans"/>
+          <w:b w:val="false"/>
+          <w:b w:val="false"/>
+          <w:i w:val="false"/>
+          <w:i w:val="false"/>
+          <w:caps w:val="false"/>
+          <w:smallCaps w:val="false"/>
+          <w:color w:val="000000"/>
+          <w:spacing w:val="0"/>
+          <w:sz w:val="24"/>
+          <w:szCs w:val="24"/>
+          <w:lang w:val="en-GB"/>
+        </w:rPr>
+      </w:pPr>
+      <w:r>
+        <w:rPr>
+          <w:rFonts w:ascii="Liberation Sans" w:hAnsi="Liberation Sans"/>
           <w:b w:val="false"/>
           <w:i w:val="false"/>
           <w:caps w:val="false"/>
@@ -670,23 +813,22 @@
         <w:spacing w:before="0" w:after="0"/>
         <w:ind w:start="709" w:hanging="0"/>
         <w:rPr>
-          <w:rFonts w:ascii="Latin Modern Sans" w:hAnsi="Latin Modern Sans"/>
-          <w:b w:val="false"/>
-          <w:b w:val="false"/>
-          <w:i w:val="false"/>
-          <w:i w:val="false"/>
-          <w:caps w:val="false"/>
-          <w:smallCaps w:val="false"/>
-          <w:color w:val="000000"/>
-          <w:spacing w:val="0"/>
-          <w:sz w:val="24"/>
-          <w:szCs w:val="24"/>
-          <w:lang w:val="en-GB"/>
-        </w:rPr>
-      </w:pPr>
-      <w:r>
-        <w:rPr>
-          <w:rFonts w:ascii="Latin Modern Sans" w:hAnsi="Latin Modern Sans"/>
+          <w:b w:val="false"/>
+          <w:b w:val="false"/>
+          <w:i w:val="false"/>
+          <w:i w:val="false"/>
+          <w:caps w:val="false"/>
+          <w:smallCaps w:val="false"/>
+          <w:color w:val="000000"/>
+          <w:spacing w:val="0"/>
+          <w:sz w:val="24"/>
+          <w:szCs w:val="24"/>
+          <w:lang w:val="en-GB"/>
+        </w:rPr>
+      </w:pPr>
+      <w:r>
+        <w:rPr>
+          <w:rFonts w:ascii="Liberation Sans" w:hAnsi="Liberation Sans"/>
           <w:b w:val="false"/>
           <w:i w:val="false"/>
           <w:caps w:val="false"/>
@@ -715,23 +857,22 @@
         <w:spacing w:before="0" w:after="0"/>
         <w:ind w:start="709" w:hanging="0"/>
         <w:rPr>
-          <w:rFonts w:ascii="Latin Modern Sans" w:hAnsi="Latin Modern Sans"/>
-          <w:b w:val="false"/>
-          <w:b w:val="false"/>
-          <w:i w:val="false"/>
-          <w:i w:val="false"/>
-          <w:caps w:val="false"/>
-          <w:smallCaps w:val="false"/>
-          <w:color w:val="000000"/>
-          <w:spacing w:val="0"/>
-          <w:sz w:val="24"/>
-          <w:szCs w:val="24"/>
-          <w:lang w:val="en-GB"/>
-        </w:rPr>
-      </w:pPr>
-      <w:r>
-        <w:rPr>
-          <w:rFonts w:ascii="Latin Modern Sans" w:hAnsi="Latin Modern Sans"/>
+          <w:b w:val="false"/>
+          <w:b w:val="false"/>
+          <w:i w:val="false"/>
+          <w:i w:val="false"/>
+          <w:caps w:val="false"/>
+          <w:smallCaps w:val="false"/>
+          <w:color w:val="000000"/>
+          <w:spacing w:val="0"/>
+          <w:sz w:val="24"/>
+          <w:szCs w:val="24"/>
+          <w:lang w:val="en-GB"/>
+        </w:rPr>
+      </w:pPr>
+      <w:r>
+        <w:rPr>
+          <w:rFonts w:ascii="Liberation Sans" w:hAnsi="Liberation Sans"/>
           <w:b w:val="false"/>
           <w:i w:val="false"/>
           <w:caps w:val="false"/>
@@ -760,23 +901,22 @@
         <w:spacing w:before="0" w:after="0"/>
         <w:ind w:start="709" w:hanging="0"/>
         <w:rPr>
-          <w:rFonts w:ascii="Latin Modern Sans" w:hAnsi="Latin Modern Sans"/>
-          <w:b w:val="false"/>
-          <w:b w:val="false"/>
-          <w:i w:val="false"/>
-          <w:i w:val="false"/>
-          <w:caps w:val="false"/>
-          <w:smallCaps w:val="false"/>
-          <w:color w:val="000000"/>
-          <w:spacing w:val="0"/>
-          <w:sz w:val="24"/>
-          <w:szCs w:val="24"/>
-          <w:lang w:val="en-GB"/>
-        </w:rPr>
-      </w:pPr>
-      <w:r>
-        <w:rPr>
-          <w:rFonts w:ascii="Latin Modern Sans" w:hAnsi="Latin Modern Sans"/>
+          <w:b w:val="false"/>
+          <w:b w:val="false"/>
+          <w:i w:val="false"/>
+          <w:i w:val="false"/>
+          <w:caps w:val="false"/>
+          <w:smallCaps w:val="false"/>
+          <w:color w:val="000000"/>
+          <w:spacing w:val="0"/>
+          <w:sz w:val="24"/>
+          <w:szCs w:val="24"/>
+          <w:lang w:val="en-GB"/>
+        </w:rPr>
+      </w:pPr>
+      <w:r>
+        <w:rPr>
+          <w:rFonts w:ascii="Liberation Sans" w:hAnsi="Liberation Sans"/>
           <w:b w:val="false"/>
           <w:i w:val="false"/>
           <w:caps w:val="false"/>
@@ -805,23 +945,22 @@
         <w:spacing w:before="0" w:after="0"/>
         <w:ind w:start="709" w:hanging="0"/>
         <w:rPr>
-          <w:rFonts w:ascii="Latin Modern Sans" w:hAnsi="Latin Modern Sans"/>
-          <w:b w:val="false"/>
-          <w:b w:val="false"/>
-          <w:i w:val="false"/>
-          <w:i w:val="false"/>
-          <w:caps w:val="false"/>
-          <w:smallCaps w:val="false"/>
-          <w:color w:val="000000"/>
-          <w:spacing w:val="0"/>
-          <w:sz w:val="24"/>
-          <w:szCs w:val="24"/>
-          <w:lang w:val="en-GB"/>
-        </w:rPr>
-      </w:pPr>
-      <w:r>
-        <w:rPr>
-          <w:rFonts w:ascii="Latin Modern Sans" w:hAnsi="Latin Modern Sans"/>
+          <w:b w:val="false"/>
+          <w:b w:val="false"/>
+          <w:i w:val="false"/>
+          <w:i w:val="false"/>
+          <w:caps w:val="false"/>
+          <w:smallCaps w:val="false"/>
+          <w:color w:val="000000"/>
+          <w:spacing w:val="0"/>
+          <w:sz w:val="24"/>
+          <w:szCs w:val="24"/>
+          <w:lang w:val="en-GB"/>
+        </w:rPr>
+      </w:pPr>
+      <w:r>
+        <w:rPr>
+          <w:rFonts w:ascii="Liberation Sans" w:hAnsi="Liberation Sans"/>
           <w:b w:val="false"/>
           <w:i w:val="false"/>
           <w:caps w:val="false"/>
@@ -849,23 +988,22 @@
         </w:tabs>
         <w:ind w:start="709" w:hanging="0"/>
         <w:rPr>
-          <w:rFonts w:ascii="Latin Modern Sans" w:hAnsi="Latin Modern Sans"/>
-          <w:b w:val="false"/>
-          <w:b w:val="false"/>
-          <w:i w:val="false"/>
-          <w:i w:val="false"/>
-          <w:caps w:val="false"/>
-          <w:smallCaps w:val="false"/>
-          <w:color w:val="000000"/>
-          <w:spacing w:val="0"/>
-          <w:sz w:val="24"/>
-          <w:szCs w:val="24"/>
-          <w:lang w:val="en-GB"/>
-        </w:rPr>
-      </w:pPr>
-      <w:r>
-        <w:rPr>
-          <w:rFonts w:ascii="Latin Modern Sans" w:hAnsi="Latin Modern Sans"/>
+          <w:b w:val="false"/>
+          <w:b w:val="false"/>
+          <w:i w:val="false"/>
+          <w:i w:val="false"/>
+          <w:caps w:val="false"/>
+          <w:smallCaps w:val="false"/>
+          <w:color w:val="000000"/>
+          <w:spacing w:val="0"/>
+          <w:sz w:val="24"/>
+          <w:szCs w:val="24"/>
+          <w:lang w:val="en-GB"/>
+        </w:rPr>
+      </w:pPr>
+      <w:r>
+        <w:rPr>
+          <w:rFonts w:ascii="Liberation Sans" w:hAnsi="Liberation Sans"/>
           <w:b w:val="false"/>
           <w:i w:val="false"/>
           <w:caps w:val="false"/>
@@ -885,23 +1023,22 @@
         <w:widowControl/>
         <w:ind w:start="0" w:end="0" w:hanging="0"/>
         <w:rPr>
-          <w:rFonts w:ascii="Latin Modern Sans" w:hAnsi="Latin Modern Sans"/>
-          <w:b w:val="false"/>
-          <w:b w:val="false"/>
-          <w:i w:val="false"/>
-          <w:i w:val="false"/>
-          <w:caps w:val="false"/>
-          <w:smallCaps w:val="false"/>
-          <w:color w:val="000000"/>
-          <w:spacing w:val="0"/>
-          <w:sz w:val="24"/>
-          <w:szCs w:val="24"/>
-          <w:lang w:val="en-GB"/>
-        </w:rPr>
-      </w:pPr>
-      <w:r>
-        <w:rPr>
-          <w:rFonts w:ascii="Latin Modern Sans" w:hAnsi="Latin Modern Sans"/>
+          <w:b w:val="false"/>
+          <w:b w:val="false"/>
+          <w:i w:val="false"/>
+          <w:i w:val="false"/>
+          <w:caps w:val="false"/>
+          <w:smallCaps w:val="false"/>
+          <w:color w:val="000000"/>
+          <w:spacing w:val="0"/>
+          <w:sz w:val="24"/>
+          <w:szCs w:val="24"/>
+          <w:lang w:val="en-GB"/>
+        </w:rPr>
+      </w:pPr>
+      <w:r>
+        <w:rPr>
+          <w:rFonts w:ascii="Liberation Sans" w:hAnsi="Liberation Sans"/>
           <w:b w:val="false"/>
           <w:i w:val="false"/>
           <w:caps w:val="false"/>
@@ -930,23 +1067,22 @@
         <w:spacing w:before="0" w:after="0"/>
         <w:ind w:start="709" w:hanging="0"/>
         <w:rPr>
-          <w:rFonts w:ascii="Latin Modern Sans" w:hAnsi="Latin Modern Sans"/>
-          <w:b w:val="false"/>
-          <w:b w:val="false"/>
-          <w:i w:val="false"/>
-          <w:i w:val="false"/>
-          <w:caps w:val="false"/>
-          <w:smallCaps w:val="false"/>
-          <w:color w:val="000000"/>
-          <w:spacing w:val="0"/>
-          <w:sz w:val="24"/>
-          <w:szCs w:val="24"/>
-          <w:lang w:val="en-GB"/>
-        </w:rPr>
-      </w:pPr>
-      <w:r>
-        <w:rPr>
-          <w:rFonts w:ascii="Latin Modern Sans" w:hAnsi="Latin Modern Sans"/>
+          <w:b w:val="false"/>
+          <w:b w:val="false"/>
+          <w:i w:val="false"/>
+          <w:i w:val="false"/>
+          <w:caps w:val="false"/>
+          <w:smallCaps w:val="false"/>
+          <w:color w:val="000000"/>
+          <w:spacing w:val="0"/>
+          <w:sz w:val="24"/>
+          <w:szCs w:val="24"/>
+          <w:lang w:val="en-GB"/>
+        </w:rPr>
+      </w:pPr>
+      <w:r>
+        <w:rPr>
+          <w:rFonts w:ascii="Liberation Sans" w:hAnsi="Liberation Sans"/>
           <w:b w:val="false"/>
           <w:i w:val="false"/>
           <w:caps w:val="false"/>
@@ -975,23 +1111,22 @@
         <w:spacing w:before="0" w:after="0"/>
         <w:ind w:start="709" w:hanging="0"/>
         <w:rPr>
-          <w:rFonts w:ascii="Latin Modern Sans" w:hAnsi="Latin Modern Sans"/>
-          <w:b w:val="false"/>
-          <w:b w:val="false"/>
-          <w:i w:val="false"/>
-          <w:i w:val="false"/>
-          <w:caps w:val="false"/>
-          <w:smallCaps w:val="false"/>
-          <w:color w:val="000000"/>
-          <w:spacing w:val="0"/>
-          <w:sz w:val="24"/>
-          <w:szCs w:val="24"/>
-          <w:lang w:val="en-GB"/>
-        </w:rPr>
-      </w:pPr>
-      <w:r>
-        <w:rPr>
-          <w:rFonts w:ascii="Latin Modern Sans" w:hAnsi="Latin Modern Sans"/>
+          <w:b w:val="false"/>
+          <w:b w:val="false"/>
+          <w:i w:val="false"/>
+          <w:i w:val="false"/>
+          <w:caps w:val="false"/>
+          <w:smallCaps w:val="false"/>
+          <w:color w:val="000000"/>
+          <w:spacing w:val="0"/>
+          <w:sz w:val="24"/>
+          <w:szCs w:val="24"/>
+          <w:lang w:val="en-GB"/>
+        </w:rPr>
+      </w:pPr>
+      <w:r>
+        <w:rPr>
+          <w:rFonts w:ascii="Liberation Sans" w:hAnsi="Liberation Sans"/>
           <w:b w:val="false"/>
           <w:i w:val="false"/>
           <w:caps w:val="false"/>
@@ -1020,23 +1155,22 @@
         <w:spacing w:before="0" w:after="0"/>
         <w:ind w:start="709" w:hanging="0"/>
         <w:rPr>
-          <w:rFonts w:ascii="Latin Modern Sans" w:hAnsi="Latin Modern Sans"/>
-          <w:b w:val="false"/>
-          <w:b w:val="false"/>
-          <w:i w:val="false"/>
-          <w:i w:val="false"/>
-          <w:caps w:val="false"/>
-          <w:smallCaps w:val="false"/>
-          <w:color w:val="000000"/>
-          <w:spacing w:val="0"/>
-          <w:sz w:val="24"/>
-          <w:szCs w:val="24"/>
-          <w:lang w:val="en-GB"/>
-        </w:rPr>
-      </w:pPr>
-      <w:r>
-        <w:rPr>
-          <w:rFonts w:ascii="Latin Modern Sans" w:hAnsi="Latin Modern Sans"/>
+          <w:b w:val="false"/>
+          <w:b w:val="false"/>
+          <w:i w:val="false"/>
+          <w:i w:val="false"/>
+          <w:caps w:val="false"/>
+          <w:smallCaps w:val="false"/>
+          <w:color w:val="000000"/>
+          <w:spacing w:val="0"/>
+          <w:sz w:val="24"/>
+          <w:szCs w:val="24"/>
+          <w:lang w:val="en-GB"/>
+        </w:rPr>
+      </w:pPr>
+      <w:r>
+        <w:rPr>
+          <w:rFonts w:ascii="Liberation Sans" w:hAnsi="Liberation Sans"/>
           <w:b w:val="false"/>
           <w:i w:val="false"/>
           <w:caps w:val="false"/>
@@ -1065,23 +1199,22 @@
         <w:spacing w:before="0" w:after="0"/>
         <w:ind w:start="709" w:hanging="0"/>
         <w:rPr>
-          <w:rFonts w:ascii="Latin Modern Sans" w:hAnsi="Latin Modern Sans"/>
-          <w:b w:val="false"/>
-          <w:b w:val="false"/>
-          <w:i w:val="false"/>
-          <w:i w:val="false"/>
-          <w:caps w:val="false"/>
-          <w:smallCaps w:val="false"/>
-          <w:color w:val="000000"/>
-          <w:spacing w:val="0"/>
-          <w:sz w:val="24"/>
-          <w:szCs w:val="24"/>
-          <w:lang w:val="en-GB"/>
-        </w:rPr>
-      </w:pPr>
-      <w:r>
-        <w:rPr>
-          <w:rFonts w:ascii="Latin Modern Sans" w:hAnsi="Latin Modern Sans"/>
+          <w:b w:val="false"/>
+          <w:b w:val="false"/>
+          <w:i w:val="false"/>
+          <w:i w:val="false"/>
+          <w:caps w:val="false"/>
+          <w:smallCaps w:val="false"/>
+          <w:color w:val="000000"/>
+          <w:spacing w:val="0"/>
+          <w:sz w:val="24"/>
+          <w:szCs w:val="24"/>
+          <w:lang w:val="en-GB"/>
+        </w:rPr>
+      </w:pPr>
+      <w:r>
+        <w:rPr>
+          <w:rFonts w:ascii="Liberation Sans" w:hAnsi="Liberation Sans"/>
           <w:b w:val="false"/>
           <w:i w:val="false"/>
           <w:caps w:val="false"/>
@@ -1109,23 +1242,22 @@
         </w:tabs>
         <w:ind w:start="709" w:hanging="0"/>
         <w:rPr>
-          <w:rFonts w:ascii="Latin Modern Sans" w:hAnsi="Latin Modern Sans"/>
-          <w:b w:val="false"/>
-          <w:b w:val="false"/>
-          <w:i w:val="false"/>
-          <w:i w:val="false"/>
-          <w:caps w:val="false"/>
-          <w:smallCaps w:val="false"/>
-          <w:color w:val="000000"/>
-          <w:spacing w:val="0"/>
-          <w:sz w:val="24"/>
-          <w:szCs w:val="24"/>
-          <w:lang w:val="en-GB"/>
-        </w:rPr>
-      </w:pPr>
-      <w:r>
-        <w:rPr>
-          <w:rFonts w:ascii="Latin Modern Sans" w:hAnsi="Latin Modern Sans"/>
+          <w:b w:val="false"/>
+          <w:b w:val="false"/>
+          <w:i w:val="false"/>
+          <w:i w:val="false"/>
+          <w:caps w:val="false"/>
+          <w:smallCaps w:val="false"/>
+          <w:color w:val="000000"/>
+          <w:spacing w:val="0"/>
+          <w:sz w:val="24"/>
+          <w:szCs w:val="24"/>
+          <w:lang w:val="en-GB"/>
+        </w:rPr>
+      </w:pPr>
+      <w:r>
+        <w:rPr>
+          <w:rFonts w:ascii="Liberation Sans" w:hAnsi="Liberation Sans"/>
           <w:b w:val="false"/>
           <w:i w:val="false"/>
           <w:caps w:val="false"/>
@@ -1145,23 +1277,22 @@
         <w:widowControl/>
         <w:ind w:start="0" w:end="0" w:hanging="0"/>
         <w:rPr>
-          <w:rFonts w:ascii="Latin Modern Sans" w:hAnsi="Latin Modern Sans"/>
-          <w:b w:val="false"/>
-          <w:b w:val="false"/>
-          <w:i w:val="false"/>
-          <w:i w:val="false"/>
-          <w:caps w:val="false"/>
-          <w:smallCaps w:val="false"/>
-          <w:color w:val="000000"/>
-          <w:spacing w:val="0"/>
-          <w:sz w:val="24"/>
-          <w:szCs w:val="24"/>
-          <w:lang w:val="en-GB"/>
-        </w:rPr>
-      </w:pPr>
-      <w:r>
-        <w:rPr>
-          <w:rFonts w:ascii="Latin Modern Sans" w:hAnsi="Latin Modern Sans"/>
+          <w:b w:val="false"/>
+          <w:b w:val="false"/>
+          <w:i w:val="false"/>
+          <w:i w:val="false"/>
+          <w:caps w:val="false"/>
+          <w:smallCaps w:val="false"/>
+          <w:color w:val="000000"/>
+          <w:spacing w:val="0"/>
+          <w:sz w:val="24"/>
+          <w:szCs w:val="24"/>
+          <w:lang w:val="en-GB"/>
+        </w:rPr>
+      </w:pPr>
+      <w:r>
+        <w:rPr>
+          <w:rFonts w:ascii="Liberation Sans" w:hAnsi="Liberation Sans"/>
           <w:b w:val="false"/>
           <w:i w:val="false"/>
           <w:caps w:val="false"/>
@@ -1190,23 +1321,22 @@
         <w:spacing w:before="0" w:after="0"/>
         <w:ind w:start="709" w:hanging="0"/>
         <w:rPr>
-          <w:rFonts w:ascii="Latin Modern Sans" w:hAnsi="Latin Modern Sans"/>
-          <w:b w:val="false"/>
-          <w:b w:val="false"/>
-          <w:i w:val="false"/>
-          <w:i w:val="false"/>
-          <w:caps w:val="false"/>
-          <w:smallCaps w:val="false"/>
-          <w:color w:val="000000"/>
-          <w:spacing w:val="0"/>
-          <w:sz w:val="24"/>
-          <w:szCs w:val="24"/>
-          <w:lang w:val="en-GB"/>
-        </w:rPr>
-      </w:pPr>
-      <w:r>
-        <w:rPr>
-          <w:rFonts w:ascii="Latin Modern Sans" w:hAnsi="Latin Modern Sans"/>
+          <w:b w:val="false"/>
+          <w:b w:val="false"/>
+          <w:i w:val="false"/>
+          <w:i w:val="false"/>
+          <w:caps w:val="false"/>
+          <w:smallCaps w:val="false"/>
+          <w:color w:val="000000"/>
+          <w:spacing w:val="0"/>
+          <w:sz w:val="24"/>
+          <w:szCs w:val="24"/>
+          <w:lang w:val="en-GB"/>
+        </w:rPr>
+      </w:pPr>
+      <w:r>
+        <w:rPr>
+          <w:rFonts w:ascii="Liberation Sans" w:hAnsi="Liberation Sans"/>
           <w:b w:val="false"/>
           <w:i w:val="false"/>
           <w:caps w:val="false"/>
@@ -1235,23 +1365,22 @@
         <w:spacing w:before="0" w:after="0"/>
         <w:ind w:start="709" w:hanging="0"/>
         <w:rPr>
-          <w:rFonts w:ascii="Latin Modern Sans" w:hAnsi="Latin Modern Sans"/>
-          <w:b w:val="false"/>
-          <w:b w:val="false"/>
-          <w:i w:val="false"/>
-          <w:i w:val="false"/>
-          <w:caps w:val="false"/>
-          <w:smallCaps w:val="false"/>
-          <w:color w:val="000000"/>
-          <w:spacing w:val="0"/>
-          <w:sz w:val="24"/>
-          <w:szCs w:val="24"/>
-          <w:lang w:val="en-GB"/>
-        </w:rPr>
-      </w:pPr>
-      <w:r>
-        <w:rPr>
-          <w:rFonts w:ascii="Latin Modern Sans" w:hAnsi="Latin Modern Sans"/>
+          <w:b w:val="false"/>
+          <w:b w:val="false"/>
+          <w:i w:val="false"/>
+          <w:i w:val="false"/>
+          <w:caps w:val="false"/>
+          <w:smallCaps w:val="false"/>
+          <w:color w:val="000000"/>
+          <w:spacing w:val="0"/>
+          <w:sz w:val="24"/>
+          <w:szCs w:val="24"/>
+          <w:lang w:val="en-GB"/>
+        </w:rPr>
+      </w:pPr>
+      <w:r>
+        <w:rPr>
+          <w:rFonts w:ascii="Liberation Sans" w:hAnsi="Liberation Sans"/>
           <w:b w:val="false"/>
           <w:i w:val="false"/>
           <w:caps w:val="false"/>
@@ -1280,23 +1409,22 @@
         <w:spacing w:before="0" w:after="0"/>
         <w:ind w:start="709" w:hanging="0"/>
         <w:rPr>
-          <w:rFonts w:ascii="Latin Modern Sans" w:hAnsi="Latin Modern Sans"/>
-          <w:b w:val="false"/>
-          <w:b w:val="false"/>
-          <w:i w:val="false"/>
-          <w:i w:val="false"/>
-          <w:caps w:val="false"/>
-          <w:smallCaps w:val="false"/>
-          <w:color w:val="000000"/>
-          <w:spacing w:val="0"/>
-          <w:sz w:val="24"/>
-          <w:szCs w:val="24"/>
-          <w:lang w:val="en-GB"/>
-        </w:rPr>
-      </w:pPr>
-      <w:r>
-        <w:rPr>
-          <w:rFonts w:ascii="Latin Modern Sans" w:hAnsi="Latin Modern Sans"/>
+          <w:b w:val="false"/>
+          <w:b w:val="false"/>
+          <w:i w:val="false"/>
+          <w:i w:val="false"/>
+          <w:caps w:val="false"/>
+          <w:smallCaps w:val="false"/>
+          <w:color w:val="000000"/>
+          <w:spacing w:val="0"/>
+          <w:sz w:val="24"/>
+          <w:szCs w:val="24"/>
+          <w:lang w:val="en-GB"/>
+        </w:rPr>
+      </w:pPr>
+      <w:r>
+        <w:rPr>
+          <w:rFonts w:ascii="Liberation Sans" w:hAnsi="Liberation Sans"/>
           <w:b w:val="false"/>
           <w:i w:val="false"/>
           <w:caps w:val="false"/>
@@ -1325,23 +1453,22 @@
         <w:spacing w:before="0" w:after="0"/>
         <w:ind w:start="709" w:hanging="0"/>
         <w:rPr>
-          <w:rFonts w:ascii="Latin Modern Sans" w:hAnsi="Latin Modern Sans"/>
-          <w:b w:val="false"/>
-          <w:b w:val="false"/>
-          <w:i w:val="false"/>
-          <w:i w:val="false"/>
-          <w:caps w:val="false"/>
-          <w:smallCaps w:val="false"/>
-          <w:color w:val="000000"/>
-          <w:spacing w:val="0"/>
-          <w:sz w:val="24"/>
-          <w:szCs w:val="24"/>
-          <w:lang w:val="en-GB"/>
-        </w:rPr>
-      </w:pPr>
-      <w:r>
-        <w:rPr>
-          <w:rFonts w:ascii="Latin Modern Sans" w:hAnsi="Latin Modern Sans"/>
+          <w:b w:val="false"/>
+          <w:b w:val="false"/>
+          <w:i w:val="false"/>
+          <w:i w:val="false"/>
+          <w:caps w:val="false"/>
+          <w:smallCaps w:val="false"/>
+          <w:color w:val="000000"/>
+          <w:spacing w:val="0"/>
+          <w:sz w:val="24"/>
+          <w:szCs w:val="24"/>
+          <w:lang w:val="en-GB"/>
+        </w:rPr>
+      </w:pPr>
+      <w:r>
+        <w:rPr>
+          <w:rFonts w:ascii="Liberation Sans" w:hAnsi="Liberation Sans"/>
           <w:b w:val="false"/>
           <w:i w:val="false"/>
           <w:caps w:val="false"/>
@@ -1370,23 +1497,22 @@
         <w:spacing w:before="0" w:after="0"/>
         <w:ind w:start="709" w:hanging="0"/>
         <w:rPr>
-          <w:rFonts w:ascii="Latin Modern Sans" w:hAnsi="Latin Modern Sans"/>
-          <w:b w:val="false"/>
-          <w:b w:val="false"/>
-          <w:i w:val="false"/>
-          <w:i w:val="false"/>
-          <w:caps w:val="false"/>
-          <w:smallCaps w:val="false"/>
-          <w:color w:val="000000"/>
-          <w:spacing w:val="0"/>
-          <w:sz w:val="24"/>
-          <w:szCs w:val="24"/>
-          <w:lang w:val="en-GB"/>
-        </w:rPr>
-      </w:pPr>
-      <w:r>
-        <w:rPr>
-          <w:rFonts w:ascii="Latin Modern Sans" w:hAnsi="Latin Modern Sans"/>
+          <w:b w:val="false"/>
+          <w:b w:val="false"/>
+          <w:i w:val="false"/>
+          <w:i w:val="false"/>
+          <w:caps w:val="false"/>
+          <w:smallCaps w:val="false"/>
+          <w:color w:val="000000"/>
+          <w:spacing w:val="0"/>
+          <w:sz w:val="24"/>
+          <w:szCs w:val="24"/>
+          <w:lang w:val="en-GB"/>
+        </w:rPr>
+      </w:pPr>
+      <w:r>
+        <w:rPr>
+          <w:rFonts w:ascii="Liberation Sans" w:hAnsi="Liberation Sans"/>
           <w:b w:val="false"/>
           <w:i w:val="false"/>
           <w:caps w:val="false"/>
@@ -1415,23 +1541,22 @@
         <w:spacing w:before="0" w:after="0"/>
         <w:ind w:start="709" w:hanging="0"/>
         <w:rPr>
-          <w:rFonts w:ascii="Latin Modern Sans" w:hAnsi="Latin Modern Sans"/>
-          <w:b w:val="false"/>
-          <w:b w:val="false"/>
-          <w:i w:val="false"/>
-          <w:i w:val="false"/>
-          <w:caps w:val="false"/>
-          <w:smallCaps w:val="false"/>
-          <w:color w:val="000000"/>
-          <w:spacing w:val="0"/>
-          <w:sz w:val="24"/>
-          <w:szCs w:val="24"/>
-          <w:lang w:val="en-GB"/>
-        </w:rPr>
-      </w:pPr>
-      <w:r>
-        <w:rPr>
-          <w:rFonts w:ascii="Latin Modern Sans" w:hAnsi="Latin Modern Sans"/>
+          <w:b w:val="false"/>
+          <w:b w:val="false"/>
+          <w:i w:val="false"/>
+          <w:i w:val="false"/>
+          <w:caps w:val="false"/>
+          <w:smallCaps w:val="false"/>
+          <w:color w:val="000000"/>
+          <w:spacing w:val="0"/>
+          <w:sz w:val="24"/>
+          <w:szCs w:val="24"/>
+          <w:lang w:val="en-GB"/>
+        </w:rPr>
+      </w:pPr>
+      <w:r>
+        <w:rPr>
+          <w:rFonts w:ascii="Liberation Sans" w:hAnsi="Liberation Sans"/>
           <w:b w:val="false"/>
           <w:i w:val="false"/>
           <w:caps w:val="false"/>
@@ -1460,23 +1585,22 @@
         <w:spacing w:before="0" w:after="0"/>
         <w:ind w:start="709" w:hanging="0"/>
         <w:rPr>
-          <w:rFonts w:ascii="Latin Modern Sans" w:hAnsi="Latin Modern Sans"/>
-          <w:b w:val="false"/>
-          <w:b w:val="false"/>
-          <w:i w:val="false"/>
-          <w:i w:val="false"/>
-          <w:caps w:val="false"/>
-          <w:smallCaps w:val="false"/>
-          <w:color w:val="000000"/>
-          <w:spacing w:val="0"/>
-          <w:sz w:val="24"/>
-          <w:szCs w:val="24"/>
-          <w:lang w:val="en-GB"/>
-        </w:rPr>
-      </w:pPr>
-      <w:r>
-        <w:rPr>
-          <w:rFonts w:ascii="Latin Modern Sans" w:hAnsi="Latin Modern Sans"/>
+          <w:b w:val="false"/>
+          <w:b w:val="false"/>
+          <w:i w:val="false"/>
+          <w:i w:val="false"/>
+          <w:caps w:val="false"/>
+          <w:smallCaps w:val="false"/>
+          <w:color w:val="000000"/>
+          <w:spacing w:val="0"/>
+          <w:sz w:val="24"/>
+          <w:szCs w:val="24"/>
+          <w:lang w:val="en-GB"/>
+        </w:rPr>
+      </w:pPr>
+      <w:r>
+        <w:rPr>
+          <w:rFonts w:ascii="Liberation Sans" w:hAnsi="Liberation Sans"/>
           <w:b w:val="false"/>
           <w:i w:val="false"/>
           <w:caps w:val="false"/>
@@ -1505,23 +1629,22 @@
         <w:spacing w:before="0" w:after="0"/>
         <w:ind w:start="709" w:hanging="0"/>
         <w:rPr>
-          <w:rFonts w:ascii="Latin Modern Sans" w:hAnsi="Latin Modern Sans"/>
-          <w:b w:val="false"/>
-          <w:b w:val="false"/>
-          <w:i w:val="false"/>
-          <w:i w:val="false"/>
-          <w:caps w:val="false"/>
-          <w:smallCaps w:val="false"/>
-          <w:color w:val="000000"/>
-          <w:spacing w:val="0"/>
-          <w:sz w:val="24"/>
-          <w:szCs w:val="24"/>
-          <w:lang w:val="en-GB"/>
-        </w:rPr>
-      </w:pPr>
-      <w:r>
-        <w:rPr>
-          <w:rFonts w:ascii="Latin Modern Sans" w:hAnsi="Latin Modern Sans"/>
+          <w:b w:val="false"/>
+          <w:b w:val="false"/>
+          <w:i w:val="false"/>
+          <w:i w:val="false"/>
+          <w:caps w:val="false"/>
+          <w:smallCaps w:val="false"/>
+          <w:color w:val="000000"/>
+          <w:spacing w:val="0"/>
+          <w:sz w:val="24"/>
+          <w:szCs w:val="24"/>
+          <w:lang w:val="en-GB"/>
+        </w:rPr>
+      </w:pPr>
+      <w:r>
+        <w:rPr>
+          <w:rFonts w:ascii="Liberation Sans" w:hAnsi="Liberation Sans"/>
           <w:b w:val="false"/>
           <w:i w:val="false"/>
           <w:caps w:val="false"/>
@@ -1550,23 +1673,22 @@
         <w:spacing w:before="0" w:after="0"/>
         <w:ind w:start="709" w:hanging="0"/>
         <w:rPr>
-          <w:rFonts w:ascii="Latin Modern Sans" w:hAnsi="Latin Modern Sans"/>
-          <w:b w:val="false"/>
-          <w:b w:val="false"/>
-          <w:i w:val="false"/>
-          <w:i w:val="false"/>
-          <w:caps w:val="false"/>
-          <w:smallCaps w:val="false"/>
-          <w:color w:val="000000"/>
-          <w:spacing w:val="0"/>
-          <w:sz w:val="24"/>
-          <w:szCs w:val="24"/>
-          <w:lang w:val="en-GB"/>
-        </w:rPr>
-      </w:pPr>
-      <w:r>
-        <w:rPr>
-          <w:rFonts w:ascii="Latin Modern Sans" w:hAnsi="Latin Modern Sans"/>
+          <w:b w:val="false"/>
+          <w:b w:val="false"/>
+          <w:i w:val="false"/>
+          <w:i w:val="false"/>
+          <w:caps w:val="false"/>
+          <w:smallCaps w:val="false"/>
+          <w:color w:val="000000"/>
+          <w:spacing w:val="0"/>
+          <w:sz w:val="24"/>
+          <w:szCs w:val="24"/>
+          <w:lang w:val="en-GB"/>
+        </w:rPr>
+      </w:pPr>
+      <w:r>
+        <w:rPr>
+          <w:rFonts w:ascii="Liberation Sans" w:hAnsi="Liberation Sans"/>
           <w:b w:val="false"/>
           <w:i w:val="false"/>
           <w:caps w:val="false"/>
@@ -1595,23 +1717,22 @@
         <w:spacing w:before="0" w:after="0"/>
         <w:ind w:start="709" w:hanging="0"/>
         <w:rPr>
-          <w:rFonts w:ascii="Latin Modern Sans" w:hAnsi="Latin Modern Sans"/>
-          <w:b w:val="false"/>
-          <w:b w:val="false"/>
-          <w:i w:val="false"/>
-          <w:i w:val="false"/>
-          <w:caps w:val="false"/>
-          <w:smallCaps w:val="false"/>
-          <w:color w:val="000000"/>
-          <w:spacing w:val="0"/>
-          <w:sz w:val="24"/>
-          <w:szCs w:val="24"/>
-          <w:lang w:val="en-GB"/>
-        </w:rPr>
-      </w:pPr>
-      <w:r>
-        <w:rPr>
-          <w:rFonts w:ascii="Latin Modern Sans" w:hAnsi="Latin Modern Sans"/>
+          <w:b w:val="false"/>
+          <w:b w:val="false"/>
+          <w:i w:val="false"/>
+          <w:i w:val="false"/>
+          <w:caps w:val="false"/>
+          <w:smallCaps w:val="false"/>
+          <w:color w:val="000000"/>
+          <w:spacing w:val="0"/>
+          <w:sz w:val="24"/>
+          <w:szCs w:val="24"/>
+          <w:lang w:val="en-GB"/>
+        </w:rPr>
+      </w:pPr>
+      <w:r>
+        <w:rPr>
+          <w:rFonts w:ascii="Liberation Sans" w:hAnsi="Liberation Sans"/>
           <w:b w:val="false"/>
           <w:i w:val="false"/>
           <w:caps w:val="false"/>
@@ -1639,23 +1760,22 @@
         </w:tabs>
         <w:ind w:start="709" w:hanging="0"/>
         <w:rPr>
-          <w:rFonts w:ascii="Latin Modern Sans" w:hAnsi="Latin Modern Sans"/>
-          <w:b w:val="false"/>
-          <w:b w:val="false"/>
-          <w:i w:val="false"/>
-          <w:i w:val="false"/>
-          <w:caps w:val="false"/>
-          <w:smallCaps w:val="false"/>
-          <w:color w:val="000000"/>
-          <w:spacing w:val="0"/>
-          <w:sz w:val="24"/>
-          <w:szCs w:val="24"/>
-          <w:lang w:val="en-GB"/>
-        </w:rPr>
-      </w:pPr>
-      <w:r>
-        <w:rPr>
-          <w:rFonts w:ascii="Latin Modern Sans" w:hAnsi="Latin Modern Sans"/>
+          <w:b w:val="false"/>
+          <w:b w:val="false"/>
+          <w:i w:val="false"/>
+          <w:i w:val="false"/>
+          <w:caps w:val="false"/>
+          <w:smallCaps w:val="false"/>
+          <w:color w:val="000000"/>
+          <w:spacing w:val="0"/>
+          <w:sz w:val="24"/>
+          <w:szCs w:val="24"/>
+          <w:lang w:val="en-GB"/>
+        </w:rPr>
+      </w:pPr>
+      <w:r>
+        <w:rPr>
+          <w:rFonts w:ascii="Liberation Sans" w:hAnsi="Liberation Sans"/>
           <w:b w:val="false"/>
           <w:i w:val="false"/>
           <w:caps w:val="false"/>
@@ -1675,23 +1795,22 @@
         <w:widowControl/>
         <w:ind w:start="0" w:end="0" w:hanging="0"/>
         <w:rPr>
-          <w:rFonts w:ascii="Latin Modern Sans" w:hAnsi="Latin Modern Sans"/>
-          <w:b w:val="false"/>
-          <w:b w:val="false"/>
-          <w:i w:val="false"/>
-          <w:i w:val="false"/>
-          <w:caps w:val="false"/>
-          <w:smallCaps w:val="false"/>
-          <w:color w:val="000000"/>
-          <w:spacing w:val="0"/>
-          <w:sz w:val="24"/>
-          <w:szCs w:val="24"/>
-          <w:lang w:val="en-GB"/>
-        </w:rPr>
-      </w:pPr>
-      <w:r>
-        <w:rPr>
-          <w:rFonts w:ascii="Latin Modern Sans" w:hAnsi="Latin Modern Sans"/>
+          <w:b w:val="false"/>
+          <w:b w:val="false"/>
+          <w:i w:val="false"/>
+          <w:i w:val="false"/>
+          <w:caps w:val="false"/>
+          <w:smallCaps w:val="false"/>
+          <w:color w:val="000000"/>
+          <w:spacing w:val="0"/>
+          <w:sz w:val="24"/>
+          <w:szCs w:val="24"/>
+          <w:lang w:val="en-GB"/>
+        </w:rPr>
+      </w:pPr>
+      <w:r>
+        <w:rPr>
+          <w:rFonts w:ascii="Liberation Sans" w:hAnsi="Liberation Sans"/>
           <w:b w:val="false"/>
           <w:i w:val="false"/>
           <w:caps w:val="false"/>
@@ -1720,23 +1839,22 @@
         <w:spacing w:before="0" w:after="0"/>
         <w:ind w:start="709" w:hanging="0"/>
         <w:rPr>
-          <w:rFonts w:ascii="Latin Modern Sans" w:hAnsi="Latin Modern Sans"/>
-          <w:b w:val="false"/>
-          <w:b w:val="false"/>
-          <w:i w:val="false"/>
-          <w:i w:val="false"/>
-          <w:caps w:val="false"/>
-          <w:smallCaps w:val="false"/>
-          <w:color w:val="000000"/>
-          <w:spacing w:val="0"/>
-          <w:sz w:val="24"/>
-          <w:szCs w:val="24"/>
-          <w:lang w:val="en-GB"/>
-        </w:rPr>
-      </w:pPr>
-      <w:r>
-        <w:rPr>
-          <w:rFonts w:ascii="Latin Modern Sans" w:hAnsi="Latin Modern Sans"/>
+          <w:b w:val="false"/>
+          <w:b w:val="false"/>
+          <w:i w:val="false"/>
+          <w:i w:val="false"/>
+          <w:caps w:val="false"/>
+          <w:smallCaps w:val="false"/>
+          <w:color w:val="000000"/>
+          <w:spacing w:val="0"/>
+          <w:sz w:val="24"/>
+          <w:szCs w:val="24"/>
+          <w:lang w:val="en-GB"/>
+        </w:rPr>
+      </w:pPr>
+      <w:r>
+        <w:rPr>
+          <w:rFonts w:ascii="Liberation Sans" w:hAnsi="Liberation Sans"/>
           <w:b w:val="false"/>
           <w:i w:val="false"/>
           <w:caps w:val="false"/>
@@ -1765,23 +1883,22 @@
         <w:spacing w:before="0" w:after="0"/>
         <w:ind w:start="1418" w:hanging="0"/>
         <w:rPr>
-          <w:rFonts w:ascii="Latin Modern Sans" w:hAnsi="Latin Modern Sans"/>
-          <w:b w:val="false"/>
-          <w:b w:val="false"/>
-          <w:i w:val="false"/>
-          <w:i w:val="false"/>
-          <w:caps w:val="false"/>
-          <w:smallCaps w:val="false"/>
-          <w:color w:val="000000"/>
-          <w:spacing w:val="0"/>
-          <w:sz w:val="24"/>
-          <w:szCs w:val="24"/>
-          <w:lang w:val="en-GB"/>
-        </w:rPr>
-      </w:pPr>
-      <w:r>
-        <w:rPr>
-          <w:rFonts w:ascii="Latin Modern Sans" w:hAnsi="Latin Modern Sans"/>
+          <w:b w:val="false"/>
+          <w:b w:val="false"/>
+          <w:i w:val="false"/>
+          <w:i w:val="false"/>
+          <w:caps w:val="false"/>
+          <w:smallCaps w:val="false"/>
+          <w:color w:val="000000"/>
+          <w:spacing w:val="0"/>
+          <w:sz w:val="24"/>
+          <w:szCs w:val="24"/>
+          <w:lang w:val="en-GB"/>
+        </w:rPr>
+      </w:pPr>
+      <w:r>
+        <w:rPr>
+          <w:rFonts w:ascii="Liberation Sans" w:hAnsi="Liberation Sans"/>
           <w:b w:val="false"/>
           <w:i w:val="false"/>
           <w:caps w:val="false"/>
@@ -1810,23 +1927,22 @@
         <w:spacing w:before="0" w:after="0"/>
         <w:ind w:start="709" w:hanging="0"/>
         <w:rPr>
-          <w:rFonts w:ascii="Latin Modern Sans" w:hAnsi="Latin Modern Sans"/>
-          <w:b w:val="false"/>
-          <w:b w:val="false"/>
-          <w:i w:val="false"/>
-          <w:i w:val="false"/>
-          <w:caps w:val="false"/>
-          <w:smallCaps w:val="false"/>
-          <w:color w:val="000000"/>
-          <w:spacing w:val="0"/>
-          <w:sz w:val="24"/>
-          <w:szCs w:val="24"/>
-          <w:lang w:val="en-GB"/>
-        </w:rPr>
-      </w:pPr>
-      <w:r>
-        <w:rPr>
-          <w:rFonts w:ascii="Latin Modern Sans" w:hAnsi="Latin Modern Sans"/>
+          <w:b w:val="false"/>
+          <w:b w:val="false"/>
+          <w:i w:val="false"/>
+          <w:i w:val="false"/>
+          <w:caps w:val="false"/>
+          <w:smallCaps w:val="false"/>
+          <w:color w:val="000000"/>
+          <w:spacing w:val="0"/>
+          <w:sz w:val="24"/>
+          <w:szCs w:val="24"/>
+          <w:lang w:val="en-GB"/>
+        </w:rPr>
+      </w:pPr>
+      <w:r>
+        <w:rPr>
+          <w:rFonts w:ascii="Liberation Sans" w:hAnsi="Liberation Sans"/>
           <w:b w:val="false"/>
           <w:i w:val="false"/>
           <w:caps w:val="false"/>
@@ -1855,23 +1971,22 @@
         <w:spacing w:before="0" w:after="0"/>
         <w:ind w:start="709" w:hanging="0"/>
         <w:rPr>
-          <w:rFonts w:ascii="Latin Modern Sans" w:hAnsi="Latin Modern Sans"/>
-          <w:b w:val="false"/>
-          <w:b w:val="false"/>
-          <w:i w:val="false"/>
-          <w:i w:val="false"/>
-          <w:caps w:val="false"/>
-          <w:smallCaps w:val="false"/>
-          <w:color w:val="000000"/>
-          <w:spacing w:val="0"/>
-          <w:sz w:val="24"/>
-          <w:szCs w:val="24"/>
-          <w:lang w:val="en-GB"/>
-        </w:rPr>
-      </w:pPr>
-      <w:r>
-        <w:rPr>
-          <w:rFonts w:ascii="Latin Modern Sans" w:hAnsi="Latin Modern Sans"/>
+          <w:b w:val="false"/>
+          <w:b w:val="false"/>
+          <w:i w:val="false"/>
+          <w:i w:val="false"/>
+          <w:caps w:val="false"/>
+          <w:smallCaps w:val="false"/>
+          <w:color w:val="000000"/>
+          <w:spacing w:val="0"/>
+          <w:sz w:val="24"/>
+          <w:szCs w:val="24"/>
+          <w:lang w:val="en-GB"/>
+        </w:rPr>
+      </w:pPr>
+      <w:r>
+        <w:rPr>
+          <w:rFonts w:ascii="Liberation Sans" w:hAnsi="Liberation Sans"/>
           <w:b w:val="false"/>
           <w:i w:val="false"/>
           <w:caps w:val="false"/>
@@ -1900,23 +2015,22 @@
         <w:spacing w:before="0" w:after="0"/>
         <w:ind w:start="709" w:hanging="0"/>
         <w:rPr>
-          <w:rFonts w:ascii="Latin Modern Sans" w:hAnsi="Latin Modern Sans"/>
-          <w:b w:val="false"/>
-          <w:b w:val="false"/>
-          <w:i w:val="false"/>
-          <w:i w:val="false"/>
-          <w:caps w:val="false"/>
-          <w:smallCaps w:val="false"/>
-          <w:color w:val="000000"/>
-          <w:spacing w:val="0"/>
-          <w:sz w:val="24"/>
-          <w:szCs w:val="24"/>
-          <w:lang w:val="en-GB"/>
-        </w:rPr>
-      </w:pPr>
-      <w:r>
-        <w:rPr>
-          <w:rFonts w:ascii="Latin Modern Sans" w:hAnsi="Latin Modern Sans"/>
+          <w:b w:val="false"/>
+          <w:b w:val="false"/>
+          <w:i w:val="false"/>
+          <w:i w:val="false"/>
+          <w:caps w:val="false"/>
+          <w:smallCaps w:val="false"/>
+          <w:color w:val="000000"/>
+          <w:spacing w:val="0"/>
+          <w:sz w:val="24"/>
+          <w:szCs w:val="24"/>
+          <w:lang w:val="en-GB"/>
+        </w:rPr>
+      </w:pPr>
+      <w:r>
+        <w:rPr>
+          <w:rFonts w:ascii="Liberation Sans" w:hAnsi="Liberation Sans"/>
           <w:b w:val="false"/>
           <w:i w:val="false"/>
           <w:caps w:val="false"/>
@@ -1945,23 +2059,22 @@
         <w:spacing w:before="0" w:after="0"/>
         <w:ind w:start="709" w:hanging="0"/>
         <w:rPr>
-          <w:rFonts w:ascii="Latin Modern Sans" w:hAnsi="Latin Modern Sans"/>
-          <w:b w:val="false"/>
-          <w:b w:val="false"/>
-          <w:i w:val="false"/>
-          <w:i w:val="false"/>
-          <w:caps w:val="false"/>
-          <w:smallCaps w:val="false"/>
-          <w:color w:val="000000"/>
-          <w:spacing w:val="0"/>
-          <w:sz w:val="24"/>
-          <w:szCs w:val="24"/>
-          <w:lang w:val="en-GB"/>
-        </w:rPr>
-      </w:pPr>
-      <w:r>
-        <w:rPr>
-          <w:rFonts w:ascii="Latin Modern Sans" w:hAnsi="Latin Modern Sans"/>
+          <w:b w:val="false"/>
+          <w:b w:val="false"/>
+          <w:i w:val="false"/>
+          <w:i w:val="false"/>
+          <w:caps w:val="false"/>
+          <w:smallCaps w:val="false"/>
+          <w:color w:val="000000"/>
+          <w:spacing w:val="0"/>
+          <w:sz w:val="24"/>
+          <w:szCs w:val="24"/>
+          <w:lang w:val="en-GB"/>
+        </w:rPr>
+      </w:pPr>
+      <w:r>
+        <w:rPr>
+          <w:rFonts w:ascii="Liberation Sans" w:hAnsi="Liberation Sans"/>
           <w:b w:val="false"/>
           <w:i w:val="false"/>
           <w:caps w:val="false"/>
@@ -1990,23 +2103,22 @@
         <w:spacing w:before="0" w:after="0"/>
         <w:ind w:start="709" w:hanging="0"/>
         <w:rPr>
-          <w:rFonts w:ascii="Latin Modern Sans" w:hAnsi="Latin Modern Sans"/>
-          <w:b w:val="false"/>
-          <w:b w:val="false"/>
-          <w:i w:val="false"/>
-          <w:i w:val="false"/>
-          <w:caps w:val="false"/>
-          <w:smallCaps w:val="false"/>
-          <w:color w:val="000000"/>
-          <w:spacing w:val="0"/>
-          <w:sz w:val="24"/>
-          <w:szCs w:val="24"/>
-          <w:lang w:val="en-GB"/>
-        </w:rPr>
-      </w:pPr>
-      <w:r>
-        <w:rPr>
-          <w:rFonts w:ascii="Latin Modern Sans" w:hAnsi="Latin Modern Sans"/>
+          <w:b w:val="false"/>
+          <w:b w:val="false"/>
+          <w:i w:val="false"/>
+          <w:i w:val="false"/>
+          <w:caps w:val="false"/>
+          <w:smallCaps w:val="false"/>
+          <w:color w:val="000000"/>
+          <w:spacing w:val="0"/>
+          <w:sz w:val="24"/>
+          <w:szCs w:val="24"/>
+          <w:lang w:val="en-GB"/>
+        </w:rPr>
+      </w:pPr>
+      <w:r>
+        <w:rPr>
+          <w:rFonts w:ascii="Liberation Sans" w:hAnsi="Liberation Sans"/>
           <w:b w:val="false"/>
           <w:i w:val="false"/>
           <w:caps w:val="false"/>
@@ -2035,23 +2147,22 @@
         <w:spacing w:before="0" w:after="0"/>
         <w:ind w:start="709" w:hanging="0"/>
         <w:rPr>
-          <w:rFonts w:ascii="Latin Modern Sans" w:hAnsi="Latin Modern Sans"/>
-          <w:b w:val="false"/>
-          <w:b w:val="false"/>
-          <w:i w:val="false"/>
-          <w:i w:val="false"/>
-          <w:caps w:val="false"/>
-          <w:smallCaps w:val="false"/>
-          <w:color w:val="000000"/>
-          <w:spacing w:val="0"/>
-          <w:sz w:val="24"/>
-          <w:szCs w:val="24"/>
-          <w:lang w:val="en-GB"/>
-        </w:rPr>
-      </w:pPr>
-      <w:r>
-        <w:rPr>
-          <w:rFonts w:ascii="Latin Modern Sans" w:hAnsi="Latin Modern Sans"/>
+          <w:b w:val="false"/>
+          <w:b w:val="false"/>
+          <w:i w:val="false"/>
+          <w:i w:val="false"/>
+          <w:caps w:val="false"/>
+          <w:smallCaps w:val="false"/>
+          <w:color w:val="000000"/>
+          <w:spacing w:val="0"/>
+          <w:sz w:val="24"/>
+          <w:szCs w:val="24"/>
+          <w:lang w:val="en-GB"/>
+        </w:rPr>
+      </w:pPr>
+      <w:r>
+        <w:rPr>
+          <w:rFonts w:ascii="Liberation Sans" w:hAnsi="Liberation Sans"/>
           <w:b w:val="false"/>
           <w:i w:val="false"/>
           <w:caps w:val="false"/>
@@ -2080,23 +2191,22 @@
         <w:spacing w:before="0" w:after="0"/>
         <w:ind w:start="709" w:hanging="0"/>
         <w:rPr>
-          <w:rFonts w:ascii="Latin Modern Sans" w:hAnsi="Latin Modern Sans"/>
-          <w:b w:val="false"/>
-          <w:b w:val="false"/>
-          <w:i w:val="false"/>
-          <w:i w:val="false"/>
-          <w:caps w:val="false"/>
-          <w:smallCaps w:val="false"/>
-          <w:color w:val="000000"/>
-          <w:spacing w:val="0"/>
-          <w:sz w:val="24"/>
-          <w:szCs w:val="24"/>
-          <w:lang w:val="en-GB"/>
-        </w:rPr>
-      </w:pPr>
-      <w:r>
-        <w:rPr>
-          <w:rFonts w:ascii="Latin Modern Sans" w:hAnsi="Latin Modern Sans"/>
+          <w:b w:val="false"/>
+          <w:b w:val="false"/>
+          <w:i w:val="false"/>
+          <w:i w:val="false"/>
+          <w:caps w:val="false"/>
+          <w:smallCaps w:val="false"/>
+          <w:color w:val="000000"/>
+          <w:spacing w:val="0"/>
+          <w:sz w:val="24"/>
+          <w:szCs w:val="24"/>
+          <w:lang w:val="en-GB"/>
+        </w:rPr>
+      </w:pPr>
+      <w:r>
+        <w:rPr>
+          <w:rFonts w:ascii="Liberation Sans" w:hAnsi="Liberation Sans"/>
           <w:b w:val="false"/>
           <w:i w:val="false"/>
           <w:caps w:val="false"/>
@@ -2125,23 +2235,22 @@
         <w:spacing w:before="0" w:after="0"/>
         <w:ind w:start="709" w:hanging="0"/>
         <w:rPr>
-          <w:rFonts w:ascii="Latin Modern Sans" w:hAnsi="Latin Modern Sans"/>
-          <w:b w:val="false"/>
-          <w:b w:val="false"/>
-          <w:i w:val="false"/>
-          <w:i w:val="false"/>
-          <w:caps w:val="false"/>
-          <w:smallCaps w:val="false"/>
-          <w:color w:val="000000"/>
-          <w:spacing w:val="0"/>
-          <w:sz w:val="24"/>
-          <w:szCs w:val="24"/>
-          <w:lang w:val="en-GB"/>
-        </w:rPr>
-      </w:pPr>
-      <w:r>
-        <w:rPr>
-          <w:rFonts w:ascii="Latin Modern Sans" w:hAnsi="Latin Modern Sans"/>
+          <w:b w:val="false"/>
+          <w:b w:val="false"/>
+          <w:i w:val="false"/>
+          <w:i w:val="false"/>
+          <w:caps w:val="false"/>
+          <w:smallCaps w:val="false"/>
+          <w:color w:val="000000"/>
+          <w:spacing w:val="0"/>
+          <w:sz w:val="24"/>
+          <w:szCs w:val="24"/>
+          <w:lang w:val="en-GB"/>
+        </w:rPr>
+      </w:pPr>
+      <w:r>
+        <w:rPr>
+          <w:rFonts w:ascii="Liberation Sans" w:hAnsi="Liberation Sans"/>
           <w:b w:val="false"/>
           <w:i w:val="false"/>
           <w:caps w:val="false"/>
@@ -2170,23 +2279,22 @@
         <w:spacing w:before="0" w:after="0"/>
         <w:ind w:start="709" w:hanging="0"/>
         <w:rPr>
-          <w:rFonts w:ascii="Latin Modern Sans" w:hAnsi="Latin Modern Sans"/>
-          <w:b w:val="false"/>
-          <w:b w:val="false"/>
-          <w:i w:val="false"/>
-          <w:i w:val="false"/>
-          <w:caps w:val="false"/>
-          <w:smallCaps w:val="false"/>
-          <w:color w:val="000000"/>
-          <w:spacing w:val="0"/>
-          <w:sz w:val="24"/>
-          <w:szCs w:val="24"/>
-          <w:lang w:val="en-GB"/>
-        </w:rPr>
-      </w:pPr>
-      <w:r>
-        <w:rPr>
-          <w:rFonts w:ascii="Latin Modern Sans" w:hAnsi="Latin Modern Sans"/>
+          <w:b w:val="false"/>
+          <w:b w:val="false"/>
+          <w:i w:val="false"/>
+          <w:i w:val="false"/>
+          <w:caps w:val="false"/>
+          <w:smallCaps w:val="false"/>
+          <w:color w:val="000000"/>
+          <w:spacing w:val="0"/>
+          <w:sz w:val="24"/>
+          <w:szCs w:val="24"/>
+          <w:lang w:val="en-GB"/>
+        </w:rPr>
+      </w:pPr>
+      <w:r>
+        <w:rPr>
+          <w:rFonts w:ascii="Liberation Sans" w:hAnsi="Liberation Sans"/>
           <w:b w:val="false"/>
           <w:i w:val="false"/>
           <w:caps w:val="false"/>
@@ -2215,23 +2323,22 @@
         <w:spacing w:before="0" w:after="0"/>
         <w:ind w:start="709" w:hanging="0"/>
         <w:rPr>
-          <w:rFonts w:ascii="Latin Modern Sans" w:hAnsi="Latin Modern Sans"/>
-          <w:b w:val="false"/>
-          <w:b w:val="false"/>
-          <w:i w:val="false"/>
-          <w:i w:val="false"/>
-          <w:caps w:val="false"/>
-          <w:smallCaps w:val="false"/>
-          <w:color w:val="000000"/>
-          <w:spacing w:val="0"/>
-          <w:sz w:val="24"/>
-          <w:szCs w:val="24"/>
-          <w:lang w:val="en-GB"/>
-        </w:rPr>
-      </w:pPr>
-      <w:r>
-        <w:rPr>
-          <w:rFonts w:ascii="Latin Modern Sans" w:hAnsi="Latin Modern Sans"/>
+          <w:b w:val="false"/>
+          <w:b w:val="false"/>
+          <w:i w:val="false"/>
+          <w:i w:val="false"/>
+          <w:caps w:val="false"/>
+          <w:smallCaps w:val="false"/>
+          <w:color w:val="000000"/>
+          <w:spacing w:val="0"/>
+          <w:sz w:val="24"/>
+          <w:szCs w:val="24"/>
+          <w:lang w:val="en-GB"/>
+        </w:rPr>
+      </w:pPr>
+      <w:r>
+        <w:rPr>
+          <w:rFonts w:ascii="Liberation Sans" w:hAnsi="Liberation Sans"/>
           <w:b w:val="false"/>
           <w:i w:val="false"/>
           <w:caps w:val="false"/>
@@ -2260,23 +2367,22 @@
         <w:spacing w:before="0" w:after="0"/>
         <w:ind w:start="709" w:hanging="0"/>
         <w:rPr>
-          <w:rFonts w:ascii="Latin Modern Sans" w:hAnsi="Latin Modern Sans"/>
-          <w:b w:val="false"/>
-          <w:b w:val="false"/>
-          <w:i w:val="false"/>
-          <w:i w:val="false"/>
-          <w:caps w:val="false"/>
-          <w:smallCaps w:val="false"/>
-          <w:color w:val="000000"/>
-          <w:spacing w:val="0"/>
-          <w:sz w:val="24"/>
-          <w:szCs w:val="24"/>
-          <w:lang w:val="en-GB"/>
-        </w:rPr>
-      </w:pPr>
-      <w:r>
-        <w:rPr>
-          <w:rFonts w:ascii="Latin Modern Sans" w:hAnsi="Latin Modern Sans"/>
+          <w:b w:val="false"/>
+          <w:b w:val="false"/>
+          <w:i w:val="false"/>
+          <w:i w:val="false"/>
+          <w:caps w:val="false"/>
+          <w:smallCaps w:val="false"/>
+          <w:color w:val="000000"/>
+          <w:spacing w:val="0"/>
+          <w:sz w:val="24"/>
+          <w:szCs w:val="24"/>
+          <w:lang w:val="en-GB"/>
+        </w:rPr>
+      </w:pPr>
+      <w:r>
+        <w:rPr>
+          <w:rFonts w:ascii="Liberation Sans" w:hAnsi="Liberation Sans"/>
           <w:b w:val="false"/>
           <w:i w:val="false"/>
           <w:caps w:val="false"/>
@@ -2305,23 +2411,22 @@
         <w:spacing w:before="0" w:after="0"/>
         <w:ind w:start="709" w:hanging="0"/>
         <w:rPr>
-          <w:rFonts w:ascii="Latin Modern Sans" w:hAnsi="Latin Modern Sans"/>
-          <w:b w:val="false"/>
-          <w:b w:val="false"/>
-          <w:i w:val="false"/>
-          <w:i w:val="false"/>
-          <w:caps w:val="false"/>
-          <w:smallCaps w:val="false"/>
-          <w:color w:val="000000"/>
-          <w:spacing w:val="0"/>
-          <w:sz w:val="24"/>
-          <w:szCs w:val="24"/>
-          <w:lang w:val="en-GB"/>
-        </w:rPr>
-      </w:pPr>
-      <w:r>
-        <w:rPr>
-          <w:rFonts w:ascii="Latin Modern Sans" w:hAnsi="Latin Modern Sans"/>
+          <w:b w:val="false"/>
+          <w:b w:val="false"/>
+          <w:i w:val="false"/>
+          <w:i w:val="false"/>
+          <w:caps w:val="false"/>
+          <w:smallCaps w:val="false"/>
+          <w:color w:val="000000"/>
+          <w:spacing w:val="0"/>
+          <w:sz w:val="24"/>
+          <w:szCs w:val="24"/>
+          <w:lang w:val="en-GB"/>
+        </w:rPr>
+      </w:pPr>
+      <w:r>
+        <w:rPr>
+          <w:rFonts w:ascii="Liberation Sans" w:hAnsi="Liberation Sans"/>
           <w:b w:val="false"/>
           <w:i w:val="false"/>
           <w:caps w:val="false"/>
@@ -2350,23 +2455,22 @@
         <w:spacing w:before="0" w:after="0"/>
         <w:ind w:start="709" w:hanging="0"/>
         <w:rPr>
-          <w:rFonts w:ascii="Latin Modern Sans" w:hAnsi="Latin Modern Sans"/>
-          <w:b w:val="false"/>
-          <w:b w:val="false"/>
-          <w:i w:val="false"/>
-          <w:i w:val="false"/>
-          <w:caps w:val="false"/>
-          <w:smallCaps w:val="false"/>
-          <w:color w:val="000000"/>
-          <w:spacing w:val="0"/>
-          <w:sz w:val="24"/>
-          <w:szCs w:val="24"/>
-          <w:lang w:val="en-GB"/>
-        </w:rPr>
-      </w:pPr>
-      <w:r>
-        <w:rPr>
-          <w:rFonts w:ascii="Latin Modern Sans" w:hAnsi="Latin Modern Sans"/>
+          <w:b w:val="false"/>
+          <w:b w:val="false"/>
+          <w:i w:val="false"/>
+          <w:i w:val="false"/>
+          <w:caps w:val="false"/>
+          <w:smallCaps w:val="false"/>
+          <w:color w:val="000000"/>
+          <w:spacing w:val="0"/>
+          <w:sz w:val="24"/>
+          <w:szCs w:val="24"/>
+          <w:lang w:val="en-GB"/>
+        </w:rPr>
+      </w:pPr>
+      <w:r>
+        <w:rPr>
+          <w:rFonts w:ascii="Liberation Sans" w:hAnsi="Liberation Sans"/>
           <w:b w:val="false"/>
           <w:i w:val="false"/>
           <w:caps w:val="false"/>
@@ -2395,23 +2499,22 @@
         <w:spacing w:before="0" w:after="0"/>
         <w:ind w:start="709" w:hanging="0"/>
         <w:rPr>
-          <w:rFonts w:ascii="Latin Modern Sans" w:hAnsi="Latin Modern Sans"/>
-          <w:b w:val="false"/>
-          <w:b w:val="false"/>
-          <w:i w:val="false"/>
-          <w:i w:val="false"/>
-          <w:caps w:val="false"/>
-          <w:smallCaps w:val="false"/>
-          <w:color w:val="000000"/>
-          <w:spacing w:val="0"/>
-          <w:sz w:val="24"/>
-          <w:szCs w:val="24"/>
-          <w:lang w:val="en-GB"/>
-        </w:rPr>
-      </w:pPr>
-      <w:r>
-        <w:rPr>
-          <w:rFonts w:ascii="Latin Modern Sans" w:hAnsi="Latin Modern Sans"/>
+          <w:b w:val="false"/>
+          <w:b w:val="false"/>
+          <w:i w:val="false"/>
+          <w:i w:val="false"/>
+          <w:caps w:val="false"/>
+          <w:smallCaps w:val="false"/>
+          <w:color w:val="000000"/>
+          <w:spacing w:val="0"/>
+          <w:sz w:val="24"/>
+          <w:szCs w:val="24"/>
+          <w:lang w:val="en-GB"/>
+        </w:rPr>
+      </w:pPr>
+      <w:r>
+        <w:rPr>
+          <w:rFonts w:ascii="Liberation Sans" w:hAnsi="Liberation Sans"/>
           <w:b w:val="false"/>
           <w:i w:val="false"/>
           <w:caps w:val="false"/>
@@ -2440,23 +2543,22 @@
         <w:spacing w:before="0" w:after="0"/>
         <w:ind w:start="709" w:hanging="0"/>
         <w:rPr>
-          <w:rFonts w:ascii="Latin Modern Sans" w:hAnsi="Latin Modern Sans"/>
-          <w:b w:val="false"/>
-          <w:b w:val="false"/>
-          <w:i w:val="false"/>
-          <w:i w:val="false"/>
-          <w:caps w:val="false"/>
-          <w:smallCaps w:val="false"/>
-          <w:color w:val="000000"/>
-          <w:spacing w:val="0"/>
-          <w:sz w:val="24"/>
-          <w:szCs w:val="24"/>
-          <w:lang w:val="en-GB"/>
-        </w:rPr>
-      </w:pPr>
-      <w:r>
-        <w:rPr>
-          <w:rFonts w:ascii="Latin Modern Sans" w:hAnsi="Latin Modern Sans"/>
+          <w:b w:val="false"/>
+          <w:b w:val="false"/>
+          <w:i w:val="false"/>
+          <w:i w:val="false"/>
+          <w:caps w:val="false"/>
+          <w:smallCaps w:val="false"/>
+          <w:color w:val="000000"/>
+          <w:spacing w:val="0"/>
+          <w:sz w:val="24"/>
+          <w:szCs w:val="24"/>
+          <w:lang w:val="en-GB"/>
+        </w:rPr>
+      </w:pPr>
+      <w:r>
+        <w:rPr>
+          <w:rFonts w:ascii="Liberation Sans" w:hAnsi="Liberation Sans"/>
           <w:b w:val="false"/>
           <w:i w:val="false"/>
           <w:caps w:val="false"/>
@@ -2485,23 +2587,22 @@
         <w:spacing w:before="0" w:after="0"/>
         <w:ind w:start="709" w:hanging="0"/>
         <w:rPr>
-          <w:rFonts w:ascii="Latin Modern Sans" w:hAnsi="Latin Modern Sans"/>
-          <w:b w:val="false"/>
-          <w:b w:val="false"/>
-          <w:i w:val="false"/>
-          <w:i w:val="false"/>
-          <w:caps w:val="false"/>
-          <w:smallCaps w:val="false"/>
-          <w:color w:val="000000"/>
-          <w:spacing w:val="0"/>
-          <w:sz w:val="24"/>
-          <w:szCs w:val="24"/>
-          <w:lang w:val="en-GB"/>
-        </w:rPr>
-      </w:pPr>
-      <w:r>
-        <w:rPr>
-          <w:rFonts w:ascii="Latin Modern Sans" w:hAnsi="Latin Modern Sans"/>
+          <w:b w:val="false"/>
+          <w:b w:val="false"/>
+          <w:i w:val="false"/>
+          <w:i w:val="false"/>
+          <w:caps w:val="false"/>
+          <w:smallCaps w:val="false"/>
+          <w:color w:val="000000"/>
+          <w:spacing w:val="0"/>
+          <w:sz w:val="24"/>
+          <w:szCs w:val="24"/>
+          <w:lang w:val="en-GB"/>
+        </w:rPr>
+      </w:pPr>
+      <w:r>
+        <w:rPr>
+          <w:rFonts w:ascii="Liberation Sans" w:hAnsi="Liberation Sans"/>
           <w:b w:val="false"/>
           <w:i w:val="false"/>
           <w:caps w:val="false"/>
@@ -2530,23 +2631,22 @@
         <w:spacing w:before="0" w:after="0"/>
         <w:ind w:start="709" w:hanging="0"/>
         <w:rPr>
-          <w:rFonts w:ascii="Latin Modern Sans" w:hAnsi="Latin Modern Sans"/>
-          <w:b w:val="false"/>
-          <w:b w:val="false"/>
-          <w:i w:val="false"/>
-          <w:i w:val="false"/>
-          <w:caps w:val="false"/>
-          <w:smallCaps w:val="false"/>
-          <w:color w:val="000000"/>
-          <w:spacing w:val="0"/>
-          <w:sz w:val="24"/>
-          <w:szCs w:val="24"/>
-          <w:lang w:val="en-GB"/>
-        </w:rPr>
-      </w:pPr>
-      <w:r>
-        <w:rPr>
-          <w:rFonts w:ascii="Latin Modern Sans" w:hAnsi="Latin Modern Sans"/>
+          <w:b w:val="false"/>
+          <w:b w:val="false"/>
+          <w:i w:val="false"/>
+          <w:i w:val="false"/>
+          <w:caps w:val="false"/>
+          <w:smallCaps w:val="false"/>
+          <w:color w:val="000000"/>
+          <w:spacing w:val="0"/>
+          <w:sz w:val="24"/>
+          <w:szCs w:val="24"/>
+          <w:lang w:val="en-GB"/>
+        </w:rPr>
+      </w:pPr>
+      <w:r>
+        <w:rPr>
+          <w:rFonts w:ascii="Liberation Sans" w:hAnsi="Liberation Sans"/>
           <w:b w:val="false"/>
           <w:i w:val="false"/>
           <w:caps w:val="false"/>
@@ -2574,23 +2674,22 @@
         </w:tabs>
         <w:ind w:start="709" w:hanging="0"/>
         <w:rPr>
-          <w:rFonts w:ascii="Latin Modern Sans" w:hAnsi="Latin Modern Sans"/>
-          <w:b w:val="false"/>
-          <w:b w:val="false"/>
-          <w:i w:val="false"/>
-          <w:i w:val="false"/>
-          <w:caps w:val="false"/>
-          <w:smallCaps w:val="false"/>
-          <w:color w:val="000000"/>
-          <w:spacing w:val="0"/>
-          <w:sz w:val="24"/>
-          <w:szCs w:val="24"/>
-          <w:lang w:val="en-GB"/>
-        </w:rPr>
-      </w:pPr>
-      <w:r>
-        <w:rPr>
-          <w:rFonts w:ascii="Latin Modern Sans" w:hAnsi="Latin Modern Sans"/>
+          <w:b w:val="false"/>
+          <w:b w:val="false"/>
+          <w:i w:val="false"/>
+          <w:i w:val="false"/>
+          <w:caps w:val="false"/>
+          <w:smallCaps w:val="false"/>
+          <w:color w:val="000000"/>
+          <w:spacing w:val="0"/>
+          <w:sz w:val="24"/>
+          <w:szCs w:val="24"/>
+          <w:lang w:val="en-GB"/>
+        </w:rPr>
+      </w:pPr>
+      <w:r>
+        <w:rPr>
+          <w:rFonts w:ascii="Liberation Sans" w:hAnsi="Liberation Sans"/>
           <w:b w:val="false"/>
           <w:i w:val="false"/>
           <w:caps w:val="false"/>
@@ -2608,15 +2707,14 @@
       <w:pPr>
         <w:pStyle w:val="TextBody"/>
         <w:rPr>
-          <w:rFonts w:ascii="Latin Modern Sans" w:hAnsi="Latin Modern Sans"/>
-          <w:sz w:val="24"/>
-          <w:szCs w:val="24"/>
-          <w:lang w:val="en-GB"/>
-        </w:rPr>
-      </w:pPr>
-      <w:r>
-        <w:rPr>
-          <w:rFonts w:ascii="Latin Modern Sans" w:hAnsi="Latin Modern Sans"/>
+          <w:sz w:val="24"/>
+          <w:szCs w:val="24"/>
+          <w:lang w:val="en-GB"/>
+        </w:rPr>
+      </w:pPr>
+      <w:r>
+        <w:rPr>
+          <w:rFonts w:ascii="Liberation Sans" w:hAnsi="Liberation Sans"/>
           <w:sz w:val="24"/>
           <w:szCs w:val="24"/>
           <w:lang w:val="en-GB"/>
@@ -2628,7 +2726,6 @@
       <w:pPr>
         <w:pStyle w:val="Normal"/>
         <w:rPr>
-          <w:rFonts w:ascii="Latin Modern Sans" w:hAnsi="Latin Modern Sans"/>
           <w:sz w:val="24"/>
           <w:szCs w:val="24"/>
           <w:u w:val="single"/>
@@ -2637,7 +2734,7 @@
       </w:pPr>
       <w:r>
         <w:rPr>
-          <w:rFonts w:ascii="Latin Modern Sans" w:hAnsi="Latin Modern Sans"/>
+          <w:rFonts w:ascii="Liberation Sans" w:hAnsi="Liberation Sans"/>
           <w:sz w:val="24"/>
           <w:szCs w:val="24"/>
           <w:u w:val="single"/>
@@ -2650,7 +2747,6 @@
       <w:pPr>
         <w:pStyle w:val="Normal"/>
         <w:rPr>
-          <w:rFonts w:ascii="Latin Modern Sans" w:hAnsi="Latin Modern Sans"/>
           <w:color w:val="2A6099"/>
           <w:sz w:val="24"/>
           <w:szCs w:val="24"/>
@@ -2660,7 +2756,7 @@
       </w:pPr>
       <w:r>
         <w:rPr>
-          <w:rFonts w:ascii="Latin Modern Sans" w:hAnsi="Latin Modern Sans"/>
+          <w:rFonts w:ascii="Liberation Sans" w:hAnsi="Liberation Sans"/>
           <w:color w:val="2A6099"/>
           <w:sz w:val="24"/>
           <w:szCs w:val="24"/>
@@ -2674,7 +2770,6 @@
       <w:pPr>
         <w:pStyle w:val="Normal"/>
         <w:rPr>
-          <w:rFonts w:ascii="Latin Modern Sans" w:hAnsi="Latin Modern Sans"/>
           <w:color w:val="2A6099"/>
           <w:sz w:val="24"/>
           <w:szCs w:val="24"/>
@@ -2684,7 +2779,7 @@
       </w:pPr>
       <w:r>
         <w:rPr>
-          <w:rFonts w:ascii="Latin Modern Sans" w:hAnsi="Latin Modern Sans"/>
+          <w:rFonts w:ascii="Liberation Sans" w:hAnsi="Liberation Sans"/>
           <w:color w:val="2A6099"/>
           <w:sz w:val="24"/>
           <w:szCs w:val="24"/>
@@ -2698,7 +2793,6 @@
       <w:pPr>
         <w:pStyle w:val="Normal"/>
         <w:rPr>
-          <w:rFonts w:ascii="Latin Modern Sans" w:hAnsi="Latin Modern Sans"/>
           <w:color w:val="C9211E"/>
           <w:sz w:val="24"/>
           <w:szCs w:val="24"/>
@@ -2708,7 +2802,7 @@
       </w:pPr>
       <w:r>
         <w:rPr>
-          <w:rFonts w:ascii="Latin Modern Sans" w:hAnsi="Latin Modern Sans"/>
+          <w:rFonts w:ascii="Liberation Sans" w:hAnsi="Liberation Sans"/>
           <w:color w:val="C9211E"/>
           <w:sz w:val="24"/>
           <w:szCs w:val="24"/>
@@ -2722,7 +2816,6 @@
       <w:pPr>
         <w:pStyle w:val="Normal"/>
         <w:rPr>
-          <w:rFonts w:ascii="Latin Modern Sans" w:hAnsi="Latin Modern Sans"/>
           <w:color w:val="2A6099"/>
           <w:sz w:val="24"/>
           <w:szCs w:val="24"/>
@@ -2732,7 +2825,7 @@
       </w:pPr>
       <w:r>
         <w:rPr>
-          <w:rFonts w:ascii="Latin Modern Sans" w:hAnsi="Latin Modern Sans"/>
+          <w:rFonts w:ascii="Liberation Sans" w:hAnsi="Liberation Sans"/>
           <w:color w:val="2A6099"/>
           <w:sz w:val="24"/>
           <w:szCs w:val="24"/>
@@ -2746,7 +2839,6 @@
       <w:pPr>
         <w:pStyle w:val="Normal"/>
         <w:rPr>
-          <w:rFonts w:ascii="Latin Modern Sans" w:hAnsi="Latin Modern Sans"/>
           <w:color w:val="C9211E"/>
           <w:sz w:val="24"/>
           <w:szCs w:val="24"/>
@@ -2756,7 +2848,7 @@
       </w:pPr>
       <w:r>
         <w:rPr>
-          <w:rFonts w:ascii="Latin Modern Sans" w:hAnsi="Latin Modern Sans"/>
+          <w:rFonts w:ascii="Liberation Sans" w:hAnsi="Liberation Sans"/>
           <w:color w:val="C9211E"/>
           <w:sz w:val="24"/>
           <w:szCs w:val="24"/>
@@ -2770,11 +2862,13 @@
       <w:pPr>
         <w:pStyle w:val="Normal"/>
         <w:rPr>
+          <w:rFonts w:ascii="Liberation Sans" w:hAnsi="Liberation Sans"/>
           <w:color w:val="2A6099"/>
         </w:rPr>
       </w:pPr>
       <w:r>
         <w:rPr>
+          <w:rFonts w:ascii="Liberation Sans" w:hAnsi="Liberation Sans"/>
           <w:color w:val="2A6099"/>
         </w:rPr>
         <w:t>Introduction:</w:t>
@@ -2784,11 +2878,13 @@
       <w:pPr>
         <w:pStyle w:val="Normal"/>
         <w:rPr>
+          <w:rFonts w:ascii="Liberation Sans" w:hAnsi="Liberation Sans"/>
           <w:color w:val="2A6099"/>
         </w:rPr>
       </w:pPr>
       <w:r>
         <w:rPr>
+          <w:rFonts w:ascii="Liberation Sans" w:hAnsi="Liberation Sans"/>
           <w:color w:val="2A6099"/>
         </w:rPr>
         <w:t>2/26 – “List of Acronyms” in header of page 2 should not be there</w:t>
@@ -2798,11 +2894,13 @@
       <w:pPr>
         <w:pStyle w:val="Normal"/>
         <w:rPr>
+          <w:rFonts w:ascii="Liberation Sans" w:hAnsi="Liberation Sans"/>
           <w:color w:val="C9211E"/>
         </w:rPr>
       </w:pPr>
       <w:r>
         <w:rPr>
+          <w:rFonts w:ascii="Liberation Sans" w:hAnsi="Liberation Sans"/>
           <w:color w:val="C9211E"/>
         </w:rPr>
         <w:t>Agreed; changed so that the header in page 2 now says “Introduction”.</w:t>
@@ -2812,11 +2910,13 @@
       <w:pPr>
         <w:pStyle w:val="Normal"/>
         <w:rPr>
+          <w:rFonts w:ascii="Liberation Sans" w:hAnsi="Liberation Sans"/>
           <w:color w:val="2A6099"/>
         </w:rPr>
       </w:pPr>
       <w:r>
         <w:rPr>
+          <w:rFonts w:ascii="Liberation Sans" w:hAnsi="Liberation Sans"/>
           <w:color w:val="2A6099"/>
         </w:rPr>
         <w:t>2/26 – remove “still” from “the remaining discrepancies that still exist”</w:t>
@@ -2826,11 +2926,13 @@
       <w:pPr>
         <w:pStyle w:val="Normal"/>
         <w:rPr>
+          <w:rFonts w:ascii="Liberation Sans" w:hAnsi="Liberation Sans"/>
           <w:color w:val="C9211E"/>
         </w:rPr>
       </w:pPr>
       <w:r>
         <w:rPr>
+          <w:rFonts w:ascii="Liberation Sans" w:hAnsi="Liberation Sans"/>
           <w:color w:val="C9211E"/>
         </w:rPr>
         <w:t>Agreed; changed to alternative.</w:t>
@@ -2840,11 +2942,13 @@
       <w:pPr>
         <w:pStyle w:val="Normal"/>
         <w:rPr>
+          <w:rFonts w:ascii="Liberation Sans" w:hAnsi="Liberation Sans"/>
           <w:color w:val="2A6099"/>
         </w:rPr>
       </w:pPr>
       <w:r>
         <w:rPr>
+          <w:rFonts w:ascii="Liberation Sans" w:hAnsi="Liberation Sans"/>
           <w:color w:val="2A6099"/>
         </w:rPr>
         <w:t>2/26 – “data is taken is also investigated” – alt. “data is taken are also investigated”</w:t>
@@ -2854,11 +2958,13 @@
       <w:pPr>
         <w:pStyle w:val="Normal"/>
         <w:rPr>
+          <w:rFonts w:ascii="Liberation Sans" w:hAnsi="Liberation Sans"/>
           <w:color w:val="C9211E"/>
         </w:rPr>
       </w:pPr>
       <w:r>
         <w:rPr>
+          <w:rFonts w:ascii="Liberation Sans" w:hAnsi="Liberation Sans"/>
           <w:color w:val="C9211E"/>
         </w:rPr>
         <w:t>Agreed; changed to alternative.</w:t>
@@ -2868,15 +2974,14 @@
       <w:pPr>
         <w:pStyle w:val="Normal"/>
         <w:rPr>
-          <w:rFonts w:ascii="Latin Modern Sans" w:hAnsi="Latin Modern Sans"/>
-          <w:sz w:val="24"/>
-          <w:szCs w:val="24"/>
-          <w:lang w:val="en-GB"/>
-        </w:rPr>
-      </w:pPr>
-      <w:r>
-        <w:rPr>
-          <w:rFonts w:ascii="Latin Modern Sans" w:hAnsi="Latin Modern Sans"/>
+          <w:sz w:val="24"/>
+          <w:szCs w:val="24"/>
+          <w:lang w:val="en-GB"/>
+        </w:rPr>
+      </w:pPr>
+      <w:r>
+        <w:rPr>
+          <w:rFonts w:ascii="Liberation Sans" w:hAnsi="Liberation Sans"/>
           <w:sz w:val="24"/>
           <w:szCs w:val="24"/>
           <w:lang w:val="en-GB"/>
@@ -2888,34 +2993,31 @@
       <w:pPr>
         <w:pStyle w:val="Normal"/>
         <w:rPr>
-          <w:rFonts w:ascii="Latin Modern Sans" w:hAnsi="Latin Modern Sans"/>
-          <w:sz w:val="24"/>
-          <w:szCs w:val="24"/>
-          <w:lang w:val="en-GB"/>
-        </w:rPr>
-      </w:pPr>
-      <w:r>
-        <w:rPr>
-          <w:rFonts w:ascii="Latin Modern Sans" w:hAnsi="Latin Modern Sans"/>
-          <w:sz w:val="24"/>
-          <w:szCs w:val="24"/>
-          <w:lang w:val="en-GB"/>
-        </w:rPr>
-      </w:r>
-    </w:p>
-    <w:p>
-      <w:pPr>
-        <w:pStyle w:val="Normal"/>
-        <w:rPr>
-          <w:rFonts w:ascii="Latin Modern Sans" w:hAnsi="Latin Modern Sans"/>
-          <w:sz w:val="24"/>
-          <w:szCs w:val="24"/>
-          <w:lang w:val="en-GB"/>
-        </w:rPr>
-      </w:pPr>
-      <w:r>
-        <w:rPr>
-          <w:rFonts w:ascii="Latin Modern Sans" w:hAnsi="Latin Modern Sans"/>
+          <w:rFonts w:ascii="Liberation Sans" w:hAnsi="Liberation Sans"/>
+          <w:sz w:val="24"/>
+          <w:szCs w:val="24"/>
+          <w:lang w:val="en-GB"/>
+        </w:rPr>
+      </w:pPr>
+      <w:r>
+        <w:rPr>
+          <w:rFonts w:ascii="Liberation Sans" w:hAnsi="Liberation Sans"/>
+          <w:sz w:val="24"/>
+          <w:szCs w:val="24"/>
+          <w:lang w:val="en-GB"/>
+        </w:rPr>
+      </w:r>
+    </w:p>
+    <w:p>
+      <w:pPr>
+        <w:pStyle w:val="Normal"/>
+        <w:rPr>
+          <w:rFonts w:ascii="Liberation Sans" w:hAnsi="Liberation Sans"/>
+        </w:rPr>
+      </w:pPr>
+      <w:r>
+        <w:rPr>
+          <w:rFonts w:ascii="Liberation Sans" w:hAnsi="Liberation Sans"/>
           <w:sz w:val="24"/>
           <w:szCs w:val="24"/>
           <w:lang w:val="en-GB"/>
@@ -2924,7 +3026,7 @@
       </w:r>
       <w:r>
         <w:rPr>
-          <w:rFonts w:cs="Times New Roman" w:ascii="Latin Modern Sans" w:hAnsi="Latin Modern Sans"/>
+          <w:rFonts w:cs="Times New Roman" w:ascii="Liberation Sans" w:hAnsi="Liberation Sans"/>
           <w:kern w:val="0"/>
           <w:sz w:val="24"/>
           <w:szCs w:val="24"/>
@@ -2937,15 +3039,233 @@
       <w:pPr>
         <w:pStyle w:val="Normal"/>
         <w:rPr>
-          <w:rFonts w:ascii="Latin Modern Sans" w:hAnsi="Latin Modern Sans"/>
-          <w:sz w:val="24"/>
-          <w:szCs w:val="24"/>
-          <w:lang w:val="en-GB"/>
-        </w:rPr>
-      </w:pPr>
-      <w:r>
-        <w:rPr>
-          <w:rFonts w:cs="Times New Roman" w:ascii="Latin Modern Sans" w:hAnsi="Latin Modern Sans"/>
+          <w:rFonts w:ascii="Liberation Sans" w:hAnsi="Liberation Sans"/>
+          <w:color w:val="C9211E"/>
+        </w:rPr>
+      </w:pPr>
+      <w:r>
+        <w:rPr>
+          <w:rFonts w:ascii="Liberation Sans" w:hAnsi="Liberation Sans"/>
+          <w:color w:val="C9211E"/>
+        </w:rPr>
+        <w:t>As we discussed during the viva, I agree that what I wrote ends up being just a vacuous statement: even if there were neutrinos with positive helicities, the chirality of the weak interaction prevents us from seeing them. I have added the phrase “</w:t>
+      </w:r>
+      <w:r>
+        <w:rPr>
+          <w:rFonts w:ascii="Liberation Sans" w:hAnsi="Liberation Sans" w:cstheme="minorBidi"/>
+          <w:b w:val="false"/>
+          <w:color w:val="C9211E"/>
+          <w:sz w:val="24"/>
+          <w:szCs w:val="24"/>
+          <w:shd w:fill="auto" w:val="clear"/>
+          <w14:ligatures w14:val="standardContextual"/>
+        </w:rPr>
+        <w:t xml:space="preserve">Because the weak interactions are chiral,” </w:t>
+      </w:r>
+      <w:r>
+        <w:rPr>
+          <w:rFonts w:ascii="Liberation Sans" w:hAnsi="Liberation Sans" w:cstheme="minorBidi"/>
+          <w:b w:val="false"/>
+          <w:color w:val="C9211E"/>
+          <w:sz w:val="24"/>
+          <w:szCs w:val="24"/>
+          <w:shd w:fill="auto" w:val="clear"/>
+          <w14:ligatures w14:val="standardContextual"/>
+        </w:rPr>
+        <w:t>to the start of this sentence to clarify why there is a lack of evidence.</w:t>
+      </w:r>
+    </w:p>
+    <w:p>
+      <w:pPr>
+        <w:pStyle w:val="Normal"/>
+        <w:rPr>
+          <w:b w:val="false"/>
+          <w:sz w:val="24"/>
+          <w:szCs w:val="24"/>
+          <w:highlight w:val="none"/>
+          <w:shd w:fill="auto" w:val="clear"/>
+        </w:rPr>
+      </w:pPr>
+      <w:r>
+        <w:rPr>
+          <w:rFonts w:ascii="Liberation Sans" w:hAnsi="Liberation Sans" w:cstheme="minorBidi"/>
+          <w:b w:val="false"/>
+          <w:color w:val="2A6099"/>
+          <w:sz w:val="24"/>
+          <w:szCs w:val="24"/>
+          <w:shd w:fill="auto" w:val="clear"/>
+          <w14:ligatures w14:val="standardContextual"/>
+        </w:rPr>
+        <w:t>12/36 – “D_2O” – D isn’t an official abbreviation; we typically define it as ^2H_2O the first time it is used.</w:t>
+      </w:r>
+    </w:p>
+    <w:p>
+      <w:pPr>
+        <w:pStyle w:val="Normal"/>
+        <w:rPr>
+          <w:b w:val="false"/>
+          <w:sz w:val="24"/>
+          <w:szCs w:val="24"/>
+          <w:highlight w:val="none"/>
+          <w:shd w:fill="auto" w:val="clear"/>
+        </w:rPr>
+      </w:pPr>
+      <w:r>
+        <w:rPr>
+          <w:rFonts w:ascii="Liberation Sans" w:hAnsi="Liberation Sans" w:cstheme="minorBidi"/>
+          <w:b w:val="false"/>
+          <w:color w:val="C9211E"/>
+          <w:sz w:val="24"/>
+          <w:szCs w:val="24"/>
+          <w:shd w:fill="auto" w:val="clear"/>
+          <w14:ligatures w14:val="standardContextual"/>
+        </w:rPr>
+        <w:t>Agreed; in fact I never use D_2O ever again in the thesis. Changed to ^2H_2O.</w:t>
+      </w:r>
+    </w:p>
+    <w:p>
+      <w:pPr>
+        <w:pStyle w:val="Normal"/>
+        <w:rPr>
+          <w:b w:val="false"/>
+          <w:sz w:val="24"/>
+          <w:szCs w:val="24"/>
+          <w:highlight w:val="none"/>
+          <w:shd w:fill="auto" w:val="clear"/>
+        </w:rPr>
+      </w:pPr>
+      <w:r>
+        <w:rPr>
+          <w:rFonts w:ascii="Liberation Sans" w:hAnsi="Liberation Sans" w:cstheme="minorBidi"/>
+          <w:b w:val="false"/>
+          <w:color w:val="2A6099"/>
+          <w:sz w:val="24"/>
+          <w:szCs w:val="24"/>
+          <w:shd w:fill="auto" w:val="clear"/>
+          <w14:ligatures w14:val="standardContextual"/>
+        </w:rPr>
+        <w:t>12/36 - “\nu_{\mu,\tau}” – It might be worth emphasizing that without neutrino oscillations, there would be no \nu_{\mu,\tau} solar neutrinos.</w:t>
+      </w:r>
+    </w:p>
+    <w:p>
+      <w:pPr>
+        <w:pStyle w:val="Normal"/>
+        <w:rPr>
+          <w:rFonts w:ascii="Liberation Sans" w:hAnsi="Liberation Sans"/>
+          <w:color w:val="C9211E"/>
+        </w:rPr>
+      </w:pPr>
+      <w:r>
+        <w:rPr>
+          <w:rFonts w:ascii="Liberation Sans" w:hAnsi="Liberation Sans" w:cstheme="minorBidi"/>
+          <w:b w:val="false"/>
+          <w:color w:val="C9211E"/>
+          <w:sz w:val="24"/>
+          <w:szCs w:val="24"/>
+          <w:shd w:fill="auto" w:val="clear"/>
+          <w14:ligatures w14:val="standardContextual"/>
+        </w:rPr>
+        <w:t>Agreed; added a sentence afterwards saying “</w:t>
+      </w:r>
+      <w:r>
+        <w:rPr>
+          <w:rFonts w:ascii="Liberation Sans" w:hAnsi="Liberation Sans" w:cstheme="minorBidi"/>
+          <w:b w:val="false"/>
+          <w:color w:val="C9211E"/>
+          <w:sz w:val="24"/>
+          <w:szCs w:val="24"/>
+          <w:shd w:fill="auto" w:val="clear"/>
+          <w14:ligatures w14:val="standardContextual"/>
+        </w:rPr>
+        <w:t>Without a flavour-changing process like neutrino oscillations, no $\nu_{\mu,\tau}$ solar neutrinos should be observed.</w:t>
+      </w:r>
+      <w:r>
+        <w:rPr>
+          <w:rFonts w:ascii="Liberation Sans" w:hAnsi="Liberation Sans" w:cstheme="minorBidi"/>
+          <w:b w:val="false"/>
+          <w:color w:val="C9211E"/>
+          <w:sz w:val="24"/>
+          <w:szCs w:val="24"/>
+          <w:shd w:fill="auto" w:val="clear"/>
+          <w14:ligatures w14:val="standardContextual"/>
+        </w:rPr>
+        <w:t>”</w:t>
+      </w:r>
+    </w:p>
+    <w:p>
+      <w:pPr>
+        <w:pStyle w:val="Normal"/>
+        <w:rPr>
+          <w:rFonts w:ascii="Liberation Sans" w:hAnsi="Liberation Sans"/>
+          <w:color w:val="2A6099"/>
+        </w:rPr>
+      </w:pPr>
+      <w:r>
+        <w:rPr>
+          <w:rFonts w:ascii="Liberation Sans" w:hAnsi="Liberation Sans"/>
+          <w:color w:val="2A6099"/>
+        </w:rPr>
+        <w:t>13/37 – double use of “consistently” in one sentence</w:t>
+      </w:r>
+    </w:p>
+    <w:p>
+      <w:pPr>
+        <w:pStyle w:val="Normal"/>
+        <w:rPr>
+          <w:rFonts w:ascii="Liberation Sans" w:hAnsi="Liberation Sans"/>
+          <w:color w:val="C9211E"/>
+        </w:rPr>
+      </w:pPr>
+      <w:r>
+        <w:rPr>
+          <w:rFonts w:ascii="Liberation Sans" w:hAnsi="Liberation Sans"/>
+          <w:color w:val="C9211E"/>
+        </w:rPr>
+        <w:t>Agreed; second “consistently” removed.</w:t>
+      </w:r>
+    </w:p>
+    <w:p>
+      <w:pPr>
+        <w:pStyle w:val="Normal"/>
+        <w:rPr>
+          <w:rFonts w:ascii="Liberation Sans" w:hAnsi="Liberation Sans"/>
+          <w:color w:val="2A6099"/>
+        </w:rPr>
+      </w:pPr>
+      <w:r>
+        <w:rPr>
+          <w:rFonts w:ascii="Liberation Sans" w:hAnsi="Liberation Sans"/>
+          <w:color w:val="2A6099"/>
+        </w:rPr>
+        <w:t>16/40 – “P(\nu_\alpha \to \nu_\beta)” should be “P(\nu_\alpha \to \nu_\alpha)”</w:t>
+      </w:r>
+    </w:p>
+    <w:p>
+      <w:pPr>
+        <w:pStyle w:val="Normal"/>
+        <w:rPr>
+          <w:rFonts w:ascii="Liberation Sans" w:hAnsi="Liberation Sans"/>
+          <w:color w:val="C9211E"/>
+        </w:rPr>
+      </w:pPr>
+      <w:r>
+        <w:rPr>
+          <w:rFonts w:ascii="Liberation Sans" w:hAnsi="Liberation Sans"/>
+          <w:color w:val="C9211E"/>
+        </w:rPr>
+        <w:t>Agreed; corrected.</w:t>
+      </w:r>
+    </w:p>
+    <w:p>
+      <w:pPr>
+        <w:pStyle w:val="Normal"/>
+        <w:rPr>
+          <w:rFonts w:ascii="Liberation Sans" w:hAnsi="Liberation Sans"/>
+        </w:rPr>
+      </w:pPr>
+      <w:r>
+        <w:rPr>
+          <w:rFonts w:cs="Times New Roman" w:ascii="Liberation Sans" w:hAnsi="Liberation Sans"/>
           <w:kern w:val="0"/>
           <w:sz w:val="24"/>
           <w:szCs w:val="24"/>
@@ -2955,7 +3275,7 @@
       </w:r>
       <w:r>
         <w:rPr>
-          <w:rFonts w:cs="Cambria Math" w:ascii="Latin Modern Sans" w:hAnsi="Latin Modern Sans"/>
+          <w:rFonts w:cs="Cambria Math" w:ascii="Liberation Sans" w:hAnsi="Liberation Sans"/>
           <w:kern w:val="0"/>
           <w:sz w:val="24"/>
           <w:szCs w:val="24"/>
@@ -2965,13 +3285,93 @@
       </w:r>
       <w:r>
         <w:rPr>
-          <w:rFonts w:cs="Times New Roman" w:ascii="Latin Modern Sans" w:hAnsi="Latin Modern Sans"/>
-          <w:kern w:val="0"/>
-          <w:sz w:val="24"/>
-          <w:szCs w:val="24"/>
-          <w:lang w:val="en-GB"/>
-        </w:rPr>
-        <w:t xml:space="preserve"> 1, then as detectors have limited distance and energy resolutions, what can only be observed is the average effect over many oscillations” – I think this is dominated more by the size of the neutrino production region in the Sun. </w:t>
+          <w:rFonts w:cs="Times New Roman" w:ascii="Liberation Sans" w:hAnsi="Liberation Sans"/>
+          <w:kern w:val="0"/>
+          <w:sz w:val="24"/>
+          <w:szCs w:val="24"/>
+          <w:lang w:val="en-GB"/>
+        </w:rPr>
+        <w:t xml:space="preserve"> 1, then as detectors have limited distance and energy resolutions, what can only be observed is the average effect over many oscillations” – I think this is dominated more by the size of the neutrino production region in the Sun.</w:t>
+      </w:r>
+    </w:p>
+    <w:p>
+      <w:pPr>
+        <w:pStyle w:val="Normal"/>
+        <w:rPr>
+          <w:rFonts w:ascii="Liberation Sans" w:hAnsi="Liberation Sans"/>
+          <w:color w:val="C9211E"/>
+        </w:rPr>
+      </w:pPr>
+      <w:r>
+        <w:rPr>
+          <w:rFonts w:ascii="Liberation Sans" w:hAnsi="Liberation Sans"/>
+          <w:color w:val="C9211E"/>
+        </w:rPr>
+        <w:t>I wrote this section to be about neutrino oscillations in general, not just solar neutrinos. But you  are correct about the case of solar neutrinos. I have added an extra clause to the sentence, saying that “neutrino sources generate them over a region of space”.</w:t>
+      </w:r>
+    </w:p>
+    <w:p>
+      <w:pPr>
+        <w:pStyle w:val="Normal"/>
+        <w:rPr>
+          <w:rFonts w:ascii="Liberation Sans" w:hAnsi="Liberation Sans"/>
+          <w:color w:val="2A6099"/>
+        </w:rPr>
+      </w:pPr>
+      <w:r>
+        <w:rPr>
+          <w:rFonts w:ascii="Liberation Sans" w:hAnsi="Liberation Sans"/>
+          <w:color w:val="2A6099"/>
+        </w:rPr>
+        <w:t>17/41 – “give” – alt. “gave” or “gives”</w:t>
+      </w:r>
+    </w:p>
+    <w:p>
+      <w:pPr>
+        <w:pStyle w:val="Normal"/>
+        <w:rPr>
+          <w:rFonts w:ascii="Liberation Sans" w:hAnsi="Liberation Sans"/>
+          <w:color w:val="C9211E"/>
+        </w:rPr>
+      </w:pPr>
+      <w:r>
+        <w:rPr>
+          <w:rFonts w:ascii="Liberation Sans" w:hAnsi="Liberation Sans"/>
+          <w:color w:val="C9211E"/>
+        </w:rPr>
+        <w:t>Agreed; changed to “gave”.</w:t>
+      </w:r>
+    </w:p>
+    <w:p>
+      <w:pPr>
+        <w:pStyle w:val="Normal"/>
+        <w:rPr>
+          <w:rFonts w:ascii="Liberation Sans" w:hAnsi="Liberation Sans"/>
+          <w:color w:val="2A6099"/>
+        </w:rPr>
+      </w:pPr>
+      <w:r>
+        <w:rPr>
+          <w:rFonts w:ascii="Liberation Sans" w:hAnsi="Liberation Sans"/>
+          <w:color w:val="2A6099"/>
+        </w:rPr>
+        <w:t>19/43 – “However, If the” – alt. “However, if the”</w:t>
+      </w:r>
+    </w:p>
+    <w:p>
+      <w:pPr>
+        <w:pStyle w:val="Normal"/>
+        <w:rPr>
+          <w:rFonts w:ascii="Liberation Sans" w:hAnsi="Liberation Sans"/>
+          <w:color w:val="C9211E"/>
+        </w:rPr>
+      </w:pPr>
+      <w:r>
+        <w:rPr>
+          <w:rFonts w:ascii="Liberation Sans" w:hAnsi="Liberation Sans"/>
+          <w:color w:val="C9211E"/>
+        </w:rPr>
+        <w:t>Agreed; changed.</w:t>
       </w:r>
     </w:p>
     <w:p>
@@ -2980,11 +3380,14 @@
         <w:rPr>
           <w:rFonts w:cs="Times New Roman"/>
           <w:kern w:val="0"/>
-        </w:rPr>
-      </w:pPr>
-      <w:r>
-        <w:rPr>
-          <w:rFonts w:cs="Times New Roman" w:ascii="Latin Modern Sans" w:hAnsi="Latin Modern Sans"/>
+          <w:sz w:val="24"/>
+          <w:szCs w:val="24"/>
+          <w:lang w:val="en-GB"/>
+        </w:rPr>
+      </w:pPr>
+      <w:r>
+        <w:rPr>
+          <w:rFonts w:cs="Times New Roman" w:ascii="Liberation Sans" w:hAnsi="Liberation Sans"/>
           <w:kern w:val="0"/>
           <w:sz w:val="24"/>
           <w:szCs w:val="24"/>
@@ -3003,11 +3406,14 @@
         <w:rPr>
           <w:rFonts w:cs="Times New Roman"/>
           <w:kern w:val="0"/>
-        </w:rPr>
-      </w:pPr>
-      <w:r>
-        <w:rPr>
-          <w:rFonts w:cs="Times New Roman" w:ascii="Latin Modern Sans" w:hAnsi="Latin Modern Sans"/>
+          <w:sz w:val="24"/>
+          <w:szCs w:val="24"/>
+          <w:lang w:val="en-GB"/>
+        </w:rPr>
+      </w:pPr>
+      <w:r>
+        <w:rPr>
+          <w:rFonts w:cs="Times New Roman" w:ascii="Liberation Sans" w:hAnsi="Liberation Sans"/>
           <w:kern w:val="0"/>
           <w:sz w:val="24"/>
           <w:szCs w:val="24"/>
@@ -3017,13 +3423,41 @@
       </w:r>
       <w:r>
         <w:rPr>
-          <w:rFonts w:cs="Times New Roman" w:ascii="Latin Modern Sans" w:hAnsi="Latin Modern Sans"/>
-          <w:kern w:val="0"/>
-          <w:sz w:val="24"/>
-          <w:szCs w:val="24"/>
-          <w:lang w:val="en-GB"/>
-        </w:rPr>
-        <w:t xml:space="preserve">Under this approximation, states that are in a given effective mass eigenstate smoothly transform into one another as the neutrinos propagate.” (Adiabatic approximation) – I found this to be a confusing description. I understand it to mean that the neutrinos do not change mass eigenstates during the transition, just the PMNS matrix. </w:t>
+          <w:rFonts w:cs="Times New Roman" w:ascii="Liberation Sans" w:hAnsi="Liberation Sans"/>
+          <w:kern w:val="0"/>
+          <w:sz w:val="24"/>
+          <w:szCs w:val="24"/>
+          <w:lang w:val="en-GB"/>
+        </w:rPr>
+        <w:t>Under this approximation, states that are in a given effective mass eigenstate smoothly transform into one another as the neutrinos propagate.” (Adiabatic approximation) – I found this to be a confusing description. I understand it to mean that the neutrinos do not change mass eigenstates during the transition, just the PMNS matrix.</w:t>
+      </w:r>
+    </w:p>
+    <w:p>
+      <w:pPr>
+        <w:pStyle w:val="ListParagraph"/>
+        <w:numPr>
+          <w:ilvl w:val="0"/>
+          <w:numId w:val="0"/>
+        </w:numPr>
+        <w:ind w:start="720" w:hanging="0"/>
+        <w:rPr>
+          <w:rFonts w:cs="Times New Roman"/>
+          <w:kern w:val="0"/>
+          <w:sz w:val="24"/>
+          <w:szCs w:val="24"/>
+          <w:lang w:val="en-GB"/>
+        </w:rPr>
+      </w:pPr>
+      <w:r>
+        <w:rPr>
+          <w:rFonts w:cs="Times New Roman" w:ascii="Liberation Sans" w:hAnsi="Liberation Sans"/>
+          <w:color w:val="C9211E"/>
+          <w:kern w:val="0"/>
+          <w:sz w:val="24"/>
+          <w:szCs w:val="24"/>
+          <w:lang w:val="en-GB"/>
+        </w:rPr>
+        <w:t>You are right. I have changed this to “Under this approximation, there are no transitions between effective mass eigenstates as the neutrinos propagate.”</w:t>
       </w:r>
     </w:p>
     <w:p>
@@ -3036,17 +3470,48 @@
         <w:rPr>
           <w:rFonts w:cs="Times New Roman"/>
           <w:kern w:val="0"/>
-        </w:rPr>
-      </w:pPr>
-      <w:r>
-        <w:rPr>
-          <w:rFonts w:cs="Times New Roman" w:ascii="Latin Modern Sans" w:hAnsi="Latin Modern Sans"/>
-          <w:kern w:val="0"/>
-          <w:sz w:val="24"/>
-          <w:szCs w:val="24"/>
-          <w:lang w:val="en-GB"/>
-        </w:rPr>
-        <w:t xml:space="preserve">Eg “driven into” -&gt; “produced in”  </w:t>
+          <w:sz w:val="24"/>
+          <w:szCs w:val="24"/>
+          <w:lang w:val="en-GB"/>
+        </w:rPr>
+      </w:pPr>
+      <w:r>
+        <w:rPr>
+          <w:rFonts w:cs="Times New Roman" w:ascii="Liberation Sans" w:hAnsi="Liberation Sans"/>
+          <w:kern w:val="0"/>
+          <w:sz w:val="24"/>
+          <w:szCs w:val="24"/>
+          <w:lang w:val="en-GB"/>
+        </w:rPr>
+        <w:t>Eg “driven into” -&gt; “produced in”</w:t>
+      </w:r>
+    </w:p>
+    <w:p>
+      <w:pPr>
+        <w:pStyle w:val="ListParagraph"/>
+        <w:numPr>
+          <w:ilvl w:val="0"/>
+          <w:numId w:val="0"/>
+        </w:numPr>
+        <w:ind w:start="720" w:hanging="0"/>
+        <w:rPr>
+          <w:rFonts w:cs="Times New Roman"/>
+          <w:kern w:val="0"/>
+          <w:sz w:val="24"/>
+          <w:szCs w:val="24"/>
+          <w:lang w:val="en-GB"/>
+        </w:rPr>
+      </w:pPr>
+      <w:r>
+        <w:rPr>
+          <w:rFonts w:cs="Times New Roman" w:ascii="Liberation Sans" w:hAnsi="Liberation Sans"/>
+          <w:color w:val="C9211E"/>
+          <w:kern w:val="0"/>
+          <w:sz w:val="24"/>
+          <w:szCs w:val="24"/>
+          <w:lang w:val="en-GB"/>
+        </w:rPr>
+        <w:t>Agreed; changed.</w:t>
       </w:r>
     </w:p>
     <w:p>
@@ -3059,11 +3524,14 @@
         <w:rPr>
           <w:rFonts w:cs="Times New Roman"/>
           <w:kern w:val="0"/>
-        </w:rPr>
-      </w:pPr>
-      <w:r>
-        <w:rPr>
-          <w:rFonts w:cs="Times New Roman" w:ascii="Latin Modern Sans" w:hAnsi="Latin Modern Sans"/>
+          <w:sz w:val="24"/>
+          <w:szCs w:val="24"/>
+          <w:lang w:val="en-GB"/>
+        </w:rPr>
+      </w:pPr>
+      <w:r>
+        <w:rPr>
+          <w:rFonts w:cs="Times New Roman" w:ascii="Liberation Sans" w:hAnsi="Liberation Sans"/>
           <w:kern w:val="0"/>
           <w:sz w:val="24"/>
           <w:szCs w:val="24"/>
@@ -3073,7 +3541,7 @@
       </w:r>
       <w:r>
         <w:rPr>
-          <w:rFonts w:cs="Times New Roman" w:ascii="Latin Modern Sans" w:hAnsi="Latin Modern Sans"/>
+          <w:rFonts w:cs="Times New Roman" w:ascii="Liberation Sans" w:hAnsi="Liberation Sans"/>
           <w:kern w:val="0"/>
           <w:sz w:val="24"/>
           <w:szCs w:val="24"/>
@@ -3084,21 +3552,30 @@
     </w:p>
     <w:p>
       <w:pPr>
-        <w:pStyle w:val="Normal"/>
+        <w:pStyle w:val="ListParagraph"/>
+        <w:numPr>
+          <w:ilvl w:val="0"/>
+          <w:numId w:val="0"/>
+        </w:numPr>
+        <w:ind w:start="720" w:hanging="0"/>
         <w:rPr>
           <w:rFonts w:cs="Times New Roman"/>
           <w:kern w:val="0"/>
-        </w:rPr>
-      </w:pPr>
-      <w:r>
-        <w:rPr>
-          <w:rFonts w:cs="Times New Roman" w:ascii="Latin Modern Sans" w:hAnsi="Latin Modern Sans"/>
-          <w:kern w:val="0"/>
-          <w:sz w:val="24"/>
-          <w:szCs w:val="24"/>
-          <w:lang w:val="en-GB"/>
-        </w:rPr>
-        <w:t xml:space="preserve">22/46 – “The only known means by which sterile neutrinos could have any contact with the rest of the SM is via” gravity. What about EM (via a neutrino magnetic moment)? </w:t>
+          <w:sz w:val="24"/>
+          <w:szCs w:val="24"/>
+          <w:lang w:val="en-GB"/>
+        </w:rPr>
+      </w:pPr>
+      <w:r>
+        <w:rPr>
+          <w:rFonts w:cs="Times New Roman" w:ascii="Liberation Sans" w:hAnsi="Liberation Sans"/>
+          <w:color w:val="C9211E"/>
+          <w:kern w:val="0"/>
+          <w:sz w:val="24"/>
+          <w:szCs w:val="24"/>
+          <w:lang w:val="en-GB"/>
+        </w:rPr>
+        <w:t>Good point! I have re-worded the sentence to say “a neutrino that has to travel through regions of greater electron density will drive the effective mixing angle $\theta_{12}^{M}$ larger.”</w:t>
       </w:r>
     </w:p>
     <w:p>
@@ -3107,11 +3584,59 @@
         <w:rPr>
           <w:rFonts w:cs="Times New Roman"/>
           <w:kern w:val="0"/>
-        </w:rPr>
-      </w:pPr>
-      <w:r>
-        <w:rPr>
-          <w:rFonts w:cs="Times New Roman" w:ascii="Latin Modern Sans" w:hAnsi="Latin Modern Sans"/>
+          <w:sz w:val="24"/>
+          <w:szCs w:val="24"/>
+          <w:lang w:val="en-GB"/>
+        </w:rPr>
+      </w:pPr>
+      <w:r>
+        <w:rPr>
+          <w:rFonts w:cs="Times New Roman" w:ascii="Liberation Sans" w:hAnsi="Liberation Sans"/>
+          <w:kern w:val="0"/>
+          <w:sz w:val="24"/>
+          <w:szCs w:val="24"/>
+          <w:lang w:val="en-GB"/>
+        </w:rPr>
+        <w:t>22/46 – “The only known means by which sterile neutrinos could have any contact with the rest of the SM is via” gravity. What about EM (via a neutrino magnetic moment)?</w:t>
+      </w:r>
+    </w:p>
+    <w:p>
+      <w:pPr>
+        <w:pStyle w:val="Normal"/>
+        <w:rPr>
+          <w:rFonts w:cs="Times New Roman"/>
+          <w:kern w:val="0"/>
+          <w:sz w:val="24"/>
+          <w:szCs w:val="24"/>
+          <w:lang w:val="en-GB"/>
+        </w:rPr>
+      </w:pPr>
+      <w:r>
+        <w:rPr>
+          <w:rFonts w:cs="Times New Roman" w:ascii="Liberation Sans" w:hAnsi="Liberation Sans"/>
+          <w:color w:val="C9211E"/>
+          <w:kern w:val="0"/>
+          <w:sz w:val="24"/>
+          <w:szCs w:val="24"/>
+          <w:lang w:val="en-GB"/>
+        </w:rPr>
+        <w:t>I hadn’t thought of this! I have changed the sentence to read “Sterile neutrinos would only be able to interact with the rest of the SM either via perturbative loops (creating a non-zero neutrino magnetic moment, for example), or the above mass term of the Lagrangian; this implies that neutrinos could oscillate into a sterile neutrino state.”</w:t>
+      </w:r>
+    </w:p>
+    <w:p>
+      <w:pPr>
+        <w:pStyle w:val="Normal"/>
+        <w:rPr>
+          <w:rFonts w:cs="Times New Roman"/>
+          <w:kern w:val="0"/>
+          <w:sz w:val="24"/>
+          <w:szCs w:val="24"/>
+          <w:lang w:val="en-GB"/>
+        </w:rPr>
+      </w:pPr>
+      <w:r>
+        <w:rPr>
+          <w:rFonts w:cs="Times New Roman" w:ascii="Liberation Sans" w:hAnsi="Liberation Sans"/>
           <w:kern w:val="0"/>
           <w:sz w:val="24"/>
           <w:szCs w:val="24"/>
@@ -3124,16 +3649,16 @@
       <w:pPr>
         <w:pStyle w:val="Normal"/>
         <w:rPr>
-          <w:rFonts w:ascii="Latin Modern Sans" w:hAnsi="Latin Modern Sans" w:cs="Times New Roman"/>
-          <w:kern w:val="0"/>
-          <w:sz w:val="24"/>
-          <w:szCs w:val="24"/>
-          <w:lang w:val="en-GB"/>
-        </w:rPr>
-      </w:pPr>
-      <w:r>
-        <w:rPr>
-          <w:rFonts w:cs="Times New Roman" w:ascii="Latin Modern Sans" w:hAnsi="Latin Modern Sans"/>
+          <w:rFonts w:ascii="Liberation Sans" w:hAnsi="Liberation Sans" w:cs="Times New Roman"/>
+          <w:kern w:val="0"/>
+          <w:sz w:val="24"/>
+          <w:szCs w:val="24"/>
+          <w:lang w:val="en-GB"/>
+        </w:rPr>
+      </w:pPr>
+      <w:r>
+        <w:rPr>
+          <w:rFonts w:cs="Times New Roman" w:ascii="Liberation Sans" w:hAnsi="Liberation Sans"/>
           <w:kern w:val="0"/>
           <w:sz w:val="24"/>
           <w:szCs w:val="24"/>
@@ -3147,11 +3672,14 @@
         <w:rPr>
           <w:rFonts w:cs="Times New Roman"/>
           <w:kern w:val="0"/>
-        </w:rPr>
-      </w:pPr>
-      <w:r>
-        <w:rPr>
-          <w:rFonts w:cs="Times New Roman" w:ascii="Latin Modern Sans" w:hAnsi="Latin Modern Sans"/>
+          <w:sz w:val="24"/>
+          <w:szCs w:val="24"/>
+          <w:lang w:val="en-GB"/>
+        </w:rPr>
+      </w:pPr>
+      <w:r>
+        <w:rPr>
+          <w:rFonts w:cs="Times New Roman" w:ascii="Liberation Sans" w:hAnsi="Liberation Sans"/>
           <w:kern w:val="0"/>
           <w:sz w:val="24"/>
           <w:szCs w:val="24"/>
@@ -3164,16 +3692,16 @@
       <w:pPr>
         <w:pStyle w:val="Normal"/>
         <w:rPr>
-          <w:rFonts w:ascii="Latin Modern Sans" w:hAnsi="Latin Modern Sans" w:cs="Times New Roman"/>
-          <w:kern w:val="0"/>
-          <w:sz w:val="24"/>
-          <w:szCs w:val="24"/>
-          <w:lang w:val="en-GB"/>
-        </w:rPr>
-      </w:pPr>
-      <w:r>
-        <w:rPr>
-          <w:rFonts w:cs="Times New Roman" w:ascii="Latin Modern Sans" w:hAnsi="Latin Modern Sans"/>
+          <w:rFonts w:ascii="Liberation Sans" w:hAnsi="Liberation Sans" w:cs="Times New Roman"/>
+          <w:kern w:val="0"/>
+          <w:sz w:val="24"/>
+          <w:szCs w:val="24"/>
+          <w:lang w:val="en-GB"/>
+        </w:rPr>
+      </w:pPr>
+      <w:r>
+        <w:rPr>
+          <w:rFonts w:cs="Times New Roman" w:ascii="Liberation Sans" w:hAnsi="Liberation Sans"/>
           <w:kern w:val="0"/>
           <w:sz w:val="24"/>
           <w:szCs w:val="24"/>
@@ -3187,11 +3715,14 @@
         <w:rPr>
           <w:rFonts w:cs="Times New Roman"/>
           <w:kern w:val="0"/>
-        </w:rPr>
-      </w:pPr>
-      <w:r>
-        <w:rPr>
-          <w:rFonts w:cs="Times New Roman" w:ascii="Latin Modern Sans" w:hAnsi="Latin Modern Sans"/>
+          <w:sz w:val="24"/>
+          <w:szCs w:val="24"/>
+          <w:lang w:val="en-GB"/>
+        </w:rPr>
+      </w:pPr>
+      <w:r>
+        <w:rPr>
+          <w:rFonts w:cs="Times New Roman" w:ascii="Liberation Sans" w:hAnsi="Liberation Sans"/>
           <w:kern w:val="0"/>
           <w:sz w:val="24"/>
           <w:szCs w:val="24"/>
@@ -3206,11 +3737,14 @@
         <w:rPr>
           <w:rFonts w:cs="Times New Roman"/>
           <w:kern w:val="0"/>
-        </w:rPr>
-      </w:pPr>
-      <w:r>
-        <w:rPr>
-          <w:rFonts w:cs="Times New Roman" w:ascii="Latin Modern Sans" w:hAnsi="Latin Modern Sans"/>
+          <w:sz w:val="24"/>
+          <w:szCs w:val="24"/>
+          <w:lang w:val="en-GB"/>
+        </w:rPr>
+      </w:pPr>
+      <w:r>
+        <w:rPr>
+          <w:rFonts w:cs="Times New Roman" w:ascii="Liberation Sans" w:hAnsi="Liberation Sans"/>
           <w:kern w:val="0"/>
           <w:sz w:val="24"/>
           <w:szCs w:val="24"/>
@@ -3225,11 +3759,14 @@
         <w:rPr>
           <w:rFonts w:cs="Times New Roman"/>
           <w:kern w:val="0"/>
-        </w:rPr>
-      </w:pPr>
-      <w:r>
-        <w:rPr>
-          <w:rFonts w:cs="Times New Roman" w:ascii="Latin Modern Sans" w:hAnsi="Latin Modern Sans"/>
+          <w:sz w:val="24"/>
+          <w:szCs w:val="24"/>
+          <w:lang w:val="en-GB"/>
+        </w:rPr>
+      </w:pPr>
+      <w:r>
+        <w:rPr>
+          <w:rFonts w:cs="Times New Roman" w:ascii="Liberation Sans" w:hAnsi="Liberation Sans"/>
           <w:kern w:val="0"/>
           <w:sz w:val="24"/>
           <w:szCs w:val="24"/>
@@ -3244,11 +3781,14 @@
         <w:rPr>
           <w:rFonts w:cs="Times New Roman"/>
           <w:kern w:val="0"/>
-        </w:rPr>
-      </w:pPr>
-      <w:r>
-        <w:rPr>
-          <w:rFonts w:cs="Times New Roman" w:ascii="Latin Modern Sans" w:hAnsi="Latin Modern Sans"/>
+          <w:sz w:val="24"/>
+          <w:szCs w:val="24"/>
+          <w:lang w:val="en-GB"/>
+        </w:rPr>
+      </w:pPr>
+      <w:r>
+        <w:rPr>
+          <w:rFonts w:cs="Times New Roman" w:ascii="Liberation Sans" w:hAnsi="Liberation Sans"/>
           <w:kern w:val="0"/>
           <w:sz w:val="24"/>
           <w:szCs w:val="24"/>
@@ -3263,11 +3803,14 @@
         <w:rPr>
           <w:rFonts w:cs="Times New Roman"/>
           <w:kern w:val="0"/>
-        </w:rPr>
-      </w:pPr>
-      <w:r>
-        <w:rPr>
-          <w:rFonts w:cs="Times New Roman" w:ascii="Latin Modern Sans" w:hAnsi="Latin Modern Sans"/>
+          <w:sz w:val="24"/>
+          <w:szCs w:val="24"/>
+          <w:lang w:val="en-GB"/>
+        </w:rPr>
+      </w:pPr>
+      <w:r>
+        <w:rPr>
+          <w:rFonts w:cs="Times New Roman" w:ascii="Liberation Sans" w:hAnsi="Liberation Sans"/>
           <w:kern w:val="0"/>
           <w:sz w:val="24"/>
           <w:szCs w:val="24"/>
@@ -3282,11 +3825,14 @@
         <w:rPr>
           <w:rFonts w:cs="Times New Roman"/>
           <w:kern w:val="0"/>
-        </w:rPr>
-      </w:pPr>
-      <w:r>
-        <w:rPr>
-          <w:rFonts w:cs="Times New Roman" w:ascii="Latin Modern Sans" w:hAnsi="Latin Modern Sans"/>
+          <w:sz w:val="24"/>
+          <w:szCs w:val="24"/>
+          <w:lang w:val="en-GB"/>
+        </w:rPr>
+      </w:pPr>
+      <w:r>
+        <w:rPr>
+          <w:rFonts w:cs="Times New Roman" w:ascii="Liberation Sans" w:hAnsi="Liberation Sans"/>
           <w:kern w:val="0"/>
           <w:sz w:val="24"/>
           <w:szCs w:val="24"/>
@@ -3299,16 +3845,16 @@
       <w:pPr>
         <w:pStyle w:val="Normal"/>
         <w:rPr>
-          <w:rFonts w:ascii="Latin Modern Sans" w:hAnsi="Latin Modern Sans" w:cs="Times New Roman"/>
-          <w:kern w:val="0"/>
-          <w:sz w:val="24"/>
-          <w:szCs w:val="24"/>
-          <w:lang w:val="en-GB"/>
-        </w:rPr>
-      </w:pPr>
-      <w:r>
-        <w:rPr>
-          <w:rFonts w:cs="Times New Roman" w:ascii="Latin Modern Sans" w:hAnsi="Latin Modern Sans"/>
+          <w:rFonts w:ascii="Liberation Sans" w:hAnsi="Liberation Sans" w:cs="Times New Roman"/>
+          <w:kern w:val="0"/>
+          <w:sz w:val="24"/>
+          <w:szCs w:val="24"/>
+          <w:lang w:val="en-GB"/>
+        </w:rPr>
+      </w:pPr>
+      <w:r>
+        <w:rPr>
+          <w:rFonts w:cs="Times New Roman" w:ascii="Liberation Sans" w:hAnsi="Liberation Sans"/>
           <w:kern w:val="0"/>
           <w:sz w:val="24"/>
           <w:szCs w:val="24"/>
@@ -3322,11 +3868,14 @@
         <w:rPr>
           <w:rFonts w:cs="Times New Roman"/>
           <w:kern w:val="0"/>
-        </w:rPr>
-      </w:pPr>
-      <w:r>
-        <w:rPr>
-          <w:rFonts w:cs="Times New Roman" w:ascii="Latin Modern Sans" w:hAnsi="Latin Modern Sans"/>
+          <w:sz w:val="24"/>
+          <w:szCs w:val="24"/>
+          <w:lang w:val="en-GB"/>
+        </w:rPr>
+      </w:pPr>
+      <w:r>
+        <w:rPr>
+          <w:rFonts w:cs="Times New Roman" w:ascii="Liberation Sans" w:hAnsi="Liberation Sans"/>
           <w:kern w:val="0"/>
           <w:sz w:val="24"/>
           <w:szCs w:val="24"/>
@@ -3339,36 +3888,33 @@
       <w:pPr>
         <w:pStyle w:val="Normal"/>
         <w:rPr>
-          <w:rFonts w:ascii="Latin Modern Sans" w:hAnsi="Latin Modern Sans" w:cs="Times New Roman"/>
-          <w:kern w:val="0"/>
-          <w:sz w:val="24"/>
-          <w:szCs w:val="24"/>
-          <w:lang w:val="en-GB"/>
-        </w:rPr>
-      </w:pPr>
-      <w:r>
-        <w:rPr>
-          <w:rFonts w:cs="Times New Roman" w:ascii="Latin Modern Sans" w:hAnsi="Latin Modern Sans"/>
-          <w:kern w:val="0"/>
-          <w:sz w:val="24"/>
-          <w:szCs w:val="24"/>
-          <w:lang w:val="en-GB"/>
-        </w:rPr>
-      </w:r>
-    </w:p>
-    <w:p>
-      <w:pPr>
-        <w:pStyle w:val="Normal"/>
-        <w:rPr>
-          <w:rFonts w:ascii="Latin Modern Sans" w:hAnsi="Latin Modern Sans"/>
-          <w:sz w:val="24"/>
-          <w:szCs w:val="24"/>
-          <w:lang w:val="en-GB"/>
-        </w:rPr>
-      </w:pPr>
-      <w:r>
-        <w:rPr>
-          <w:rFonts w:cs="Times New Roman" w:ascii="Latin Modern Sans" w:hAnsi="Latin Modern Sans"/>
+          <w:rFonts w:ascii="Liberation Sans" w:hAnsi="Liberation Sans" w:cs="Times New Roman"/>
+          <w:kern w:val="0"/>
+          <w:sz w:val="24"/>
+          <w:szCs w:val="24"/>
+          <w:lang w:val="en-GB"/>
+        </w:rPr>
+      </w:pPr>
+      <w:r>
+        <w:rPr>
+          <w:rFonts w:cs="Times New Roman" w:ascii="Liberation Sans" w:hAnsi="Liberation Sans"/>
+          <w:kern w:val="0"/>
+          <w:sz w:val="24"/>
+          <w:szCs w:val="24"/>
+          <w:lang w:val="en-GB"/>
+        </w:rPr>
+      </w:r>
+    </w:p>
+    <w:p>
+      <w:pPr>
+        <w:pStyle w:val="Normal"/>
+        <w:rPr>
+          <w:rFonts w:ascii="Liberation Sans" w:hAnsi="Liberation Sans"/>
+        </w:rPr>
+      </w:pPr>
+      <w:r>
+        <w:rPr>
+          <w:rFonts w:cs="Times New Roman" w:ascii="Liberation Sans" w:hAnsi="Liberation Sans"/>
           <w:kern w:val="0"/>
           <w:sz w:val="24"/>
           <w:szCs w:val="24"/>
@@ -3378,7 +3924,7 @@
       </w:r>
       <w:r>
         <w:rPr>
-          <w:rFonts w:cs="Times New Roman" w:ascii="Latin Modern Sans" w:hAnsi="Latin Modern Sans"/>
+          <w:rFonts w:cs="Times New Roman" w:ascii="Liberation Sans" w:hAnsi="Liberation Sans"/>
           <w:color w:val="000000"/>
           <w:kern w:val="0"/>
           <w:sz w:val="24"/>
@@ -3395,11 +3941,14 @@
           <w:rFonts w:cs="Times New Roman"/>
           <w:color w:val="000000"/>
           <w:kern w:val="0"/>
-        </w:rPr>
-      </w:pPr>
-      <w:r>
-        <w:rPr>
-          <w:rFonts w:cs="Times New Roman" w:ascii="Latin Modern Sans" w:hAnsi="Latin Modern Sans"/>
+          <w:sz w:val="24"/>
+          <w:szCs w:val="24"/>
+          <w:lang w:val="en-GB"/>
+        </w:rPr>
+      </w:pPr>
+      <w:r>
+        <w:rPr>
+          <w:rFonts w:cs="Times New Roman" w:ascii="Liberation Sans" w:hAnsi="Liberation Sans"/>
           <w:color w:val="000000"/>
           <w:kern w:val="0"/>
           <w:sz w:val="24"/>
@@ -3413,17 +3962,17 @@
       <w:pPr>
         <w:pStyle w:val="Normal"/>
         <w:rPr>
-          <w:rFonts w:ascii="Latin Modern Sans" w:hAnsi="Latin Modern Sans" w:cs="Helvetica"/>
-          <w:color w:val="000000"/>
-          <w:kern w:val="0"/>
-          <w:sz w:val="24"/>
-          <w:szCs w:val="24"/>
-          <w:lang w:val="en-GB"/>
-        </w:rPr>
-      </w:pPr>
-      <w:r>
-        <w:rPr>
-          <w:rFonts w:cs="Helvetica" w:ascii="Latin Modern Sans" w:hAnsi="Latin Modern Sans"/>
+          <w:rFonts w:ascii="Liberation Sans" w:hAnsi="Liberation Sans" w:cs="Helvetica"/>
+          <w:color w:val="000000"/>
+          <w:kern w:val="0"/>
+          <w:sz w:val="24"/>
+          <w:szCs w:val="24"/>
+          <w:lang w:val="en-GB"/>
+        </w:rPr>
+      </w:pPr>
+      <w:r>
+        <w:rPr>
+          <w:rFonts w:cs="Helvetica" w:ascii="Liberation Sans" w:hAnsi="Liberation Sans"/>
           <w:color w:val="000000"/>
           <w:kern w:val="0"/>
           <w:sz w:val="24"/>
@@ -3439,11 +3988,14 @@
           <w:rFonts w:cs="Calibri"/>
           <w:color w:val="000000"/>
           <w:kern w:val="0"/>
-        </w:rPr>
-      </w:pPr>
-      <w:r>
-        <w:rPr>
-          <w:rFonts w:cs="Calibri" w:ascii="Latin Modern Sans" w:hAnsi="Latin Modern Sans" w:cstheme="minorHAnsi"/>
+          <w:sz w:val="24"/>
+          <w:szCs w:val="24"/>
+          <w:lang w:val="en-GB"/>
+        </w:rPr>
+      </w:pPr>
+      <w:r>
+        <w:rPr>
+          <w:rFonts w:cs="Calibri" w:ascii="Liberation Sans" w:hAnsi="Liberation Sans" w:cstheme="minorHAnsi"/>
           <w:color w:val="000000"/>
           <w:kern w:val="0"/>
           <w:sz w:val="24"/>
@@ -3457,17 +4009,17 @@
       <w:pPr>
         <w:pStyle w:val="Normal"/>
         <w:rPr>
-          <w:rFonts w:ascii="Latin Modern Sans" w:hAnsi="Latin Modern Sans" w:cs="Calibri"/>
-          <w:color w:val="000000"/>
-          <w:kern w:val="0"/>
-          <w:sz w:val="24"/>
-          <w:szCs w:val="24"/>
-          <w:lang w:val="en-GB"/>
-        </w:rPr>
-      </w:pPr>
-      <w:r>
-        <w:rPr>
-          <w:rFonts w:cs="Calibri" w:ascii="Latin Modern Sans" w:hAnsi="Latin Modern Sans"/>
+          <w:rFonts w:ascii="Liberation Sans" w:hAnsi="Liberation Sans" w:cs="Calibri"/>
+          <w:color w:val="000000"/>
+          <w:kern w:val="0"/>
+          <w:sz w:val="24"/>
+          <w:szCs w:val="24"/>
+          <w:lang w:val="en-GB"/>
+        </w:rPr>
+      </w:pPr>
+      <w:r>
+        <w:rPr>
+          <w:rFonts w:cs="Calibri" w:ascii="Liberation Sans" w:hAnsi="Liberation Sans"/>
           <w:color w:val="000000"/>
           <w:kern w:val="0"/>
           <w:sz w:val="24"/>
@@ -3482,11 +4034,14 @@
         <w:rPr>
           <w:rFonts w:cs="Calibri"/>
           <w:kern w:val="0"/>
-        </w:rPr>
-      </w:pPr>
-      <w:r>
-        <w:rPr>
-          <w:rFonts w:cs="Calibri" w:ascii="Latin Modern Sans" w:hAnsi="Latin Modern Sans" w:cstheme="minorHAnsi"/>
+          <w:sz w:val="24"/>
+          <w:szCs w:val="24"/>
+          <w:lang w:val="en-GB"/>
+        </w:rPr>
+      </w:pPr>
+      <w:r>
+        <w:rPr>
+          <w:rFonts w:cs="Calibri" w:ascii="Liberation Sans" w:hAnsi="Liberation Sans" w:cstheme="minorHAnsi"/>
           <w:kern w:val="0"/>
           <w:sz w:val="24"/>
           <w:szCs w:val="24"/>
@@ -3503,15 +4058,12 @@
           <w:numId w:val="1"/>
         </w:numPr>
         <w:rPr>
-          <w:rFonts w:ascii="Latin Modern Sans" w:hAnsi="Latin Modern Sans"/>
-          <w:sz w:val="24"/>
-          <w:szCs w:val="24"/>
-          <w:lang w:val="en-GB"/>
-        </w:rPr>
-      </w:pPr>
-      <w:r>
-        <w:rPr>
-          <w:rFonts w:cs="Calibri" w:ascii="Latin Modern Sans" w:hAnsi="Latin Modern Sans" w:cstheme="minorHAnsi"/>
+          <w:rFonts w:ascii="Liberation Sans" w:hAnsi="Liberation Sans"/>
+        </w:rPr>
+      </w:pPr>
+      <w:r>
+        <w:rPr>
+          <w:rFonts w:cs="Calibri" w:ascii="Liberation Sans" w:hAnsi="Liberation Sans" w:cstheme="minorHAnsi"/>
           <w:kern w:val="0"/>
           <w:sz w:val="24"/>
           <w:szCs w:val="24"/>
@@ -3521,7 +4073,7 @@
       </w:r>
       <w:r>
         <w:rPr>
-          <w:rFonts w:cs="Times New Roman" w:ascii="Latin Modern Sans" w:hAnsi="Latin Modern Sans"/>
+          <w:rFonts w:cs="Times New Roman" w:ascii="Liberation Sans" w:hAnsi="Liberation Sans"/>
           <w:kern w:val="0"/>
           <w:sz w:val="24"/>
           <w:szCs w:val="24"/>
@@ -3531,7 +4083,7 @@
       </w:r>
       <w:r>
         <w:rPr>
-          <w:rFonts w:cs="Calibri" w:ascii="Latin Modern Sans" w:hAnsi="Latin Modern Sans" w:cstheme="minorHAnsi"/>
+          <w:rFonts w:cs="Calibri" w:ascii="Liberation Sans" w:hAnsi="Liberation Sans" w:cstheme="minorHAnsi"/>
           <w:kern w:val="0"/>
           <w:sz w:val="24"/>
           <w:szCs w:val="24"/>
@@ -3541,7 +4093,7 @@
       </w:r>
       <w:r>
         <w:rPr>
-          <w:rFonts w:cs="Times New Roman" w:ascii="Latin Modern Sans" w:hAnsi="Latin Modern Sans"/>
+          <w:rFonts w:cs="Times New Roman" w:ascii="Liberation Sans" w:hAnsi="Liberation Sans"/>
           <w:kern w:val="0"/>
           <w:sz w:val="24"/>
           <w:szCs w:val="24"/>
@@ -3556,11 +4108,14 @@
         <w:rPr>
           <w:rFonts w:cs="Times New Roman"/>
           <w:kern w:val="0"/>
-        </w:rPr>
-      </w:pPr>
-      <w:r>
-        <w:rPr>
-          <w:rFonts w:cs="Times New Roman" w:ascii="Latin Modern Sans" w:hAnsi="Latin Modern Sans"/>
+          <w:sz w:val="24"/>
+          <w:szCs w:val="24"/>
+          <w:lang w:val="en-GB"/>
+        </w:rPr>
+      </w:pPr>
+      <w:r>
+        <w:rPr>
+          <w:rFonts w:cs="Times New Roman" w:ascii="Liberation Sans" w:hAnsi="Liberation Sans"/>
           <w:kern w:val="0"/>
           <w:sz w:val="24"/>
           <w:szCs w:val="24"/>
@@ -3579,11 +4134,14 @@
         <w:rPr>
           <w:rFonts w:cs="Times New Roman"/>
           <w:kern w:val="0"/>
-        </w:rPr>
-      </w:pPr>
-      <w:r>
-        <w:rPr>
-          <w:rFonts w:cs="Times New Roman" w:ascii="Latin Modern Sans" w:hAnsi="Latin Modern Sans"/>
+          <w:sz w:val="24"/>
+          <w:szCs w:val="24"/>
+          <w:lang w:val="en-GB"/>
+        </w:rPr>
+      </w:pPr>
+      <w:r>
+        <w:rPr>
+          <w:rFonts w:cs="Times New Roman" w:ascii="Liberation Sans" w:hAnsi="Liberation Sans"/>
           <w:kern w:val="0"/>
           <w:sz w:val="24"/>
           <w:szCs w:val="24"/>
@@ -3602,11 +4160,14 @@
         <w:rPr>
           <w:rFonts w:cs="Times New Roman"/>
           <w:kern w:val="0"/>
-        </w:rPr>
-      </w:pPr>
-      <w:r>
-        <w:rPr>
-          <w:rFonts w:cs="Times New Roman" w:ascii="Latin Modern Sans" w:hAnsi="Latin Modern Sans"/>
+          <w:sz w:val="24"/>
+          <w:szCs w:val="24"/>
+          <w:lang w:val="en-GB"/>
+        </w:rPr>
+      </w:pPr>
+      <w:r>
+        <w:rPr>
+          <w:rFonts w:cs="Times New Roman" w:ascii="Liberation Sans" w:hAnsi="Liberation Sans"/>
           <w:kern w:val="0"/>
           <w:sz w:val="24"/>
           <w:szCs w:val="24"/>
@@ -3619,16 +4180,16 @@
       <w:pPr>
         <w:pStyle w:val="ListParagraph"/>
         <w:rPr>
-          <w:rFonts w:ascii="Latin Modern Sans" w:hAnsi="Latin Modern Sans" w:cs="Times New Roman"/>
-          <w:kern w:val="0"/>
-          <w:sz w:val="24"/>
-          <w:szCs w:val="24"/>
-          <w:lang w:val="en-GB"/>
-        </w:rPr>
-      </w:pPr>
-      <w:r>
-        <w:rPr>
-          <w:rFonts w:cs="Times New Roman" w:ascii="Latin Modern Sans" w:hAnsi="Latin Modern Sans"/>
+          <w:rFonts w:ascii="Liberation Sans" w:hAnsi="Liberation Sans" w:cs="Times New Roman"/>
+          <w:kern w:val="0"/>
+          <w:sz w:val="24"/>
+          <w:szCs w:val="24"/>
+          <w:lang w:val="en-GB"/>
+        </w:rPr>
+      </w:pPr>
+      <w:r>
+        <w:rPr>
+          <w:rFonts w:cs="Times New Roman" w:ascii="Liberation Sans" w:hAnsi="Liberation Sans"/>
           <w:kern w:val="0"/>
           <w:sz w:val="24"/>
           <w:szCs w:val="24"/>
@@ -3642,11 +4203,14 @@
         <w:rPr>
           <w:rFonts w:cs="Times New Roman"/>
           <w:kern w:val="0"/>
-        </w:rPr>
-      </w:pPr>
-      <w:r>
-        <w:rPr>
-          <w:rFonts w:cs="Times New Roman" w:ascii="Latin Modern Sans" w:hAnsi="Latin Modern Sans"/>
+          <w:sz w:val="24"/>
+          <w:szCs w:val="24"/>
+          <w:lang w:val="en-GB"/>
+        </w:rPr>
+      </w:pPr>
+      <w:r>
+        <w:rPr>
+          <w:rFonts w:cs="Times New Roman" w:ascii="Liberation Sans" w:hAnsi="Liberation Sans"/>
           <w:kern w:val="0"/>
           <w:sz w:val="24"/>
           <w:szCs w:val="24"/>
@@ -3659,16 +4223,16 @@
       <w:pPr>
         <w:pStyle w:val="Normal"/>
         <w:rPr>
-          <w:rFonts w:ascii="Latin Modern Sans" w:hAnsi="Latin Modern Sans" w:cs="Times New Roman"/>
-          <w:kern w:val="0"/>
-          <w:sz w:val="24"/>
-          <w:szCs w:val="24"/>
-          <w:lang w:val="en-GB"/>
-        </w:rPr>
-      </w:pPr>
-      <w:r>
-        <w:rPr>
-          <w:rFonts w:cs="Times New Roman" w:ascii="Latin Modern Sans" w:hAnsi="Latin Modern Sans"/>
+          <w:rFonts w:ascii="Liberation Sans" w:hAnsi="Liberation Sans" w:cs="Times New Roman"/>
+          <w:kern w:val="0"/>
+          <w:sz w:val="24"/>
+          <w:szCs w:val="24"/>
+          <w:lang w:val="en-GB"/>
+        </w:rPr>
+      </w:pPr>
+      <w:r>
+        <w:rPr>
+          <w:rFonts w:cs="Times New Roman" w:ascii="Liberation Sans" w:hAnsi="Liberation Sans"/>
           <w:kern w:val="0"/>
           <w:sz w:val="24"/>
           <w:szCs w:val="24"/>
@@ -3682,11 +4246,14 @@
         <w:rPr>
           <w:rFonts w:cs="Times New Roman"/>
           <w:kern w:val="0"/>
-        </w:rPr>
-      </w:pPr>
-      <w:r>
-        <w:rPr>
-          <w:rFonts w:cs="Times New Roman" w:ascii="Latin Modern Sans" w:hAnsi="Latin Modern Sans"/>
+          <w:sz w:val="24"/>
+          <w:szCs w:val="24"/>
+          <w:lang w:val="en-GB"/>
+        </w:rPr>
+      </w:pPr>
+      <w:r>
+        <w:rPr>
+          <w:rFonts w:cs="Times New Roman" w:ascii="Liberation Sans" w:hAnsi="Liberation Sans"/>
           <w:kern w:val="0"/>
           <w:sz w:val="24"/>
           <w:szCs w:val="24"/>
@@ -3701,11 +4268,14 @@
         <w:rPr>
           <w:rFonts w:cs="Times New Roman"/>
           <w:kern w:val="0"/>
-        </w:rPr>
-      </w:pPr>
-      <w:r>
-        <w:rPr>
-          <w:rFonts w:cs="Times New Roman" w:ascii="Latin Modern Sans" w:hAnsi="Latin Modern Sans"/>
+          <w:sz w:val="24"/>
+          <w:szCs w:val="24"/>
+          <w:lang w:val="en-GB"/>
+        </w:rPr>
+      </w:pPr>
+      <w:r>
+        <w:rPr>
+          <w:rFonts w:cs="Times New Roman" w:ascii="Liberation Sans" w:hAnsi="Liberation Sans"/>
           <w:kern w:val="0"/>
           <w:sz w:val="24"/>
           <w:szCs w:val="24"/>
@@ -3721,11 +4291,14 @@
           <w:rFonts w:cs="Times New Roman"/>
           <w:color w:val="000000"/>
           <w:kern w:val="0"/>
-        </w:rPr>
-      </w:pPr>
-      <w:r>
-        <w:rPr>
-          <w:rFonts w:cs="Times New Roman" w:ascii="Latin Modern Sans" w:hAnsi="Latin Modern Sans"/>
+          <w:sz w:val="24"/>
+          <w:szCs w:val="24"/>
+          <w:lang w:val="en-GB"/>
+        </w:rPr>
+      </w:pPr>
+      <w:r>
+        <w:rPr>
+          <w:rFonts w:cs="Times New Roman" w:ascii="Liberation Sans" w:hAnsi="Liberation Sans"/>
           <w:color w:val="000000"/>
           <w:kern w:val="0"/>
           <w:sz w:val="24"/>
@@ -3741,11 +4314,14 @@
         <w:rPr>
           <w:rFonts w:cs="Times New Roman"/>
           <w:kern w:val="0"/>
-        </w:rPr>
-      </w:pPr>
-      <w:r>
-        <w:rPr>
-          <w:rFonts w:cs="Times New Roman" w:ascii="Latin Modern Sans" w:hAnsi="Latin Modern Sans"/>
+          <w:sz w:val="24"/>
+          <w:szCs w:val="24"/>
+          <w:lang w:val="en-GB"/>
+        </w:rPr>
+      </w:pPr>
+      <w:r>
+        <w:rPr>
+          <w:rFonts w:cs="Times New Roman" w:ascii="Liberation Sans" w:hAnsi="Liberation Sans"/>
           <w:kern w:val="0"/>
           <w:sz w:val="24"/>
           <w:szCs w:val="24"/>
@@ -3760,11 +4336,14 @@
         <w:rPr>
           <w:rFonts w:cs="Times New Roman"/>
           <w:kern w:val="0"/>
-        </w:rPr>
-      </w:pPr>
-      <w:r>
-        <w:rPr>
-          <w:rFonts w:cs="Times New Roman" w:ascii="Latin Modern Sans" w:hAnsi="Latin Modern Sans"/>
+          <w:sz w:val="24"/>
+          <w:szCs w:val="24"/>
+          <w:lang w:val="en-GB"/>
+        </w:rPr>
+      </w:pPr>
+      <w:r>
+        <w:rPr>
+          <w:rFonts w:cs="Times New Roman" w:ascii="Liberation Sans" w:hAnsi="Liberation Sans"/>
           <w:kern w:val="0"/>
           <w:sz w:val="24"/>
           <w:szCs w:val="24"/>
@@ -3779,11 +4358,14 @@
         <w:rPr>
           <w:rFonts w:cs="Times New Roman"/>
           <w:kern w:val="0"/>
-        </w:rPr>
-      </w:pPr>
-      <w:r>
-        <w:rPr>
-          <w:rFonts w:cs="Times New Roman" w:ascii="Latin Modern Sans" w:hAnsi="Latin Modern Sans"/>
+          <w:sz w:val="24"/>
+          <w:szCs w:val="24"/>
+          <w:lang w:val="en-GB"/>
+        </w:rPr>
+      </w:pPr>
+      <w:r>
+        <w:rPr>
+          <w:rFonts w:cs="Times New Roman" w:ascii="Liberation Sans" w:hAnsi="Liberation Sans"/>
           <w:kern w:val="0"/>
           <w:sz w:val="24"/>
           <w:szCs w:val="24"/>
@@ -3796,16 +4378,16 @@
       <w:pPr>
         <w:pStyle w:val="Normal"/>
         <w:rPr>
-          <w:rFonts w:ascii="Latin Modern Sans" w:hAnsi="Latin Modern Sans" w:cs="Times New Roman"/>
-          <w:kern w:val="0"/>
-          <w:sz w:val="24"/>
-          <w:szCs w:val="24"/>
-          <w:lang w:val="en-GB"/>
-        </w:rPr>
-      </w:pPr>
-      <w:r>
-        <w:rPr>
-          <w:rFonts w:cs="Times New Roman" w:ascii="Latin Modern Sans" w:hAnsi="Latin Modern Sans"/>
+          <w:rFonts w:ascii="Liberation Sans" w:hAnsi="Liberation Sans" w:cs="Times New Roman"/>
+          <w:kern w:val="0"/>
+          <w:sz w:val="24"/>
+          <w:szCs w:val="24"/>
+          <w:lang w:val="en-GB"/>
+        </w:rPr>
+      </w:pPr>
+      <w:r>
+        <w:rPr>
+          <w:rFonts w:cs="Times New Roman" w:ascii="Liberation Sans" w:hAnsi="Liberation Sans"/>
           <w:kern w:val="0"/>
           <w:sz w:val="24"/>
           <w:szCs w:val="24"/>
@@ -3819,11 +4401,14 @@
         <w:rPr>
           <w:rFonts w:cs="Times New Roman"/>
           <w:kern w:val="0"/>
-        </w:rPr>
-      </w:pPr>
-      <w:r>
-        <w:rPr>
-          <w:rFonts w:cs="Times New Roman" w:ascii="Latin Modern Sans" w:hAnsi="Latin Modern Sans"/>
+          <w:sz w:val="24"/>
+          <w:szCs w:val="24"/>
+          <w:lang w:val="en-GB"/>
+        </w:rPr>
+      </w:pPr>
+      <w:r>
+        <w:rPr>
+          <w:rFonts w:cs="Times New Roman" w:ascii="Liberation Sans" w:hAnsi="Liberation Sans"/>
           <w:kern w:val="0"/>
           <w:sz w:val="24"/>
           <w:szCs w:val="24"/>
@@ -3836,16 +4421,16 @@
       <w:pPr>
         <w:pStyle w:val="Normal"/>
         <w:rPr>
-          <w:rFonts w:ascii="Latin Modern Sans" w:hAnsi="Latin Modern Sans" w:cs="Times New Roman"/>
-          <w:kern w:val="0"/>
-          <w:sz w:val="24"/>
-          <w:szCs w:val="24"/>
-          <w:lang w:val="en-GB"/>
-        </w:rPr>
-      </w:pPr>
-      <w:r>
-        <w:rPr>
-          <w:rFonts w:cs="Times New Roman" w:ascii="Latin Modern Sans" w:hAnsi="Latin Modern Sans"/>
+          <w:rFonts w:ascii="Liberation Sans" w:hAnsi="Liberation Sans" w:cs="Times New Roman"/>
+          <w:kern w:val="0"/>
+          <w:sz w:val="24"/>
+          <w:szCs w:val="24"/>
+          <w:lang w:val="en-GB"/>
+        </w:rPr>
+      </w:pPr>
+      <w:r>
+        <w:rPr>
+          <w:rFonts w:cs="Times New Roman" w:ascii="Liberation Sans" w:hAnsi="Liberation Sans"/>
           <w:kern w:val="0"/>
           <w:sz w:val="24"/>
           <w:szCs w:val="24"/>
@@ -3859,11 +4444,14 @@
         <w:rPr>
           <w:rFonts w:cs="Times New Roman"/>
           <w:kern w:val="0"/>
-        </w:rPr>
-      </w:pPr>
-      <w:r>
-        <w:rPr>
-          <w:rFonts w:cs="Times New Roman" w:ascii="Latin Modern Sans" w:hAnsi="Latin Modern Sans"/>
+          <w:sz w:val="24"/>
+          <w:szCs w:val="24"/>
+          <w:lang w:val="en-GB"/>
+        </w:rPr>
+      </w:pPr>
+      <w:r>
+        <w:rPr>
+          <w:rFonts w:cs="Times New Roman" w:ascii="Liberation Sans" w:hAnsi="Liberation Sans"/>
           <w:kern w:val="0"/>
           <w:sz w:val="24"/>
           <w:szCs w:val="24"/>
@@ -3878,11 +4466,14 @@
         <w:rPr>
           <w:rFonts w:cs="Times New Roman"/>
           <w:kern w:val="0"/>
-        </w:rPr>
-      </w:pPr>
-      <w:r>
-        <w:rPr>
-          <w:rFonts w:cs="Times New Roman" w:ascii="Latin Modern Sans" w:hAnsi="Latin Modern Sans"/>
+          <w:sz w:val="24"/>
+          <w:szCs w:val="24"/>
+          <w:lang w:val="en-GB"/>
+        </w:rPr>
+      </w:pPr>
+      <w:r>
+        <w:rPr>
+          <w:rFonts w:cs="Times New Roman" w:ascii="Liberation Sans" w:hAnsi="Liberation Sans"/>
           <w:kern w:val="0"/>
           <w:sz w:val="24"/>
           <w:szCs w:val="24"/>
@@ -3897,11 +4488,14 @@
         <w:rPr>
           <w:rFonts w:cs="Times New Roman"/>
           <w:kern w:val="0"/>
-        </w:rPr>
-      </w:pPr>
-      <w:r>
-        <w:rPr>
-          <w:rFonts w:cs="Times New Roman" w:ascii="Latin Modern Sans" w:hAnsi="Latin Modern Sans"/>
+          <w:sz w:val="24"/>
+          <w:szCs w:val="24"/>
+          <w:lang w:val="en-GB"/>
+        </w:rPr>
+      </w:pPr>
+      <w:r>
+        <w:rPr>
+          <w:rFonts w:cs="Times New Roman" w:ascii="Liberation Sans" w:hAnsi="Liberation Sans"/>
           <w:kern w:val="0"/>
           <w:sz w:val="24"/>
           <w:szCs w:val="24"/>
@@ -3916,11 +4510,14 @@
         <w:rPr>
           <w:rFonts w:cs="Times New Roman"/>
           <w:kern w:val="0"/>
-        </w:rPr>
-      </w:pPr>
-      <w:r>
-        <w:rPr>
-          <w:rFonts w:cs="Times New Roman" w:ascii="Latin Modern Sans" w:hAnsi="Latin Modern Sans"/>
+          <w:sz w:val="24"/>
+          <w:szCs w:val="24"/>
+          <w:lang w:val="en-GB"/>
+        </w:rPr>
+      </w:pPr>
+      <w:r>
+        <w:rPr>
+          <w:rFonts w:cs="Times New Roman" w:ascii="Liberation Sans" w:hAnsi="Liberation Sans"/>
           <w:kern w:val="0"/>
           <w:sz w:val="24"/>
           <w:szCs w:val="24"/>
@@ -3935,11 +4532,14 @@
         <w:rPr>
           <w:rFonts w:cs="Times New Roman"/>
           <w:kern w:val="0"/>
-        </w:rPr>
-      </w:pPr>
-      <w:r>
-        <w:rPr>
-          <w:rFonts w:cs="Times New Roman" w:ascii="Latin Modern Sans" w:hAnsi="Latin Modern Sans"/>
+          <w:sz w:val="24"/>
+          <w:szCs w:val="24"/>
+          <w:lang w:val="en-GB"/>
+        </w:rPr>
+      </w:pPr>
+      <w:r>
+        <w:rPr>
+          <w:rFonts w:cs="Times New Roman" w:ascii="Liberation Sans" w:hAnsi="Liberation Sans"/>
           <w:kern w:val="0"/>
           <w:sz w:val="24"/>
           <w:szCs w:val="24"/>
@@ -3954,11 +4554,14 @@
         <w:rPr>
           <w:rFonts w:cs="Times New Roman"/>
           <w:kern w:val="0"/>
-        </w:rPr>
-      </w:pPr>
-      <w:r>
-        <w:rPr>
-          <w:rFonts w:cs="Times New Roman" w:ascii="Latin Modern Sans" w:hAnsi="Latin Modern Sans"/>
+          <w:sz w:val="24"/>
+          <w:szCs w:val="24"/>
+          <w:lang w:val="en-GB"/>
+        </w:rPr>
+      </w:pPr>
+      <w:r>
+        <w:rPr>
+          <w:rFonts w:cs="Times New Roman" w:ascii="Liberation Sans" w:hAnsi="Liberation Sans"/>
           <w:kern w:val="0"/>
           <w:sz w:val="24"/>
           <w:szCs w:val="24"/>
@@ -3973,11 +4576,14 @@
         <w:rPr>
           <w:rFonts w:cs="Times New Roman"/>
           <w:kern w:val="0"/>
-        </w:rPr>
-      </w:pPr>
-      <w:r>
-        <w:rPr>
-          <w:rFonts w:cs="Times New Roman" w:ascii="Latin Modern Sans" w:hAnsi="Latin Modern Sans"/>
+          <w:sz w:val="24"/>
+          <w:szCs w:val="24"/>
+          <w:lang w:val="en-GB"/>
+        </w:rPr>
+      </w:pPr>
+      <w:r>
+        <w:rPr>
+          <w:rFonts w:cs="Times New Roman" w:ascii="Liberation Sans" w:hAnsi="Liberation Sans"/>
           <w:kern w:val="0"/>
           <w:sz w:val="24"/>
           <w:szCs w:val="24"/>
@@ -3992,11 +4598,14 @@
         <w:rPr>
           <w:rFonts w:cs="Times New Roman"/>
           <w:kern w:val="0"/>
-        </w:rPr>
-      </w:pPr>
-      <w:r>
-        <w:rPr>
-          <w:rFonts w:cs="Times New Roman" w:ascii="Latin Modern Sans" w:hAnsi="Latin Modern Sans"/>
+          <w:sz w:val="24"/>
+          <w:szCs w:val="24"/>
+          <w:lang w:val="en-GB"/>
+        </w:rPr>
+      </w:pPr>
+      <w:r>
+        <w:rPr>
+          <w:rFonts w:cs="Times New Roman" w:ascii="Liberation Sans" w:hAnsi="Liberation Sans"/>
           <w:kern w:val="0"/>
           <w:sz w:val="24"/>
           <w:szCs w:val="24"/>
@@ -4011,11 +4620,14 @@
         <w:rPr>
           <w:rFonts w:cs="Times New Roman"/>
           <w:kern w:val="0"/>
-        </w:rPr>
-      </w:pPr>
-      <w:r>
-        <w:rPr>
-          <w:rFonts w:cs="Times New Roman" w:ascii="Latin Modern Sans" w:hAnsi="Latin Modern Sans"/>
+          <w:sz w:val="24"/>
+          <w:szCs w:val="24"/>
+          <w:lang w:val="en-GB"/>
+        </w:rPr>
+      </w:pPr>
+      <w:r>
+        <w:rPr>
+          <w:rFonts w:cs="Times New Roman" w:ascii="Liberation Sans" w:hAnsi="Liberation Sans"/>
           <w:kern w:val="0"/>
           <w:sz w:val="24"/>
           <w:szCs w:val="24"/>
@@ -4030,11 +4642,14 @@
         <w:rPr>
           <w:rFonts w:cs="Times New Roman"/>
           <w:kern w:val="0"/>
-        </w:rPr>
-      </w:pPr>
-      <w:r>
-        <w:rPr>
-          <w:rFonts w:cs="Times New Roman" w:ascii="Latin Modern Sans" w:hAnsi="Latin Modern Sans"/>
+          <w:sz w:val="24"/>
+          <w:szCs w:val="24"/>
+          <w:lang w:val="en-GB"/>
+        </w:rPr>
+      </w:pPr>
+      <w:r>
+        <w:rPr>
+          <w:rFonts w:cs="Times New Roman" w:ascii="Liberation Sans" w:hAnsi="Liberation Sans"/>
           <w:kern w:val="0"/>
           <w:sz w:val="24"/>
           <w:szCs w:val="24"/>
@@ -4049,11 +4664,14 @@
         <w:rPr>
           <w:rFonts w:cs="Times New Roman"/>
           <w:kern w:val="0"/>
-        </w:rPr>
-      </w:pPr>
-      <w:r>
-        <w:rPr>
-          <w:rFonts w:cs="Times New Roman" w:ascii="Latin Modern Sans" w:hAnsi="Latin Modern Sans"/>
+          <w:sz w:val="24"/>
+          <w:szCs w:val="24"/>
+          <w:lang w:val="en-GB"/>
+        </w:rPr>
+      </w:pPr>
+      <w:r>
+        <w:rPr>
+          <w:rFonts w:cs="Times New Roman" w:ascii="Liberation Sans" w:hAnsi="Liberation Sans"/>
           <w:kern w:val="0"/>
           <w:sz w:val="24"/>
           <w:szCs w:val="24"/>
@@ -4068,11 +4686,14 @@
         <w:rPr>
           <w:rFonts w:cs="Times New Roman"/>
           <w:kern w:val="0"/>
-        </w:rPr>
-      </w:pPr>
-      <w:r>
-        <w:rPr>
-          <w:rFonts w:cs="Times New Roman" w:ascii="Latin Modern Sans" w:hAnsi="Latin Modern Sans"/>
+          <w:sz w:val="24"/>
+          <w:szCs w:val="24"/>
+          <w:lang w:val="en-GB"/>
+        </w:rPr>
+      </w:pPr>
+      <w:r>
+        <w:rPr>
+          <w:rFonts w:cs="Times New Roman" w:ascii="Liberation Sans" w:hAnsi="Liberation Sans"/>
           <w:kern w:val="0"/>
           <w:sz w:val="24"/>
           <w:szCs w:val="24"/>
@@ -4087,11 +4708,14 @@
         <w:rPr>
           <w:rFonts w:cs="Times New Roman"/>
           <w:kern w:val="0"/>
-        </w:rPr>
-      </w:pPr>
-      <w:r>
-        <w:rPr>
-          <w:rFonts w:cs="Times New Roman" w:ascii="Latin Modern Sans" w:hAnsi="Latin Modern Sans"/>
+          <w:sz w:val="24"/>
+          <w:szCs w:val="24"/>
+          <w:lang w:val="en-GB"/>
+        </w:rPr>
+      </w:pPr>
+      <w:r>
+        <w:rPr>
+          <w:rFonts w:cs="Times New Roman" w:ascii="Liberation Sans" w:hAnsi="Liberation Sans"/>
           <w:kern w:val="0"/>
           <w:sz w:val="24"/>
           <w:szCs w:val="24"/>
@@ -4106,11 +4730,14 @@
         <w:rPr>
           <w:rFonts w:cs="Times New Roman"/>
           <w:kern w:val="0"/>
-        </w:rPr>
-      </w:pPr>
-      <w:r>
-        <w:rPr>
-          <w:rFonts w:cs="Times New Roman" w:ascii="Latin Modern Sans" w:hAnsi="Latin Modern Sans"/>
+          <w:sz w:val="24"/>
+          <w:szCs w:val="24"/>
+          <w:lang w:val="en-GB"/>
+        </w:rPr>
+      </w:pPr>
+      <w:r>
+        <w:rPr>
+          <w:rFonts w:cs="Times New Roman" w:ascii="Liberation Sans" w:hAnsi="Liberation Sans"/>
           <w:kern w:val="0"/>
           <w:sz w:val="24"/>
           <w:szCs w:val="24"/>
@@ -4125,11 +4752,14 @@
         <w:rPr>
           <w:rFonts w:cs="Times New Roman"/>
           <w:kern w:val="0"/>
-        </w:rPr>
-      </w:pPr>
-      <w:r>
-        <w:rPr>
-          <w:rFonts w:cs="Times New Roman" w:ascii="Latin Modern Sans" w:hAnsi="Latin Modern Sans"/>
+          <w:sz w:val="24"/>
+          <w:szCs w:val="24"/>
+          <w:lang w:val="en-GB"/>
+        </w:rPr>
+      </w:pPr>
+      <w:r>
+        <w:rPr>
+          <w:rFonts w:cs="Times New Roman" w:ascii="Liberation Sans" w:hAnsi="Liberation Sans"/>
           <w:kern w:val="0"/>
           <w:sz w:val="24"/>
           <w:szCs w:val="24"/>
@@ -4144,11 +4774,14 @@
         <w:rPr>
           <w:rFonts w:cs="Times New Roman"/>
           <w:kern w:val="0"/>
-        </w:rPr>
-      </w:pPr>
-      <w:r>
-        <w:rPr>
-          <w:rFonts w:cs="Times New Roman" w:ascii="Latin Modern Sans" w:hAnsi="Latin Modern Sans"/>
+          <w:sz w:val="24"/>
+          <w:szCs w:val="24"/>
+          <w:lang w:val="en-GB"/>
+        </w:rPr>
+      </w:pPr>
+      <w:r>
+        <w:rPr>
+          <w:rFonts w:cs="Times New Roman" w:ascii="Liberation Sans" w:hAnsi="Liberation Sans"/>
           <w:kern w:val="0"/>
           <w:sz w:val="24"/>
           <w:szCs w:val="24"/>
@@ -4161,35 +4794,57 @@
       <w:pPr>
         <w:pStyle w:val="Normal"/>
         <w:rPr>
-          <w:rFonts w:ascii="Latin Modern Sans" w:hAnsi="Latin Modern Sans" w:cs="Times New Roman"/>
-          <w:kern w:val="0"/>
-          <w:sz w:val="24"/>
-          <w:szCs w:val="24"/>
-          <w:lang w:val="en-GB"/>
-        </w:rPr>
-      </w:pPr>
-      <w:r>
-        <w:rPr>
-          <w:rFonts w:cs="Times New Roman" w:ascii="Latin Modern Sans" w:hAnsi="Latin Modern Sans"/>
-          <w:kern w:val="0"/>
-          <w:sz w:val="24"/>
-          <w:szCs w:val="24"/>
-          <w:lang w:val="en-GB"/>
-        </w:rPr>
-      </w:r>
-    </w:p>
-    <w:p>
-      <w:pPr>
-        <w:pStyle w:val="Normal"/>
-        <w:rPr>
-          <w:rFonts w:ascii="Latin Modern Sans" w:hAnsi="Latin Modern Sans"/>
-          <w:sz w:val="24"/>
-          <w:szCs w:val="24"/>
-          <w:lang w:val="en-GB"/>
-        </w:rPr>
-      </w:pPr>
-      <w:r>
-        <w:rPr/>
+          <w:rFonts w:ascii="Liberation Sans" w:hAnsi="Liberation Sans" w:cs="Times New Roman"/>
+          <w:kern w:val="0"/>
+          <w:sz w:val="24"/>
+          <w:szCs w:val="24"/>
+          <w:lang w:val="en-GB"/>
+        </w:rPr>
+      </w:pPr>
+      <w:r>
+        <w:rPr>
+          <w:rFonts w:cs="Times New Roman" w:ascii="Liberation Sans" w:hAnsi="Liberation Sans"/>
+          <w:kern w:val="0"/>
+          <w:sz w:val="24"/>
+          <w:szCs w:val="24"/>
+          <w:lang w:val="en-GB"/>
+        </w:rPr>
+      </w:r>
+    </w:p>
+    <w:p>
+      <w:pPr>
+        <w:pStyle w:val="Normal"/>
+        <w:rPr>
+          <w:rFonts w:ascii="Liberation Sans" w:hAnsi="Liberation Sans"/>
+          <w:color w:val="C9211E"/>
+          <w:u w:val="single"/>
+        </w:rPr>
+      </w:pPr>
+      <w:r>
+        <w:rPr>
+          <w:rFonts w:ascii="Liberation Sans" w:hAnsi="Liberation Sans"/>
+          <w:color w:val="C9211E"/>
+          <w:u w:val="single"/>
+        </w:rPr>
+        <w:t>Other Changes</w:t>
+      </w:r>
+    </w:p>
+    <w:p>
+      <w:pPr>
+        <w:pStyle w:val="Normal"/>
+        <w:rPr>
+          <w:rFonts w:ascii="Liberation Sans" w:hAnsi="Liberation Sans"/>
+          <w:color w:val="C9211E"/>
+          <w:u w:val="none"/>
+        </w:rPr>
+      </w:pPr>
+      <w:r>
+        <w:rPr>
+          <w:rFonts w:ascii="Liberation Sans" w:hAnsi="Liberation Sans"/>
+          <w:color w:val="C9211E"/>
+          <w:u w:val="none"/>
+        </w:rPr>
+        <w:t>11 – Moved footnote 2 to a more appropriate part of the sentence, so it no longer ‘hangs’ beyond the end of the sentence.</w:t>
       </w:r>
     </w:p>
     <w:sectPr>

</xml_diff>

<commit_message>
lotsa work on the detector chapter corrections - not quite done though!
</commit_message>
<xml_diff>
--- a/examiners_comments.docx
+++ b/examiners_comments.docx
@@ -848,7 +848,7 @@
         <w:widowControl/>
         <w:numPr>
           <w:ilvl w:val="0"/>
-          <w:numId w:val="5"/>
+          <w:numId w:val="0"/>
         </w:numPr>
         <w:tabs>
           <w:tab w:val="clear" w:pos="720"/>
@@ -857,33 +857,16 @@
         <w:spacing w:before="0" w:after="0"/>
         <w:ind w:start="709" w:hanging="0"/>
         <w:rPr>
-          <w:b w:val="false"/>
-          <w:b w:val="false"/>
-          <w:i w:val="false"/>
-          <w:i w:val="false"/>
-          <w:caps w:val="false"/>
-          <w:smallCaps w:val="false"/>
-          <w:color w:val="000000"/>
-          <w:spacing w:val="0"/>
-          <w:sz w:val="24"/>
-          <w:szCs w:val="24"/>
-          <w:lang w:val="en-GB"/>
-        </w:rPr>
-      </w:pPr>
-      <w:r>
-        <w:rPr>
-          <w:rFonts w:ascii="Liberation Sans" w:hAnsi="Liberation Sans"/>
-          <w:b w:val="false"/>
-          <w:i w:val="false"/>
-          <w:caps w:val="false"/>
-          <w:smallCaps w:val="false"/>
-          <w:color w:val="000000"/>
-          <w:spacing w:val="0"/>
-          <w:sz w:val="24"/>
-          <w:szCs w:val="24"/>
-          <w:lang w:val="en-GB"/>
-        </w:rPr>
-        <w:t>Fig 2.2: I was confused by this plot. In the viva we discussed changing the y axis from absorption length to 1/(absorption length)</w:t>
+          <w:rFonts w:ascii="Liberation Sans" w:hAnsi="Liberation Sans"/>
+          <w:color w:val="C9211E"/>
+        </w:rPr>
+      </w:pPr>
+      <w:r>
+        <w:rPr>
+          <w:rFonts w:ascii="Liberation Sans" w:hAnsi="Liberation Sans"/>
+          <w:color w:val="C9211E"/>
+        </w:rPr>
+        <w:t>Alex’s suggestion about the intro to this chapter has led to this phrase being removed.</w:t>
       </w:r>
     </w:p>
     <w:p>
@@ -927,7 +910,34 @@
           <w:szCs w:val="24"/>
           <w:lang w:val="en-GB"/>
         </w:rPr>
-        <w:t>p39 I don't think "divisive scaling factor" has been defined. In the viva we talked about alternatives like "inverse scaling factor" or even defining a variable and saying it scales as 1 over that variable</w:t>
+        <w:t>Fig 2.2: I was confused by this plot. In the viva we discussed changing the y axis from absorption length to 1/(absorption length)</w:t>
+      </w:r>
+    </w:p>
+    <w:p>
+      <w:pPr>
+        <w:pStyle w:val="TextBody"/>
+        <w:widowControl/>
+        <w:numPr>
+          <w:ilvl w:val="0"/>
+          <w:numId w:val="0"/>
+        </w:numPr>
+        <w:tabs>
+          <w:tab w:val="clear" w:pos="720"/>
+          <w:tab w:val="left" w:pos="0" w:leader="none"/>
+        </w:tabs>
+        <w:spacing w:before="0" w:after="0"/>
+        <w:ind w:start="709" w:hanging="0"/>
+        <w:rPr>
+          <w:rFonts w:ascii="Liberation Sans" w:hAnsi="Liberation Sans"/>
+          <w:color w:val="C9211E"/>
+        </w:rPr>
+      </w:pPr>
+      <w:r>
+        <w:rPr>
+          <w:rFonts w:ascii="Liberation Sans" w:hAnsi="Liberation Sans"/>
+          <w:color w:val="C9211E"/>
+        </w:rPr>
+        <w:t>It is rather confusing – Alex also mentions how the longest absorption lengths (which are the ones the eye is most drawn to) are also the most susceptible to systematic errors. I have made the change to inverse lengths as you suggest, which I think helps to explain what is going on a lot more.</w:t>
       </w:r>
     </w:p>
     <w:p>
@@ -971,7 +981,34 @@
           <w:szCs w:val="24"/>
           <w:lang w:val="en-GB"/>
         </w:rPr>
-        <w:t>p53 typo "N16" instead of "^16N"</w:t>
+        <w:t>p39 I don't think "divisive scaling factor" has been defined. In the viva we talked about alternatives like "inverse scaling factor" or even defining a variable and saying it scales as 1 over that variable</w:t>
+      </w:r>
+    </w:p>
+    <w:p>
+      <w:pPr>
+        <w:pStyle w:val="TextBody"/>
+        <w:widowControl/>
+        <w:numPr>
+          <w:ilvl w:val="0"/>
+          <w:numId w:val="0"/>
+        </w:numPr>
+        <w:tabs>
+          <w:tab w:val="clear" w:pos="720"/>
+          <w:tab w:val="left" w:pos="0" w:leader="none"/>
+        </w:tabs>
+        <w:spacing w:before="0" w:after="0"/>
+        <w:ind w:start="709" w:hanging="0"/>
+        <w:rPr>
+          <w:rFonts w:ascii="Liberation Sans" w:hAnsi="Liberation Sans"/>
+          <w:color w:val="C9211E"/>
+        </w:rPr>
+      </w:pPr>
+      <w:r>
+        <w:rPr>
+          <w:rFonts w:ascii="Liberation Sans" w:hAnsi="Liberation Sans"/>
+          <w:color w:val="C9211E"/>
+        </w:rPr>
+        <w:t>Understood. I have re-written the sentence to instead say “Subsequently, the scattering lengths were measured to be scaled down by a factor…”, which hopefully is more clear.</w:t>
       </w:r>
     </w:p>
     <w:p>
@@ -986,6 +1023,50 @@
           <w:tab w:val="clear" w:pos="720"/>
           <w:tab w:val="left" w:pos="0" w:leader="none"/>
         </w:tabs>
+        <w:spacing w:before="0" w:after="0"/>
+        <w:ind w:start="709" w:hanging="0"/>
+        <w:rPr>
+          <w:b w:val="false"/>
+          <w:b w:val="false"/>
+          <w:i w:val="false"/>
+          <w:i w:val="false"/>
+          <w:caps w:val="false"/>
+          <w:smallCaps w:val="false"/>
+          <w:color w:val="000000"/>
+          <w:spacing w:val="0"/>
+          <w:sz w:val="24"/>
+          <w:szCs w:val="24"/>
+          <w:lang w:val="en-GB"/>
+        </w:rPr>
+      </w:pPr>
+      <w:r>
+        <w:rPr>
+          <w:rFonts w:ascii="Liberation Sans" w:hAnsi="Liberation Sans"/>
+          <w:b w:val="false"/>
+          <w:i w:val="false"/>
+          <w:caps w:val="false"/>
+          <w:smallCaps w:val="false"/>
+          <w:color w:val="000000"/>
+          <w:spacing w:val="0"/>
+          <w:sz w:val="24"/>
+          <w:szCs w:val="24"/>
+          <w:lang w:val="en-GB"/>
+        </w:rPr>
+        <w:t>p53 typo "N16" instead of "^16N"</w:t>
+      </w:r>
+    </w:p>
+    <w:p>
+      <w:pPr>
+        <w:pStyle w:val="TextBody"/>
+        <w:widowControl/>
+        <w:numPr>
+          <w:ilvl w:val="0"/>
+          <w:numId w:val="5"/>
+        </w:numPr>
+        <w:tabs>
+          <w:tab w:val="clear" w:pos="720"/>
+          <w:tab w:val="left" w:pos="0" w:leader="none"/>
+        </w:tabs>
         <w:ind w:start="709" w:hanging="0"/>
         <w:rPr>
           <w:b w:val="false"/>
@@ -3052,7 +3133,7 @@
       </w:r>
       <w:r>
         <w:rPr>
-          <w:rFonts w:ascii="Liberation Sans" w:hAnsi="Liberation Sans" w:cstheme="minorBidi"/>
+          <w:rFonts w:cs="" w:ascii="Liberation Sans" w:hAnsi="Liberation Sans" w:cstheme="minorBidi"/>
           <w:b w:val="false"/>
           <w:color w:val="C9211E"/>
           <w:sz w:val="24"/>
@@ -3060,25 +3141,39 @@
           <w:shd w:fill="auto" w:val="clear"/>
           <w14:ligatures w14:val="standardContextual"/>
         </w:rPr>
-        <w:t xml:space="preserve">Because the weak interactions are chiral,” </w:t>
-      </w:r>
-      <w:r>
-        <w:rPr>
-          <w:rFonts w:ascii="Liberation Sans" w:hAnsi="Liberation Sans" w:cstheme="minorBidi"/>
-          <w:b w:val="false"/>
-          <w:color w:val="C9211E"/>
+        <w:t>Because the weak interactions are chiral,” to the start of this sentence to clarify why there is a lack of evidence.</w:t>
+      </w:r>
+    </w:p>
+    <w:p>
+      <w:pPr>
+        <w:pStyle w:val="Normal"/>
+        <w:rPr>
+          <w:b w:val="false"/>
+          <w:b w:val="false"/>
+          <w:sz w:val="24"/>
+          <w:szCs w:val="24"/>
+          <w:highlight w:val="none"/>
+          <w:shd w:fill="auto" w:val="clear"/>
+        </w:rPr>
+      </w:pPr>
+      <w:r>
+        <w:rPr>
+          <w:rFonts w:cs="" w:ascii="Liberation Sans" w:hAnsi="Liberation Sans" w:cstheme="minorBidi"/>
+          <w:b w:val="false"/>
+          <w:color w:val="2A6099"/>
           <w:sz w:val="24"/>
           <w:szCs w:val="24"/>
           <w:shd w:fill="auto" w:val="clear"/>
           <w14:ligatures w14:val="standardContextual"/>
         </w:rPr>
-        <w:t>to the start of this sentence to clarify why there is a lack of evidence.</w:t>
-      </w:r>
-    </w:p>
-    <w:p>
-      <w:pPr>
-        <w:pStyle w:val="Normal"/>
-        <w:rPr>
+        <w:t>12/36 – “D_2O” – D isn’t an official abbreviation; we typically define it as ^2H_2O the first time it is used.</w:t>
+      </w:r>
+    </w:p>
+    <w:p>
+      <w:pPr>
+        <w:pStyle w:val="Normal"/>
+        <w:rPr>
+          <w:b w:val="false"/>
           <w:b w:val="false"/>
           <w:sz w:val="24"/>
           <w:szCs w:val="24"/>
@@ -3088,21 +3183,22 @@
       </w:pPr>
       <w:r>
         <w:rPr>
-          <w:rFonts w:ascii="Liberation Sans" w:hAnsi="Liberation Sans" w:cstheme="minorBidi"/>
-          <w:b w:val="false"/>
-          <w:color w:val="2A6099"/>
+          <w:rFonts w:cs="" w:ascii="Liberation Sans" w:hAnsi="Liberation Sans" w:cstheme="minorBidi"/>
+          <w:b w:val="false"/>
+          <w:color w:val="C9211E"/>
           <w:sz w:val="24"/>
           <w:szCs w:val="24"/>
           <w:shd w:fill="auto" w:val="clear"/>
           <w14:ligatures w14:val="standardContextual"/>
         </w:rPr>
-        <w:t>12/36 – “D_2O” – D isn’t an official abbreviation; we typically define it as ^2H_2O the first time it is used.</w:t>
-      </w:r>
-    </w:p>
-    <w:p>
-      <w:pPr>
-        <w:pStyle w:val="Normal"/>
-        <w:rPr>
+        <w:t>Agreed; in fact I never use D_2O ever again in the thesis. Changed to ^2H_2O.</w:t>
+      </w:r>
+    </w:p>
+    <w:p>
+      <w:pPr>
+        <w:pStyle w:val="Normal"/>
+        <w:rPr>
+          <w:b w:val="false"/>
           <w:b w:val="false"/>
           <w:sz w:val="24"/>
           <w:szCs w:val="24"/>
@@ -3112,84 +3208,36 @@
       </w:pPr>
       <w:r>
         <w:rPr>
-          <w:rFonts w:ascii="Liberation Sans" w:hAnsi="Liberation Sans" w:cstheme="minorBidi"/>
-          <w:b w:val="false"/>
-          <w:color w:val="C9211E"/>
+          <w:rFonts w:cs="" w:ascii="Liberation Sans" w:hAnsi="Liberation Sans" w:cstheme="minorBidi"/>
+          <w:b w:val="false"/>
+          <w:color w:val="2A6099"/>
           <w:sz w:val="24"/>
           <w:szCs w:val="24"/>
           <w:shd w:fill="auto" w:val="clear"/>
           <w14:ligatures w14:val="standardContextual"/>
         </w:rPr>
-        <w:t>Agreed; in fact I never use D_2O ever again in the thesis. Changed to ^2H_2O.</w:t>
-      </w:r>
-    </w:p>
-    <w:p>
-      <w:pPr>
-        <w:pStyle w:val="Normal"/>
-        <w:rPr>
-          <w:b w:val="false"/>
-          <w:sz w:val="24"/>
-          <w:szCs w:val="24"/>
-          <w:highlight w:val="none"/>
-          <w:shd w:fill="auto" w:val="clear"/>
-        </w:rPr>
-      </w:pPr>
-      <w:r>
-        <w:rPr>
-          <w:rFonts w:ascii="Liberation Sans" w:hAnsi="Liberation Sans" w:cstheme="minorBidi"/>
-          <w:b w:val="false"/>
-          <w:color w:val="2A6099"/>
+        <w:t>12/36 - “\nu_{\mu,\tau}” – It might be worth emphasizing that without neutrino oscillations, there would be no \nu_{\mu,\tau} solar neutrinos.</w:t>
+      </w:r>
+    </w:p>
+    <w:p>
+      <w:pPr>
+        <w:pStyle w:val="Normal"/>
+        <w:rPr>
+          <w:rFonts w:ascii="Liberation Sans" w:hAnsi="Liberation Sans"/>
+          <w:color w:val="C9211E"/>
+        </w:rPr>
+      </w:pPr>
+      <w:r>
+        <w:rPr>
+          <w:rFonts w:cs="" w:ascii="Liberation Sans" w:hAnsi="Liberation Sans" w:cstheme="minorBidi"/>
+          <w:b w:val="false"/>
+          <w:color w:val="C9211E"/>
           <w:sz w:val="24"/>
           <w:szCs w:val="24"/>
           <w:shd w:fill="auto" w:val="clear"/>
           <w14:ligatures w14:val="standardContextual"/>
         </w:rPr>
-        <w:t>12/36 - “\nu_{\mu,\tau}” – It might be worth emphasizing that without neutrino oscillations, there would be no \nu_{\mu,\tau} solar neutrinos.</w:t>
-      </w:r>
-    </w:p>
-    <w:p>
-      <w:pPr>
-        <w:pStyle w:val="Normal"/>
-        <w:rPr>
-          <w:rFonts w:ascii="Liberation Sans" w:hAnsi="Liberation Sans"/>
-          <w:color w:val="C9211E"/>
-        </w:rPr>
-      </w:pPr>
-      <w:r>
-        <w:rPr>
-          <w:rFonts w:ascii="Liberation Sans" w:hAnsi="Liberation Sans" w:cstheme="minorBidi"/>
-          <w:b w:val="false"/>
-          <w:color w:val="C9211E"/>
-          <w:sz w:val="24"/>
-          <w:szCs w:val="24"/>
-          <w:shd w:fill="auto" w:val="clear"/>
-          <w14:ligatures w14:val="standardContextual"/>
-        </w:rPr>
-        <w:t>Agreed; added a sentence afterwards saying “</w:t>
-      </w:r>
-      <w:r>
-        <w:rPr>
-          <w:rFonts w:ascii="Liberation Sans" w:hAnsi="Liberation Sans" w:cstheme="minorBidi"/>
-          <w:b w:val="false"/>
-          <w:color w:val="C9211E"/>
-          <w:sz w:val="24"/>
-          <w:szCs w:val="24"/>
-          <w:shd w:fill="auto" w:val="clear"/>
-          <w14:ligatures w14:val="standardContextual"/>
-        </w:rPr>
-        <w:t>Without a flavour-changing process like neutrino oscillations, no $\nu_{\mu,\tau}$ solar neutrinos should be observed.</w:t>
-      </w:r>
-      <w:r>
-        <w:rPr>
-          <w:rFonts w:ascii="Liberation Sans" w:hAnsi="Liberation Sans" w:cstheme="minorBidi"/>
-          <w:b w:val="false"/>
-          <w:color w:val="C9211E"/>
-          <w:sz w:val="24"/>
-          <w:szCs w:val="24"/>
-          <w:shd w:fill="auto" w:val="clear"/>
-          <w14:ligatures w14:val="standardContextual"/>
-        </w:rPr>
-        <w:t>”</w:t>
+        <w:t>Agreed; added a sentence afterwards saying “Without a flavour-changing process like neutrino oscillations, no $\nu_{\mu,\tau}$ solar neutrinos should be observed.”</w:t>
       </w:r>
     </w:p>
     <w:p>
@@ -3735,6 +3783,139 @@
       <w:pPr>
         <w:pStyle w:val="Normal"/>
         <w:rPr>
+          <w:rFonts w:ascii="Liberation Sans" w:hAnsi="Liberation Sans"/>
+          <w:color w:val="C9211E"/>
+        </w:rPr>
+      </w:pPr>
+      <w:r>
+        <w:rPr>
+          <w:rFonts w:ascii="Liberation Sans" w:hAnsi="Liberation Sans"/>
+          <w:color w:val="C9211E"/>
+        </w:rPr>
+        <w:t>Understood; I have now re-written the first couple of paragraphs of the chapter to try and add this information in a sensible way.</w:t>
+      </w:r>
+    </w:p>
+    <w:p>
+      <w:pPr>
+        <w:pStyle w:val="Normal"/>
+        <w:rPr>
+          <w:rFonts w:ascii="Liberation Sans" w:hAnsi="Liberation Sans"/>
+          <w:color w:val="2A6099"/>
+        </w:rPr>
+      </w:pPr>
+      <w:r>
+        <w:rPr>
+          <w:rFonts w:ascii="Liberation Sans" w:hAnsi="Liberation Sans"/>
+          <w:color w:val="2A6099"/>
+        </w:rPr>
+        <w:t>28/52 – “within which”: alt “upon which”</w:t>
+      </w:r>
+    </w:p>
+    <w:p>
+      <w:pPr>
+        <w:pStyle w:val="Normal"/>
+        <w:rPr>
+          <w:rFonts w:ascii="Liberation Sans" w:hAnsi="Liberation Sans"/>
+          <w:color w:val="C9211E"/>
+        </w:rPr>
+      </w:pPr>
+      <w:r>
+        <w:rPr>
+          <w:rFonts w:ascii="Liberation Sans" w:hAnsi="Liberation Sans"/>
+          <w:color w:val="C9211E"/>
+        </w:rPr>
+        <w:t>Agreed; changed.</w:t>
+      </w:r>
+    </w:p>
+    <w:p>
+      <w:pPr>
+        <w:pStyle w:val="Normal"/>
+        <w:rPr>
+          <w:rFonts w:ascii="Liberation Sans" w:hAnsi="Liberation Sans"/>
+          <w:color w:val="2A6099"/>
+        </w:rPr>
+      </w:pPr>
+      <w:r>
+        <w:rPr>
+          <w:rFonts w:ascii="Liberation Sans" w:hAnsi="Liberation Sans"/>
+          <w:color w:val="2A6099"/>
+        </w:rPr>
+        <w:t>29/53 – “not expected to impact”: alt “not expected to directly impact”, given that you’ve just said that the goal of adding BHT is to prevent the degradation of the optics?</w:t>
+      </w:r>
+    </w:p>
+    <w:p>
+      <w:pPr>
+        <w:pStyle w:val="Normal"/>
+        <w:rPr>
+          <w:rFonts w:ascii="Liberation Sans" w:hAnsi="Liberation Sans"/>
+          <w:color w:val="C9211E"/>
+        </w:rPr>
+      </w:pPr>
+      <w:r>
+        <w:rPr>
+          <w:rFonts w:ascii="Liberation Sans" w:hAnsi="Liberation Sans"/>
+          <w:color w:val="C9211E"/>
+        </w:rPr>
+        <w:t>Agreed; changed.</w:t>
+      </w:r>
+    </w:p>
+    <w:p>
+      <w:pPr>
+        <w:pStyle w:val="Normal"/>
+        <w:rPr>
+          <w:rFonts w:ascii="Liberation Sans" w:hAnsi="Liberation Sans"/>
+          <w:color w:val="2A6099"/>
+        </w:rPr>
+      </w:pPr>
+      <w:r>
+        <w:rPr>
+          <w:rFonts w:ascii="Liberation Sans" w:hAnsi="Liberation Sans"/>
+          <w:color w:val="2A6099"/>
+        </w:rPr>
+        <w:t>30/54 – “</w:t>
+      </w:r>
+      <w:r>
+        <w:rPr>
+          <w:rFonts w:eastAsia="Calibri" w:cs="" w:ascii="Liberation Sans" w:hAnsi="Liberation Sans"/>
+          <w:color w:val="2A6099"/>
+        </w:rPr>
+        <w:t>α, β</w:t>
+      </w:r>
+      <w:r>
+        <w:rPr>
+          <w:rFonts w:eastAsia="Calibri" w:cs="" w:ascii="MathJax_Main" w:hAnsi="MathJax_Main"/>
+          <w:color w:val="2A6099"/>
+          <w:vertAlign w:val="superscript"/>
+        </w:rPr>
+        <w:t>±</w:t>
+      </w:r>
+      <w:r>
+        <w:rPr>
+          <w:rFonts w:eastAsia="Calibri" w:cs="" w:ascii="Liberation Sans" w:hAnsi="Liberation Sans"/>
+          <w:color w:val="2A6099"/>
+        </w:rPr>
+        <w:t>, ɣ, p or n.” Not all of these directly ionise, so you should remove the ɣ and n, and replace them with two missing particles, μ and π. (Otherwise you should also include neutrinos!)</w:t>
+      </w:r>
+    </w:p>
+    <w:p>
+      <w:pPr>
+        <w:pStyle w:val="Normal"/>
+        <w:rPr>
+          <w:rFonts w:ascii="Liberation Sans" w:hAnsi="Liberation Sans" w:eastAsia="Calibri" w:cs=""/>
+        </w:rPr>
+      </w:pPr>
+      <w:r>
+        <w:rPr>
+          <w:rFonts w:eastAsia="Calibri" w:cs="" w:ascii="Liberation Sans" w:hAnsi="Liberation Sans"/>
+          <w:color w:val="C9211E"/>
+        </w:rPr>
+        <w:t>Understood; I have made the replacement as you suggest.</w:t>
+      </w:r>
+    </w:p>
+    <w:p>
+      <w:pPr>
+        <w:pStyle w:val="Normal"/>
+        <w:rPr>
           <w:rFonts w:cs="Times New Roman"/>
           <w:kern w:val="0"/>
           <w:sz w:val="24"/>
@@ -3757,6 +3938,86 @@
       <w:pPr>
         <w:pStyle w:val="Normal"/>
         <w:rPr>
+          <w:rFonts w:ascii="Liberation Sans" w:hAnsi="Liberation Sans"/>
+          <w:color w:val="C9211E"/>
+        </w:rPr>
+      </w:pPr>
+      <w:r>
+        <w:rPr>
+          <w:rFonts w:ascii="Liberation Sans" w:hAnsi="Liberation Sans"/>
+          <w:color w:val="C9211E"/>
+        </w:rPr>
+        <w:t>Agreed! I also think that absorption coefficient is a better thing to show next to emission spectra, and will lead to less confusion. I have made the change, and think it helps a lot.</w:t>
+      </w:r>
+    </w:p>
+    <w:p>
+      <w:pPr>
+        <w:pStyle w:val="Normal"/>
+        <w:rPr>
+          <w:rFonts w:ascii="Liberation Sans" w:hAnsi="Liberation Sans"/>
+          <w:color w:val="2A6099"/>
+        </w:rPr>
+      </w:pPr>
+      <w:r>
+        <w:rPr>
+          <w:rFonts w:ascii="Liberation Sans" w:hAnsi="Liberation Sans"/>
+          <w:color w:val="2A6099"/>
+        </w:rPr>
+        <w:t>32/56 – “ionisation of atomic electrons”: alt. “ionisation of atoms” (you cannot ionise an electron!)</w:t>
+      </w:r>
+    </w:p>
+    <w:p>
+      <w:pPr>
+        <w:pStyle w:val="Normal"/>
+        <w:rPr>
+          <w:rFonts w:ascii="Liberation Sans" w:hAnsi="Liberation Sans"/>
+          <w:color w:val="C9211E"/>
+        </w:rPr>
+      </w:pPr>
+      <w:r>
+        <w:rPr>
+          <w:rFonts w:ascii="Liberation Sans" w:hAnsi="Liberation Sans"/>
+          <w:color w:val="C9211E"/>
+        </w:rPr>
+        <w:t>Agreed; made change.</w:t>
+      </w:r>
+    </w:p>
+    <w:p>
+      <w:pPr>
+        <w:pStyle w:val="Normal"/>
+        <w:rPr>
+          <w:rFonts w:ascii="Liberation Sans" w:hAnsi="Liberation Sans"/>
+          <w:color w:val="2A6099"/>
+        </w:rPr>
+      </w:pPr>
+      <w:r>
+        <w:rPr>
+          <w:rFonts w:ascii="Liberation Sans" w:hAnsi="Liberation Sans"/>
+          <w:color w:val="2A6099"/>
+        </w:rPr>
+        <w:t>33/57 – “from LAB”: alt. “from LAB-PPO”</w:t>
+      </w:r>
+    </w:p>
+    <w:p>
+      <w:pPr>
+        <w:pStyle w:val="Normal"/>
+        <w:rPr>
+          <w:rFonts w:ascii="Liberation Sans" w:hAnsi="Liberation Sans"/>
+          <w:color w:val="C9211E"/>
+        </w:rPr>
+      </w:pPr>
+      <w:r>
+        <w:rPr>
+          <w:rFonts w:ascii="Liberation Sans" w:hAnsi="Liberation Sans"/>
+          <w:color w:val="C9211E"/>
+        </w:rPr>
+        <w:t>Agreed; made change.</w:t>
+      </w:r>
+    </w:p>
+    <w:p>
+      <w:pPr>
+        <w:pStyle w:val="Normal"/>
+        <w:rPr>
           <w:rFonts w:cs="Times New Roman"/>
           <w:kern w:val="0"/>
           <w:sz w:val="24"/>
@@ -3794,7 +4055,23 @@
           <w:szCs w:val="24"/>
           <w:lang w:val="en-GB"/>
         </w:rPr>
-        <w:t xml:space="preserve">that can generate scintillation light are those that can absorb it” I think this is incorrect – recall Stokes’ shift. The fluor does help to suppress self-absorption, but I think the main benefit is that it increases the primary scintillation yield (otherwise we could just use BisMSB and not the PPO – which would have saved a lot of time and money!) </w:t>
+        <w:t>that can generate scintillation light are those that can absorb it” I think this is incorrect – recall Stokes’ shift. The fluor does help to suppress self-absorption, but I think the main benefit is that it increases the primary scintillation yield (otherwise we could just use BisMSB and not the PPO – which would have saved a lot of time and money!)</w:t>
+      </w:r>
+    </w:p>
+    <w:p>
+      <w:pPr>
+        <w:pStyle w:val="Normal"/>
+        <w:rPr>
+          <w:rFonts w:ascii="Liberation Sans" w:hAnsi="Liberation Sans"/>
+          <w:color w:val="C9211E"/>
+        </w:rPr>
+      </w:pPr>
+      <w:r>
+        <w:rPr>
+          <w:rFonts w:ascii="Liberation Sans" w:hAnsi="Liberation Sans"/>
+          <w:color w:val="C9211E"/>
+        </w:rPr>
+        <w:t>This was just a misunderstanding of the photochemistry on my part, oops. I have re-written these paragraphs somewhat to get rid of the false claims about this stuff, and replaced them with something that I hope is more accurate.</w:t>
       </w:r>
     </w:p>
     <w:p>
@@ -3823,6 +4100,88 @@
       <w:pPr>
         <w:pStyle w:val="Normal"/>
         <w:rPr>
+          <w:rFonts w:ascii="Liberation Sans" w:hAnsi="Liberation Sans"/>
+          <w:color w:val="C9211E"/>
+        </w:rPr>
+      </w:pPr>
+      <w:r>
+        <w:rPr>
+          <w:rFonts w:ascii="Liberation Sans" w:hAnsi="Liberation Sans"/>
+          <w:color w:val="C9211E"/>
+        </w:rPr>
+        <w:t>/If/ you assume Birks’ Law to be true for any dE/dx, then I’m pretty sure the limit does hold – by dividing the top and bottom of the fraction by dE/dx, you get the formula:</w:t>
+      </w:r>
+    </w:p>
+    <w:p>
+      <w:pPr>
+        <w:pStyle w:val="Normal"/>
+        <w:rPr>
+          <w:rFonts w:ascii="Liberation Sans" w:hAnsi="Liberation Sans"/>
+          <w:color w:val="C9211E"/>
+        </w:rPr>
+      </w:pPr>
+      <w:r>
+        <w:rPr>
+          <w:rFonts w:ascii="Liberation Sans" w:hAnsi="Liberation Sans"/>
+          <w:color w:val="C9211E"/>
+        </w:rPr>
+        <w:t>dL/dx = S/(1/(dE/dx) + kB),</w:t>
+      </w:r>
+    </w:p>
+    <w:p>
+      <w:pPr>
+        <w:pStyle w:val="Normal"/>
+        <w:rPr>
+          <w:rFonts w:ascii="Liberation Sans" w:hAnsi="Liberation Sans"/>
+          <w:color w:val="C9211E"/>
+        </w:rPr>
+      </w:pPr>
+      <w:r>
+        <w:rPr>
+          <w:rFonts w:ascii="Liberation Sans" w:hAnsi="Liberation Sans"/>
+          <w:color w:val="C9211E"/>
+        </w:rPr>
+        <w:t>which in the limit as dE/dx tends to infinity just equals S/kB. The units do work out – S has units photons/MeV, and kB has units mm/MeV, so S/kB has units photons/mm, which matches the units of dL/dx.</w:t>
+        <w:br/>
+        <w:t>As you say though, the above argument doesn’t hold if there are higher-order terms in the denominator O([dE/dx]^2). I have removed the discussion of this limit in the text, and just left it saying that “for $\alpha$-particles generated in radioactive decays, this denominator can become substantial.”</w:t>
+      </w:r>
+    </w:p>
+    <w:p>
+      <w:pPr>
+        <w:pStyle w:val="Normal"/>
+        <w:rPr>
+          <w:rFonts w:ascii="Liberation Sans" w:hAnsi="Liberation Sans"/>
+          <w:color w:val="2A6099"/>
+        </w:rPr>
+      </w:pPr>
+      <w:r>
+        <w:rPr>
+          <w:rFonts w:ascii="Liberation Sans" w:hAnsi="Liberation Sans"/>
+          <w:color w:val="2A6099"/>
+        </w:rPr>
+        <w:t>36/60 – “generating”: alt “generates”</w:t>
+      </w:r>
+    </w:p>
+    <w:p>
+      <w:pPr>
+        <w:pStyle w:val="Normal"/>
+        <w:rPr>
+          <w:rFonts w:ascii="Liberation Sans" w:hAnsi="Liberation Sans"/>
+          <w:color w:val="C9211E"/>
+        </w:rPr>
+      </w:pPr>
+      <w:r>
+        <w:rPr>
+          <w:rFonts w:ascii="Liberation Sans" w:hAnsi="Liberation Sans"/>
+          <w:color w:val="C9211E"/>
+        </w:rPr>
+        <w:t>Changed.</w:t>
+      </w:r>
+    </w:p>
+    <w:p>
+      <w:pPr>
+        <w:pStyle w:val="Normal"/>
+        <w:rPr>
           <w:rFonts w:cs="Times New Roman"/>
           <w:kern w:val="0"/>
           <w:sz w:val="24"/>
@@ -3845,7 +4204,24 @@
       <w:pPr>
         <w:pStyle w:val="Normal"/>
         <w:rPr>
+          <w:rFonts w:ascii="Liberation Sans" w:hAnsi="Liberation Sans"/>
+          <w:color w:val="C9211E"/>
+        </w:rPr>
+      </w:pPr>
+      <w:r>
+        <w:rPr>
+          <w:rFonts w:ascii="Liberation Sans" w:hAnsi="Liberation Sans"/>
+          <w:color w:val="C9211E"/>
+        </w:rPr>
+        <w:t>I can see that this got a little confusing...the connection from one to the other is a bit complicated. As you suggest, I have re-worked the section to focus mainly on the density-fluctuation theory. I do keep a small mention of the original “scattering off a sphere” theory, because that was how Lord Rayleigh first worked came up with the initial theory, and therefore why it’s called “Rayleigh scattering”.</w:t>
+      </w:r>
+    </w:p>
+    <w:p>
+      <w:pPr>
+        <w:pStyle w:val="Normal"/>
+        <w:rPr>
           <w:rFonts w:ascii="Liberation Sans" w:hAnsi="Liberation Sans" w:cs="Times New Roman"/>
+          <w:color w:val="2A6099"/>
           <w:kern w:val="0"/>
           <w:sz w:val="24"/>
           <w:szCs w:val="24"/>
@@ -3855,11 +4231,277 @@
       <w:r>
         <w:rPr>
           <w:rFonts w:cs="Times New Roman" w:ascii="Liberation Sans" w:hAnsi="Liberation Sans"/>
-          <w:kern w:val="0"/>
-          <w:sz w:val="24"/>
-          <w:szCs w:val="24"/>
-          <w:lang w:val="en-GB"/>
-        </w:rPr>
+          <w:color w:val="2A6099"/>
+          <w:kern w:val="0"/>
+          <w:sz w:val="24"/>
+          <w:szCs w:val="24"/>
+          <w:lang w:val="en-GB"/>
+        </w:rPr>
+        <w:t>41/65 – “boundary of one medium to another”: alt. “between media”</w:t>
+      </w:r>
+    </w:p>
+    <w:p>
+      <w:pPr>
+        <w:pStyle w:val="Normal"/>
+        <w:rPr>
+          <w:rFonts w:ascii="Liberation Sans" w:hAnsi="Liberation Sans" w:cs="Times New Roman"/>
+          <w:color w:val="C9211E"/>
+          <w:kern w:val="0"/>
+          <w:sz w:val="24"/>
+          <w:szCs w:val="24"/>
+          <w:lang w:val="en-GB"/>
+        </w:rPr>
+      </w:pPr>
+      <w:r>
+        <w:rPr>
+          <w:rFonts w:cs="Times New Roman" w:ascii="Liberation Sans" w:hAnsi="Liberation Sans"/>
+          <w:color w:val="C9211E"/>
+          <w:kern w:val="0"/>
+          <w:sz w:val="24"/>
+          <w:szCs w:val="24"/>
+          <w:lang w:val="en-GB"/>
+        </w:rPr>
+        <w:t>Agreed; changed.</w:t>
+      </w:r>
+    </w:p>
+    <w:p>
+      <w:pPr>
+        <w:pStyle w:val="Normal"/>
+        <w:rPr>
+          <w:rFonts w:ascii="Liberation Sans" w:hAnsi="Liberation Sans" w:cs="Times New Roman"/>
+          <w:color w:val="2A6099"/>
+          <w:kern w:val="0"/>
+          <w:sz w:val="24"/>
+          <w:szCs w:val="24"/>
+          <w:lang w:val="en-GB"/>
+        </w:rPr>
+      </w:pPr>
+      <w:r>
+        <w:rPr>
+          <w:rFonts w:cs="Times New Roman" w:ascii="Liberation Sans" w:hAnsi="Liberation Sans"/>
+          <w:color w:val="2A6099"/>
+          <w:kern w:val="0"/>
+          <w:sz w:val="24"/>
+          <w:szCs w:val="24"/>
+          <w:lang w:val="en-GB"/>
+        </w:rPr>
+        <w:t>44/68 - “as well as the collection efficiency of a photoelectron onto the first dynode of the PMT” – the collection efficiency should be the subsequent probability that the pe gets recorded.</w:t>
+      </w:r>
+    </w:p>
+    <w:p>
+      <w:pPr>
+        <w:pStyle w:val="Normal"/>
+        <w:rPr>
+          <w:rFonts w:ascii="Liberation Sans" w:hAnsi="Liberation Sans" w:cs="Times New Roman"/>
+          <w:color w:val="C9211E"/>
+          <w:kern w:val="0"/>
+          <w:sz w:val="24"/>
+          <w:szCs w:val="24"/>
+          <w:lang w:val="en-GB"/>
+        </w:rPr>
+      </w:pPr>
+      <w:r>
+        <w:rPr>
+          <w:rFonts w:cs="Times New Roman" w:ascii="Liberation Sans" w:hAnsi="Liberation Sans"/>
+          <w:color w:val="C9211E"/>
+          <w:kern w:val="0"/>
+          <w:sz w:val="24"/>
+          <w:szCs w:val="24"/>
+          <w:lang w:val="en-GB"/>
+        </w:rPr>
+        <w:t>Understood. I have re-phrased this sentence to make this clear.</w:t>
+      </w:r>
+    </w:p>
+    <w:p>
+      <w:pPr>
+        <w:pStyle w:val="Normal"/>
+        <w:rPr>
+          <w:rFonts w:ascii="Liberation Sans" w:hAnsi="Liberation Sans" w:cs="Times New Roman"/>
+          <w:color w:val="2A6099"/>
+          <w:kern w:val="0"/>
+          <w:sz w:val="24"/>
+          <w:szCs w:val="24"/>
+          <w:lang w:val="en-GB"/>
+        </w:rPr>
+      </w:pPr>
+      <w:r>
+        <w:rPr>
+          <w:rFonts w:cs="Times New Roman" w:ascii="Liberation Sans" w:hAnsi="Liberation Sans"/>
+          <w:color w:val="2A6099"/>
+          <w:kern w:val="0"/>
+          <w:sz w:val="24"/>
+          <w:szCs w:val="24"/>
+          <w:lang w:val="en-GB"/>
+        </w:rPr>
+        <w:t>44/68 – “The dynamics of this cascade” – it’s the transit time of the photoelectron to the first dynode that generates the TTS mainly, not the subsequent cascade.</w:t>
+      </w:r>
+    </w:p>
+    <w:p>
+      <w:pPr>
+        <w:pStyle w:val="Normal"/>
+        <w:rPr>
+          <w:rFonts w:ascii="Liberation Sans" w:hAnsi="Liberation Sans" w:cs="Times New Roman"/>
+          <w:color w:val="C9211E"/>
+          <w:kern w:val="0"/>
+          <w:sz w:val="24"/>
+          <w:szCs w:val="24"/>
+          <w:lang w:val="en-GB"/>
+        </w:rPr>
+      </w:pPr>
+      <w:r>
+        <w:rPr>
+          <w:rFonts w:cs="Times New Roman" w:ascii="Liberation Sans" w:hAnsi="Liberation Sans"/>
+          <w:color w:val="C9211E"/>
+          <w:kern w:val="0"/>
+          <w:sz w:val="24"/>
+          <w:szCs w:val="24"/>
+          <w:lang w:val="en-GB"/>
+        </w:rPr>
+        <w:t>Understood; I have re-phrased the paragraph to correct this.</w:t>
+      </w:r>
+    </w:p>
+    <w:p>
+      <w:pPr>
+        <w:pStyle w:val="Normal"/>
+        <w:rPr>
+          <w:rFonts w:ascii="Liberation Sans" w:hAnsi="Liberation Sans" w:cs="Times New Roman"/>
+          <w:color w:val="2A6099"/>
+          <w:kern w:val="0"/>
+          <w:sz w:val="24"/>
+          <w:szCs w:val="24"/>
+          <w:lang w:val="en-GB"/>
+        </w:rPr>
+      </w:pPr>
+      <w:r>
+        <w:rPr>
+          <w:rFonts w:cs="Times New Roman" w:ascii="Liberation Sans" w:hAnsi="Liberation Sans"/>
+          <w:color w:val="2A6099"/>
+          <w:kern w:val="0"/>
+          <w:sz w:val="24"/>
+          <w:szCs w:val="24"/>
+          <w:lang w:val="en-GB"/>
+        </w:rPr>
+        <w:t>50/74 – “24/7” – too slangy?</w:t>
+      </w:r>
+    </w:p>
+    <w:p>
+      <w:pPr>
+        <w:pStyle w:val="Normal"/>
+        <w:rPr>
+          <w:rFonts w:ascii="Liberation Sans" w:hAnsi="Liberation Sans" w:cs="Times New Roman"/>
+          <w:color w:val="C9211E"/>
+          <w:kern w:val="0"/>
+          <w:sz w:val="24"/>
+          <w:szCs w:val="24"/>
+          <w:lang w:val="en-GB"/>
+        </w:rPr>
+      </w:pPr>
+      <w:r>
+        <w:rPr>
+          <w:rFonts w:cs="Times New Roman" w:ascii="Liberation Sans" w:hAnsi="Liberation Sans"/>
+          <w:color w:val="C9211E"/>
+          <w:kern w:val="0"/>
+          <w:sz w:val="24"/>
+          <w:szCs w:val="24"/>
+          <w:lang w:val="en-GB"/>
+        </w:rPr>
+        <w:t>Agreed; changed to “whenever”.</w:t>
+      </w:r>
+    </w:p>
+    <w:p>
+      <w:pPr>
+        <w:pStyle w:val="Normal"/>
+        <w:rPr>
+          <w:rFonts w:ascii="Liberation Sans" w:hAnsi="Liberation Sans" w:cs="Times New Roman"/>
+          <w:color w:val="2A6099"/>
+          <w:kern w:val="0"/>
+          <w:sz w:val="24"/>
+          <w:szCs w:val="24"/>
+          <w:lang w:val="en-GB"/>
+        </w:rPr>
+      </w:pPr>
+      <w:r>
+        <w:rPr>
+          <w:rFonts w:cs="Times New Roman" w:ascii="Liberation Sans" w:hAnsi="Liberation Sans"/>
+          <w:color w:val="2A6099"/>
+          <w:kern w:val="0"/>
+          <w:sz w:val="24"/>
+          <w:szCs w:val="24"/>
+          <w:lang w:val="en-GB"/>
+        </w:rPr>
+        <w:t>50/74 – “convert”: alt. “allow conversion of”</w:t>
+      </w:r>
+    </w:p>
+    <w:p>
+      <w:pPr>
+        <w:pStyle w:val="Normal"/>
+        <w:rPr>
+          <w:rFonts w:ascii="Liberation Sans" w:hAnsi="Liberation Sans" w:cs="Times New Roman"/>
+          <w:color w:val="C9211E"/>
+          <w:kern w:val="0"/>
+          <w:sz w:val="24"/>
+          <w:szCs w:val="24"/>
+          <w:lang w:val="en-GB"/>
+        </w:rPr>
+      </w:pPr>
+      <w:r>
+        <w:rPr>
+          <w:rFonts w:cs="Times New Roman" w:ascii="Liberation Sans" w:hAnsi="Liberation Sans"/>
+          <w:color w:val="C9211E"/>
+          <w:kern w:val="0"/>
+          <w:sz w:val="24"/>
+          <w:szCs w:val="24"/>
+          <w:lang w:val="en-GB"/>
+        </w:rPr>
+        <w:t>Agreed; changed.</w:t>
+      </w:r>
+    </w:p>
+    <w:p>
+      <w:pPr>
+        <w:pStyle w:val="Normal"/>
+        <w:rPr>
+          <w:rFonts w:ascii="Liberation Sans" w:hAnsi="Liberation Sans" w:cs="Times New Roman"/>
+          <w:color w:val="2A6099"/>
+          <w:kern w:val="0"/>
+          <w:sz w:val="24"/>
+          <w:szCs w:val="24"/>
+          <w:lang w:val="en-GB"/>
+        </w:rPr>
+      </w:pPr>
+      <w:r>
+        <w:rPr>
+          <w:rFonts w:cs="Times New Roman" w:ascii="Liberation Sans" w:hAnsi="Liberation Sans"/>
+          <w:color w:val="2A6099"/>
+          <w:kern w:val="0"/>
+          <w:sz w:val="24"/>
+          <w:szCs w:val="24"/>
+          <w:lang w:val="en-GB"/>
+        </w:rPr>
+        <w:t>51/75 – remove “in ns”</w:t>
+      </w:r>
+    </w:p>
+    <w:p>
+      <w:pPr>
+        <w:pStyle w:val="Normal"/>
+        <w:rPr>
+          <w:rFonts w:ascii="Liberation Sans" w:hAnsi="Liberation Sans" w:cs="Times New Roman"/>
+          <w:color w:val="C9211E"/>
+          <w:kern w:val="0"/>
+          <w:sz w:val="24"/>
+          <w:szCs w:val="24"/>
+          <w:lang w:val="en-GB"/>
+        </w:rPr>
+      </w:pPr>
+      <w:r>
+        <w:rPr>
+          <w:rFonts w:cs="Times New Roman" w:ascii="Liberation Sans" w:hAnsi="Liberation Sans"/>
+          <w:color w:val="C9211E"/>
+          <w:kern w:val="0"/>
+          <w:sz w:val="24"/>
+          <w:szCs w:val="24"/>
+          <w:lang w:val="en-GB"/>
+        </w:rPr>
+        <w:t>Removed.</w:t>
       </w:r>
     </w:p>
     <w:p>

</xml_diff>

<commit_message>
finish chapter 2 corrections (finally!)
</commit_message>
<xml_diff>
--- a/examiners_comments.docx
+++ b/examiners_comments.docx
@@ -1061,6 +1061,33 @@
         <w:widowControl/>
         <w:numPr>
           <w:ilvl w:val="0"/>
+          <w:numId w:val="0"/>
+        </w:numPr>
+        <w:tabs>
+          <w:tab w:val="clear" w:pos="720"/>
+          <w:tab w:val="left" w:pos="0" w:leader="none"/>
+        </w:tabs>
+        <w:spacing w:before="0" w:after="0"/>
+        <w:ind w:start="709" w:hanging="0"/>
+        <w:rPr>
+          <w:rFonts w:ascii="Liberation Sans" w:hAnsi="Liberation Sans"/>
+          <w:color w:val="C9211E"/>
+        </w:rPr>
+      </w:pPr>
+      <w:r>
+        <w:rPr>
+          <w:rFonts w:ascii="Liberation Sans" w:hAnsi="Liberation Sans"/>
+          <w:color w:val="C9211E"/>
+        </w:rPr>
+        <w:t>Agreed; changed.</w:t>
+      </w:r>
+    </w:p>
+    <w:p>
+      <w:pPr>
+        <w:pStyle w:val="TextBody"/>
+        <w:widowControl/>
+        <w:numPr>
+          <w:ilvl w:val="0"/>
           <w:numId w:val="5"/>
         </w:numPr>
         <w:tabs>
@@ -4502,6 +4529,390 @@
           <w:lang w:val="en-GB"/>
         </w:rPr>
         <w:t>Removed.</w:t>
+      </w:r>
+    </w:p>
+    <w:p>
+      <w:pPr>
+        <w:pStyle w:val="Normal"/>
+        <w:rPr>
+          <w:rFonts w:ascii="Liberation Sans" w:hAnsi="Liberation Sans" w:cs="Times New Roman"/>
+          <w:color w:val="2A6099"/>
+          <w:kern w:val="0"/>
+          <w:sz w:val="24"/>
+          <w:szCs w:val="24"/>
+          <w:lang w:val="en-GB"/>
+        </w:rPr>
+      </w:pPr>
+      <w:r>
+        <w:rPr>
+          <w:rFonts w:cs="Times New Roman" w:ascii="Liberation Sans" w:hAnsi="Liberation Sans"/>
+          <w:color w:val="2A6099"/>
+          <w:kern w:val="0"/>
+          <w:sz w:val="24"/>
+          <w:szCs w:val="24"/>
+          <w:lang w:val="en-GB"/>
+        </w:rPr>
+        <w:t>51/75 – “Laserball” – has the Laserball been mentioned previously?</w:t>
+      </w:r>
+    </w:p>
+    <w:p>
+      <w:pPr>
+        <w:pStyle w:val="Normal"/>
+        <w:rPr>
+          <w:rFonts w:ascii="Liberation Sans" w:hAnsi="Liberation Sans" w:cs="Times New Roman"/>
+          <w:color w:val="C9211E"/>
+          <w:kern w:val="0"/>
+          <w:sz w:val="24"/>
+          <w:szCs w:val="24"/>
+          <w:lang w:val="en-GB"/>
+        </w:rPr>
+      </w:pPr>
+      <w:r>
+        <w:rPr>
+          <w:rFonts w:cs="Times New Roman" w:ascii="Liberation Sans" w:hAnsi="Liberation Sans"/>
+          <w:color w:val="C9211E"/>
+          <w:kern w:val="0"/>
+          <w:sz w:val="24"/>
+          <w:szCs w:val="24"/>
+          <w:lang w:val="en-GB"/>
+        </w:rPr>
+        <w:t>The Laserball is very briefly mentioned in the “Absorption and Re-emission” subsubsection, to explain where our current measurements of the extinction lengths of the UPW and acrylic come from. I then also briefly mention them later within “Energy and Optical Calibrations”. However, I never did explain what the Laserball actually was! I have added a fairly brief description of the Laserball, just before describing the hardware of TELLIE, as that seemed a sensible place to put it.</w:t>
+      </w:r>
+    </w:p>
+    <w:p>
+      <w:pPr>
+        <w:pStyle w:val="Normal"/>
+        <w:rPr>
+          <w:rFonts w:ascii="Liberation Sans" w:hAnsi="Liberation Sans" w:cs="Times New Roman"/>
+          <w:color w:val="2A6099"/>
+          <w:kern w:val="0"/>
+          <w:sz w:val="24"/>
+          <w:szCs w:val="24"/>
+          <w:lang w:val="en-GB"/>
+        </w:rPr>
+      </w:pPr>
+      <w:r>
+        <w:rPr>
+          <w:rFonts w:cs="Times New Roman" w:ascii="Liberation Sans" w:hAnsi="Liberation Sans"/>
+          <w:color w:val="2A6099"/>
+          <w:kern w:val="0"/>
+          <w:sz w:val="24"/>
+          <w:szCs w:val="24"/>
+          <w:lang w:val="en-GB"/>
+        </w:rPr>
+        <w:t>52/76 – “’Scattering Module’ for the ELLIE calibration system”: alt. “of” instead of “for”?</w:t>
+      </w:r>
+    </w:p>
+    <w:p>
+      <w:pPr>
+        <w:pStyle w:val="Normal"/>
+        <w:rPr>
+          <w:rFonts w:ascii="Liberation Sans" w:hAnsi="Liberation Sans" w:cs="Times New Roman"/>
+          <w:color w:val="C9211E"/>
+          <w:kern w:val="0"/>
+          <w:sz w:val="24"/>
+          <w:szCs w:val="24"/>
+          <w:lang w:val="en-GB"/>
+        </w:rPr>
+      </w:pPr>
+      <w:r>
+        <w:rPr>
+          <w:rFonts w:cs="Times New Roman" w:ascii="Liberation Sans" w:hAnsi="Liberation Sans"/>
+          <w:color w:val="C9211E"/>
+          <w:kern w:val="0"/>
+          <w:sz w:val="24"/>
+          <w:szCs w:val="24"/>
+          <w:lang w:val="en-GB"/>
+        </w:rPr>
+        <w:t>Agreed; changed.</w:t>
+      </w:r>
+    </w:p>
+    <w:p>
+      <w:pPr>
+        <w:pStyle w:val="Normal"/>
+        <w:rPr>
+          <w:rFonts w:ascii="Liberation Sans" w:hAnsi="Liberation Sans" w:cs="Times New Roman"/>
+          <w:color w:val="2A6099"/>
+          <w:kern w:val="0"/>
+          <w:sz w:val="24"/>
+          <w:szCs w:val="24"/>
+          <w:lang w:val="en-GB"/>
+        </w:rPr>
+      </w:pPr>
+      <w:r>
+        <w:rPr>
+          <w:rFonts w:cs="Times New Roman" w:ascii="Liberation Sans" w:hAnsi="Liberation Sans"/>
+          <w:color w:val="2A6099"/>
+          <w:kern w:val="0"/>
+          <w:sz w:val="24"/>
+          <w:szCs w:val="24"/>
+          <w:lang w:val="en-GB"/>
+        </w:rPr>
+        <w:t>53/77 - “The first is an americium-beryllium (AmBe) source inherited from SNO [128],</w:t>
+      </w:r>
+    </w:p>
+    <w:p>
+      <w:pPr>
+        <w:pStyle w:val="Normal"/>
+        <w:rPr>
+          <w:rFonts w:ascii="Liberation Sans" w:hAnsi="Liberation Sans" w:cs="Times New Roman"/>
+          <w:color w:val="2A6099"/>
+          <w:kern w:val="0"/>
+          <w:sz w:val="24"/>
+          <w:szCs w:val="24"/>
+          <w:lang w:val="en-GB"/>
+        </w:rPr>
+      </w:pPr>
+      <w:r>
+        <w:rPr>
+          <w:rFonts w:cs="Times New Roman" w:ascii="Liberation Sans" w:hAnsi="Liberation Sans"/>
+          <w:color w:val="2A6099"/>
+          <w:kern w:val="0"/>
+          <w:sz w:val="24"/>
+          <w:szCs w:val="24"/>
+          <w:lang w:val="en-GB"/>
+        </w:rPr>
+        <w:t>which contains 241Am that α-decays, which can be captured by the 9Be within</w:t>
+      </w:r>
+    </w:p>
+    <w:p>
+      <w:pPr>
+        <w:pStyle w:val="Normal"/>
+        <w:rPr>
+          <w:rFonts w:ascii="Liberation Sans" w:hAnsi="Liberation Sans" w:cs="Times New Roman"/>
+          <w:color w:val="2A6099"/>
+          <w:kern w:val="0"/>
+          <w:sz w:val="24"/>
+          <w:szCs w:val="24"/>
+          <w:lang w:val="en-GB"/>
+        </w:rPr>
+      </w:pPr>
+      <w:r>
+        <w:rPr>
+          <w:rFonts w:cs="Times New Roman" w:ascii="Liberation Sans" w:hAnsi="Liberation Sans"/>
+          <w:color w:val="2A6099"/>
+          <w:kern w:val="0"/>
+          <w:sz w:val="24"/>
+          <w:szCs w:val="24"/>
+          <w:lang w:val="en-GB"/>
+        </w:rPr>
+        <w:t>the source.” - This sentence has at least one dangling participle.</w:t>
+      </w:r>
+    </w:p>
+    <w:p>
+      <w:pPr>
+        <w:pStyle w:val="Normal"/>
+        <w:rPr>
+          <w:rFonts w:ascii="Liberation Sans" w:hAnsi="Liberation Sans" w:cs="Times New Roman"/>
+          <w:color w:val="C9211E"/>
+          <w:kern w:val="0"/>
+          <w:sz w:val="24"/>
+          <w:szCs w:val="24"/>
+          <w:lang w:val="en-GB"/>
+        </w:rPr>
+      </w:pPr>
+      <w:r>
+        <w:rPr>
+          <w:rFonts w:cs="Times New Roman" w:ascii="Liberation Sans" w:hAnsi="Liberation Sans"/>
+          <w:color w:val="C9211E"/>
+          <w:kern w:val="0"/>
+          <w:sz w:val="24"/>
+          <w:szCs w:val="24"/>
+          <w:lang w:val="en-GB"/>
+        </w:rPr>
+        <w:t>This sentence is a grammatical mess, indeed! I have lightly moved the punctuation around in this and the next few sentences to hopefully try and avoid this problem.</w:t>
+      </w:r>
+    </w:p>
+    <w:p>
+      <w:pPr>
+        <w:pStyle w:val="Normal"/>
+        <w:rPr>
+          <w:rFonts w:ascii="Liberation Sans" w:hAnsi="Liberation Sans" w:cs="Times New Roman"/>
+          <w:color w:val="2A6099"/>
+          <w:kern w:val="0"/>
+          <w:sz w:val="24"/>
+          <w:szCs w:val="24"/>
+          <w:lang w:val="en-GB"/>
+        </w:rPr>
+      </w:pPr>
+      <w:r>
+        <w:rPr>
+          <w:rFonts w:cs="Times New Roman" w:ascii="Liberation Sans" w:hAnsi="Liberation Sans"/>
+          <w:color w:val="2A6099"/>
+          <w:kern w:val="0"/>
+          <w:sz w:val="24"/>
+          <w:szCs w:val="24"/>
+          <w:lang w:val="en-GB"/>
+        </w:rPr>
+        <w:t>53/77 – “captured by hydrogen in the detector” – should add the caveat typically.</w:t>
+      </w:r>
+    </w:p>
+    <w:p>
+      <w:pPr>
+        <w:pStyle w:val="Normal"/>
+        <w:rPr>
+          <w:rFonts w:ascii="Liberation Sans" w:hAnsi="Liberation Sans" w:cs="Times New Roman"/>
+          <w:color w:val="C9211E"/>
+          <w:kern w:val="0"/>
+          <w:sz w:val="24"/>
+          <w:szCs w:val="24"/>
+          <w:lang w:val="en-GB"/>
+        </w:rPr>
+      </w:pPr>
+      <w:r>
+        <w:rPr>
+          <w:rFonts w:cs="Times New Roman" w:ascii="Liberation Sans" w:hAnsi="Liberation Sans"/>
+          <w:color w:val="C9211E"/>
+          <w:kern w:val="0"/>
+          <w:sz w:val="24"/>
+          <w:szCs w:val="24"/>
+          <w:lang w:val="en-GB"/>
+        </w:rPr>
+        <w:t>Agreed; added.</w:t>
+      </w:r>
+    </w:p>
+    <w:p>
+      <w:pPr>
+        <w:pStyle w:val="Normal"/>
+        <w:rPr>
+          <w:rFonts w:ascii="Liberation Sans" w:hAnsi="Liberation Sans" w:cs="Times New Roman"/>
+          <w:color w:val="2A6099"/>
+          <w:kern w:val="0"/>
+          <w:sz w:val="24"/>
+          <w:szCs w:val="24"/>
+          <w:lang w:val="en-GB"/>
+        </w:rPr>
+      </w:pPr>
+      <w:r>
+        <w:rPr>
+          <w:rFonts w:cs="Times New Roman" w:ascii="Liberation Sans" w:hAnsi="Liberation Sans"/>
+          <w:color w:val="2A6099"/>
+          <w:kern w:val="0"/>
+          <w:sz w:val="24"/>
+          <w:szCs w:val="24"/>
+          <w:lang w:val="en-GB"/>
+        </w:rPr>
+        <w:t>54/78 – “Using BiPo214 events in particular has been used…”: alt: “BiPo214 events in particular have been used”</w:t>
+      </w:r>
+    </w:p>
+    <w:p>
+      <w:pPr>
+        <w:pStyle w:val="Normal"/>
+        <w:rPr>
+          <w:rFonts w:ascii="Liberation Sans" w:hAnsi="Liberation Sans" w:cs="Times New Roman"/>
+          <w:color w:val="C9211E"/>
+          <w:kern w:val="0"/>
+          <w:sz w:val="24"/>
+          <w:szCs w:val="24"/>
+          <w:lang w:val="en-GB"/>
+        </w:rPr>
+      </w:pPr>
+      <w:r>
+        <w:rPr>
+          <w:rFonts w:cs="Times New Roman" w:ascii="Liberation Sans" w:hAnsi="Liberation Sans"/>
+          <w:color w:val="C9211E"/>
+          <w:kern w:val="0"/>
+          <w:sz w:val="24"/>
+          <w:szCs w:val="24"/>
+          <w:lang w:val="en-GB"/>
+        </w:rPr>
+        <w:t>Agreed; changed.</w:t>
+      </w:r>
+    </w:p>
+    <w:p>
+      <w:pPr>
+        <w:pStyle w:val="Normal"/>
+        <w:rPr>
+          <w:rFonts w:ascii="Liberation Sans" w:hAnsi="Liberation Sans" w:cs="Times New Roman"/>
+          <w:color w:val="2A6099"/>
+          <w:kern w:val="0"/>
+          <w:sz w:val="24"/>
+          <w:szCs w:val="24"/>
+          <w:lang w:val="en-GB"/>
+        </w:rPr>
+      </w:pPr>
+      <w:r>
+        <w:rPr>
+          <w:rFonts w:cs="Times New Roman" w:ascii="Liberation Sans" w:hAnsi="Liberation Sans"/>
+          <w:color w:val="2A6099"/>
+          <w:kern w:val="0"/>
+          <w:sz w:val="24"/>
+          <w:szCs w:val="24"/>
+          <w:lang w:val="en-GB"/>
+        </w:rPr>
+        <w:t>54/78 – Delete “cases of”</w:t>
+      </w:r>
+    </w:p>
+    <w:p>
+      <w:pPr>
+        <w:pStyle w:val="Normal"/>
+        <w:rPr>
+          <w:rFonts w:ascii="Liberation Sans" w:hAnsi="Liberation Sans" w:cs="Times New Roman"/>
+          <w:color w:val="C9211E"/>
+          <w:kern w:val="0"/>
+          <w:sz w:val="24"/>
+          <w:szCs w:val="24"/>
+          <w:lang w:val="en-GB"/>
+        </w:rPr>
+      </w:pPr>
+      <w:r>
+        <w:rPr>
+          <w:rFonts w:cs="Times New Roman" w:ascii="Liberation Sans" w:hAnsi="Liberation Sans"/>
+          <w:color w:val="C9211E"/>
+          <w:kern w:val="0"/>
+          <w:sz w:val="24"/>
+          <w:szCs w:val="24"/>
+          <w:lang w:val="en-GB"/>
+        </w:rPr>
+        <w:t>Agreed; deleted.</w:t>
+      </w:r>
+    </w:p>
+    <w:p>
+      <w:pPr>
+        <w:pStyle w:val="Normal"/>
+        <w:rPr>
+          <w:rFonts w:ascii="Liberation Sans" w:hAnsi="Liberation Sans" w:cs="Times New Roman"/>
+          <w:color w:val="2A6099"/>
+          <w:kern w:val="0"/>
+          <w:sz w:val="24"/>
+          <w:szCs w:val="24"/>
+          <w:lang w:val="en-GB"/>
+        </w:rPr>
+      </w:pPr>
+      <w:r>
+        <w:rPr>
+          <w:rFonts w:cs="Times New Roman" w:ascii="Liberation Sans" w:hAnsi="Liberation Sans"/>
+          <w:color w:val="2A6099"/>
+          <w:kern w:val="0"/>
+          <w:sz w:val="24"/>
+          <w:szCs w:val="24"/>
+          <w:lang w:val="en-GB"/>
+        </w:rPr>
+        <w:t>54/78 – “ScintFitter is”: alt: “ScintFitter are”</w:t>
+      </w:r>
+    </w:p>
+    <w:p>
+      <w:pPr>
+        <w:pStyle w:val="Normal"/>
+        <w:rPr>
+          <w:rFonts w:ascii="Liberation Sans" w:hAnsi="Liberation Sans" w:cs="Times New Roman"/>
+          <w:color w:val="C9211E"/>
+          <w:kern w:val="0"/>
+          <w:sz w:val="24"/>
+          <w:szCs w:val="24"/>
+          <w:lang w:val="en-GB"/>
+        </w:rPr>
+      </w:pPr>
+      <w:r>
+        <w:rPr>
+          <w:rFonts w:cs="Times New Roman" w:ascii="Liberation Sans" w:hAnsi="Liberation Sans"/>
+          <w:color w:val="C9211E"/>
+          <w:kern w:val="0"/>
+          <w:sz w:val="24"/>
+          <w:szCs w:val="24"/>
+          <w:lang w:val="en-GB"/>
+        </w:rPr>
+        <w:t>Agreed; changed.</w:t>
       </w:r>
     </w:p>
     <w:p>

</xml_diff>

<commit_message>
begin work on chapter 5 corrections
</commit_message>
<xml_diff>
--- a/examiners_comments.docx
+++ b/examiners_comments.docx
@@ -1632,42 +1632,24 @@
         <w:widowControl/>
         <w:numPr>
           <w:ilvl w:val="0"/>
-          <w:numId w:val="7"/>
+          <w:numId w:val="0"/>
         </w:numPr>
         <w:tabs>
           <w:tab w:val="clear" w:pos="720"/>
           <w:tab w:val="left" w:pos="0" w:leader="none"/>
         </w:tabs>
-        <w:spacing w:before="0" w:after="0"/>
         <w:ind w:start="709" w:hanging="0"/>
         <w:rPr>
-          <w:b w:val="false"/>
-          <w:b w:val="false"/>
-          <w:i w:val="false"/>
-          <w:i w:val="false"/>
-          <w:caps w:val="false"/>
-          <w:smallCaps w:val="false"/>
-          <w:color w:val="000000"/>
-          <w:spacing w:val="0"/>
-          <w:sz w:val="24"/>
-          <w:szCs w:val="24"/>
-          <w:lang w:val="en-GB"/>
-        </w:rPr>
-      </w:pPr>
-      <w:r>
-        <w:rPr>
-          <w:rFonts w:ascii="Liberation Sans" w:hAnsi="Liberation Sans"/>
-          <w:b w:val="false"/>
-          <w:i w:val="false"/>
-          <w:caps w:val="false"/>
-          <w:smallCaps w:val="false"/>
-          <w:color w:val="000000"/>
-          <w:spacing w:val="0"/>
-          <w:sz w:val="24"/>
-          <w:szCs w:val="24"/>
-          <w:lang w:val="en-GB"/>
-        </w:rPr>
-        <w:t>p118: "A tres window of [-30,-10]ns was used for the isolation of backscattered light in each subrun". Around this point would be good to state what this is for.</w:t>
+          <w:rFonts w:ascii="Liberation Sans" w:hAnsi="Liberation Sans"/>
+          <w:color w:val="C9211E"/>
+        </w:rPr>
+      </w:pPr>
+      <w:r>
+        <w:rPr>
+          <w:rFonts w:ascii="Liberation Sans" w:hAnsi="Liberation Sans"/>
+          <w:color w:val="C9211E"/>
+        </w:rPr>
+        <w:t>Agreed; changed.</w:t>
       </w:r>
     </w:p>
     <w:p>
@@ -1711,7 +1693,34 @@
           <w:szCs w:val="24"/>
           <w:lang w:val="en-GB"/>
         </w:rPr>
-        <w:t>p118: the description of the noise correction is in the paragraph about backscattered light only. In the viva you clarified that it is also applied to "far" light npe, so should move out of this paragraph to make that clear.</w:t>
+        <w:t>p118: "A tres window of [-30,-10]ns was used for the isolation of backscattered light in each subrun". Around this point would be good to state what this is for.</w:t>
+      </w:r>
+    </w:p>
+    <w:p>
+      <w:pPr>
+        <w:pStyle w:val="TextBody"/>
+        <w:widowControl/>
+        <w:numPr>
+          <w:ilvl w:val="0"/>
+          <w:numId w:val="0"/>
+        </w:numPr>
+        <w:tabs>
+          <w:tab w:val="clear" w:pos="720"/>
+          <w:tab w:val="left" w:pos="0" w:leader="none"/>
+        </w:tabs>
+        <w:spacing w:before="0" w:after="0"/>
+        <w:ind w:start="709" w:hanging="0"/>
+        <w:rPr>
+          <w:rFonts w:ascii="Liberation Sans" w:hAnsi="Liberation Sans"/>
+          <w:color w:val="C9211E"/>
+        </w:rPr>
+      </w:pPr>
+      <w:r>
+        <w:rPr>
+          <w:rFonts w:ascii="Liberation Sans" w:hAnsi="Liberation Sans"/>
+          <w:color w:val="C9211E"/>
+        </w:rPr>
+        <w:t>I’m not quite sure what you mean by this?</w:t>
       </w:r>
     </w:p>
     <w:p>
@@ -1755,7 +1764,34 @@
           <w:szCs w:val="24"/>
           <w:lang w:val="en-GB"/>
         </w:rPr>
-        <w:t>Table 5.1: suggest using something other than commas to separate run numbers (that's done for some of the rows, but not May 2021)</w:t>
+        <w:t>p118: the description of the noise correction is in the paragraph about backscattered light only. In the viva you clarified that it is also applied to "far" light npe, so should move out of this paragraph to make that clear.</w:t>
+      </w:r>
+    </w:p>
+    <w:p>
+      <w:pPr>
+        <w:pStyle w:val="TextBody"/>
+        <w:widowControl/>
+        <w:numPr>
+          <w:ilvl w:val="0"/>
+          <w:numId w:val="0"/>
+        </w:numPr>
+        <w:tabs>
+          <w:tab w:val="clear" w:pos="720"/>
+          <w:tab w:val="left" w:pos="0" w:leader="none"/>
+        </w:tabs>
+        <w:spacing w:before="0" w:after="0"/>
+        <w:ind w:start="709" w:hanging="0"/>
+        <w:rPr>
+          <w:rFonts w:ascii="Liberation Sans" w:hAnsi="Liberation Sans"/>
+          <w:color w:val="C9211E"/>
+        </w:rPr>
+      </w:pPr>
+      <w:r>
+        <w:rPr>
+          <w:rFonts w:ascii="Liberation Sans" w:hAnsi="Liberation Sans"/>
+          <w:color w:val="C9211E"/>
+        </w:rPr>
+        <w:t>Agreed; changed.</w:t>
       </w:r>
     </w:p>
     <w:p>
@@ -1799,7 +1835,34 @@
           <w:szCs w:val="24"/>
           <w:lang w:val="en-GB"/>
         </w:rPr>
-        <w:t>Fig 5.5 would be easier to interpret if you had something like the mean of that peak near 0, or the fitted mean using a Gaussian fit in that region only</w:t>
+        <w:t>Table 5.1: suggest using something other than commas to separate run numbers (that's done for some of the rows, but not May 2021)</w:t>
+      </w:r>
+    </w:p>
+    <w:p>
+      <w:pPr>
+        <w:pStyle w:val="TextBody"/>
+        <w:widowControl/>
+        <w:numPr>
+          <w:ilvl w:val="0"/>
+          <w:numId w:val="0"/>
+        </w:numPr>
+        <w:tabs>
+          <w:tab w:val="clear" w:pos="720"/>
+          <w:tab w:val="left" w:pos="0" w:leader="none"/>
+        </w:tabs>
+        <w:spacing w:before="0" w:after="0"/>
+        <w:ind w:start="709" w:hanging="0"/>
+        <w:rPr>
+          <w:rFonts w:ascii="Liberation Sans" w:hAnsi="Liberation Sans"/>
+          <w:color w:val="C9211E"/>
+        </w:rPr>
+      </w:pPr>
+      <w:r>
+        <w:rPr>
+          <w:rFonts w:ascii="Liberation Sans" w:hAnsi="Liberation Sans"/>
+          <w:color w:val="C9211E"/>
+        </w:rPr>
+        <w:t>Agreed; changed.</w:t>
       </w:r>
     </w:p>
     <w:p>
@@ -1843,7 +1906,105 @@
           <w:szCs w:val="24"/>
           <w:lang w:val="en-GB"/>
         </w:rPr>
+        <w:t>Fig 5.5 would be easier to interpret if you had something like the mean of that peak near 0, or the fitted mean using a Gaussian fit in that region only</w:t>
+      </w:r>
+    </w:p>
+    <w:p>
+      <w:pPr>
+        <w:pStyle w:val="TextBody"/>
+        <w:widowControl/>
+        <w:numPr>
+          <w:ilvl w:val="0"/>
+          <w:numId w:val="0"/>
+        </w:numPr>
+        <w:tabs>
+          <w:tab w:val="clear" w:pos="720"/>
+          <w:tab w:val="left" w:pos="0" w:leader="none"/>
+        </w:tabs>
+        <w:spacing w:before="0" w:after="0"/>
+        <w:ind w:start="709" w:hanging="0"/>
+        <w:rPr>
+          <w:rFonts w:ascii="Liberation Sans" w:hAnsi="Liberation Sans"/>
+          <w:color w:val="C9211E"/>
+        </w:rPr>
+      </w:pPr>
+      <w:r>
+        <w:rPr>
+          <w:rFonts w:ascii="Liberation Sans" w:hAnsi="Liberation Sans"/>
+          <w:color w:val="C9211E"/>
+        </w:rPr>
+        <w:t>I have now added to the legend the median value of each of the histograms; the results nicely show that the t_med is much more stable as a function of intensity.</w:t>
+      </w:r>
+    </w:p>
+    <w:p>
+      <w:pPr>
+        <w:pStyle w:val="TextBody"/>
+        <w:widowControl/>
+        <w:numPr>
+          <w:ilvl w:val="0"/>
+          <w:numId w:val="7"/>
+        </w:numPr>
+        <w:tabs>
+          <w:tab w:val="clear" w:pos="720"/>
+          <w:tab w:val="left" w:pos="0" w:leader="none"/>
+        </w:tabs>
+        <w:spacing w:before="0" w:after="0"/>
+        <w:ind w:start="709" w:hanging="0"/>
+        <w:rPr>
+          <w:b w:val="false"/>
+          <w:b w:val="false"/>
+          <w:i w:val="false"/>
+          <w:i w:val="false"/>
+          <w:caps w:val="false"/>
+          <w:smallCaps w:val="false"/>
+          <w:color w:val="000000"/>
+          <w:spacing w:val="0"/>
+          <w:sz w:val="24"/>
+          <w:szCs w:val="24"/>
+          <w:lang w:val="en-GB"/>
+        </w:rPr>
+      </w:pPr>
+      <w:r>
+        <w:rPr>
+          <w:rFonts w:ascii="Liberation Sans" w:hAnsi="Liberation Sans"/>
+          <w:b w:val="false"/>
+          <w:i w:val="false"/>
+          <w:caps w:val="false"/>
+          <w:smallCaps w:val="false"/>
+          <w:color w:val="000000"/>
+          <w:spacing w:val="0"/>
+          <w:sz w:val="24"/>
+          <w:szCs w:val="24"/>
+          <w:lang w:val="en-GB"/>
+        </w:rPr>
         <w:t>p123: I don't think this sentence makes sense -- "The proportion of direct light signal to background components in the [-5,+5]ns window is substantial" (I think you want to say the background is substantial compared to the signal, but I didn't get that from this sentence)</w:t>
+      </w:r>
+    </w:p>
+    <w:p>
+      <w:pPr>
+        <w:pStyle w:val="TextBody"/>
+        <w:widowControl/>
+        <w:numPr>
+          <w:ilvl w:val="0"/>
+          <w:numId w:val="0"/>
+        </w:numPr>
+        <w:tabs>
+          <w:tab w:val="clear" w:pos="720"/>
+          <w:tab w:val="left" w:pos="0" w:leader="none"/>
+        </w:tabs>
+        <w:spacing w:before="0" w:after="0"/>
+        <w:ind w:start="709" w:hanging="0"/>
+        <w:rPr>
+          <w:rFonts w:ascii="Liberation Sans" w:hAnsi="Liberation Sans"/>
+          <w:color w:val="C9211E"/>
+        </w:rPr>
+      </w:pPr>
+      <w:r>
+        <w:rPr>
+          <w:rFonts w:ascii="Liberation Sans" w:hAnsi="Liberation Sans"/>
+          <w:color w:val="C9211E"/>
+        </w:rPr>
+        <w:t>Agreed; changed.</w:t>
       </w:r>
     </w:p>
     <w:p>
@@ -5920,6 +6081,7 @@
     <w:p>
       <w:pPr>
         <w:pStyle w:val="ListParagraph"/>
+        <w:ind w:hanging="0"/>
         <w:rPr>
           <w:rFonts w:ascii="Liberation Sans" w:hAnsi="Liberation Sans" w:cs="Times New Roman"/>
           <w:kern w:val="0"/>
@@ -6000,7 +6162,119 @@
           <w:szCs w:val="24"/>
           <w:lang w:val="en-GB"/>
         </w:rPr>
-        <w:t xml:space="preserve">112/136 (Fig 5.1) – This was the one that confused me in comparing scattering and attenuation. It might be better to actually calculate the absorption and plot that to make the desired comparison. </w:t>
+        <w:t>112/136 (Fig 5.1) – This was the one that confused me in comparing scattering and attenuation. It might be better to actually calculate the absorption and plot that to make the desired comparison.</w:t>
+      </w:r>
+    </w:p>
+    <w:p>
+      <w:pPr>
+        <w:pStyle w:val="Normal"/>
+        <w:rPr>
+          <w:rFonts w:ascii="Liberation Sans" w:hAnsi="Liberation Sans"/>
+          <w:color w:val="C9211E"/>
+        </w:rPr>
+      </w:pPr>
+      <w:r>
+        <w:rPr>
+          <w:rFonts w:ascii="Liberation Sans" w:hAnsi="Liberation Sans"/>
+          <w:color w:val="C9211E"/>
+        </w:rPr>
+        <w:t>Understood. I have now added the absorption length distribution for LABPPO into the plot, so that you can now see the expected dominance of the scattering at long wavelengths.</w:t>
+      </w:r>
+    </w:p>
+    <w:p>
+      <w:pPr>
+        <w:pStyle w:val="Normal"/>
+        <w:rPr>
+          <w:rFonts w:ascii="Liberation Sans" w:hAnsi="Liberation Sans"/>
+          <w:color w:val="2A6099"/>
+        </w:rPr>
+      </w:pPr>
+      <w:r>
+        <w:rPr>
+          <w:rFonts w:ascii="Liberation Sans" w:hAnsi="Liberation Sans"/>
+          <w:color w:val="2A6099"/>
+        </w:rPr>
+        <w:t>113/137 – “radially-opposite”: alt. “diametrically-opposite”?</w:t>
+      </w:r>
+    </w:p>
+    <w:p>
+      <w:pPr>
+        <w:pStyle w:val="Normal"/>
+        <w:rPr>
+          <w:rFonts w:ascii="Liberation Sans" w:hAnsi="Liberation Sans"/>
+          <w:color w:val="C9211E"/>
+        </w:rPr>
+      </w:pPr>
+      <w:r>
+        <w:rPr>
+          <w:rFonts w:ascii="Liberation Sans" w:hAnsi="Liberation Sans"/>
+          <w:color w:val="C9211E"/>
+        </w:rPr>
+        <w:t>Sure; changed.</w:t>
+      </w:r>
+    </w:p>
+    <w:p>
+      <w:pPr>
+        <w:pStyle w:val="Normal"/>
+        <w:rPr>
+          <w:rFonts w:ascii="Liberation Sans" w:hAnsi="Liberation Sans"/>
+          <w:color w:val="2A6099"/>
+        </w:rPr>
+      </w:pPr>
+      <w:r>
+        <w:rPr>
+          <w:rFonts w:ascii="Liberation Sans" w:hAnsi="Liberation Sans"/>
+          <w:color w:val="2A6099"/>
+        </w:rPr>
+        <w:t>114/138 – “length of path”: alt. “path length traversed”</w:t>
+      </w:r>
+    </w:p>
+    <w:p>
+      <w:pPr>
+        <w:pStyle w:val="Normal"/>
+        <w:rPr>
+          <w:rFonts w:ascii="Liberation Sans" w:hAnsi="Liberation Sans"/>
+          <w:color w:val="C9211E"/>
+        </w:rPr>
+      </w:pPr>
+      <w:r>
+        <w:rPr>
+          <w:rFonts w:ascii="Liberation Sans" w:hAnsi="Liberation Sans"/>
+          <w:color w:val="C9211E"/>
+        </w:rPr>
+        <w:t>Agreed; changed.</w:t>
+      </w:r>
+    </w:p>
+    <w:p>
+      <w:pPr>
+        <w:pStyle w:val="Normal"/>
+        <w:rPr>
+          <w:rFonts w:ascii="Liberation Sans" w:hAnsi="Liberation Sans"/>
+          <w:color w:val="2A6099"/>
+        </w:rPr>
+      </w:pPr>
+      <w:r>
+        <w:rPr>
+          <w:rFonts w:ascii="Liberation Sans" w:hAnsi="Liberation Sans"/>
+          <w:color w:val="2A6099"/>
+        </w:rPr>
+        <w:t>114/138 – “between two mediums”: alt. “between two media”</w:t>
+      </w:r>
+    </w:p>
+    <w:p>
+      <w:pPr>
+        <w:pStyle w:val="Normal"/>
+        <w:rPr>
+          <w:rFonts w:ascii="Liberation Sans" w:hAnsi="Liberation Sans"/>
+          <w:color w:val="C9211E"/>
+        </w:rPr>
+      </w:pPr>
+      <w:r>
+        <w:rPr>
+          <w:rFonts w:ascii="Liberation Sans" w:hAnsi="Liberation Sans"/>
+          <w:color w:val="C9211E"/>
+        </w:rPr>
+        <w:t>Agreed; changed.</w:t>
       </w:r>
     </w:p>
     <w:p>
@@ -6022,7 +6296,23 @@
           <w:szCs w:val="24"/>
           <w:lang w:val="en-GB"/>
         </w:rPr>
-        <w:t xml:space="preserve">117/141 (Fig 5.3) I think the y-axis units are wrong. </w:t>
+        <w:t>117/141 (Fig 5.3) I think the y-axis units are wrong.</w:t>
+      </w:r>
+    </w:p>
+    <w:p>
+      <w:pPr>
+        <w:pStyle w:val="Normal"/>
+        <w:rPr>
+          <w:rFonts w:ascii="Liberation Sans" w:hAnsi="Liberation Sans"/>
+          <w:color w:val="C9211E"/>
+        </w:rPr>
+      </w:pPr>
+      <w:r>
+        <w:rPr>
+          <w:rFonts w:ascii="Liberation Sans" w:hAnsi="Liberation Sans"/>
+          <w:color w:val="C9211E"/>
+        </w:rPr>
+        <w:t>Agreed; changed.</w:t>
       </w:r>
     </w:p>
     <w:p>

</xml_diff>

<commit_message>
corrections to chapter 5
</commit_message>
<xml_diff>
--- a/examiners_comments.docx
+++ b/examiners_comments.docx
@@ -307,14 +307,95 @@
         <w:widowControl/>
         <w:numPr>
           <w:ilvl w:val="0"/>
+          <w:numId w:val="0"/>
+        </w:numPr>
+        <w:tabs>
+          <w:tab w:val="clear" w:pos="720"/>
+          <w:tab w:val="left" w:pos="0" w:leader="none"/>
+        </w:tabs>
+        <w:spacing w:before="0" w:after="0"/>
+        <w:ind w:start="709" w:hanging="0"/>
+        <w:rPr>
+          <w:rFonts w:ascii="Liberation Sans" w:hAnsi="Liberation Sans"/>
+          <w:color w:val="C9211E"/>
+        </w:rPr>
+      </w:pPr>
+      <w:r>
+        <w:rPr>
+          <w:rFonts w:ascii="Liberation Sans" w:hAnsi="Liberation Sans"/>
+          <w:color w:val="C9211E"/>
+        </w:rPr>
+        <w:t>From my count, there are two occasions where I used a stacked histogram instead of overlaid: Fig 5.14, and Fig 6.20.</w:t>
+      </w:r>
+    </w:p>
+    <w:p>
+      <w:pPr>
+        <w:pStyle w:val="TextBody"/>
+        <w:widowControl/>
+        <w:numPr>
+          <w:ilvl w:val="0"/>
           <w:numId w:val="3"/>
         </w:numPr>
         <w:tabs>
           <w:tab w:val="clear" w:pos="720"/>
           <w:tab w:val="left" w:pos="0" w:leader="none"/>
         </w:tabs>
+        <w:spacing w:before="0" w:after="0"/>
         <w:ind w:start="709" w:hanging="0"/>
         <w:rPr>
+          <w:rFonts w:ascii="Liberation Sans" w:hAnsi="Liberation Sans"/>
+          <w:color w:val="C9211E"/>
+        </w:rPr>
+      </w:pPr>
+      <w:r>
+        <w:rPr>
+          <w:rFonts w:ascii="Liberation Sans" w:hAnsi="Liberation Sans"/>
+          <w:color w:val="C9211E"/>
+        </w:rPr>
+        <w:t>For Fig 5.14, I have turned the plot into an overlaid version instead of stacked. I also made a few other aesthetic changes – these were done because this plot was used in a NuPhys 2023 conference poster on the SMELLIE calibration system, and had to pass through Collaboration Approval.</w:t>
+      </w:r>
+    </w:p>
+    <w:p>
+      <w:pPr>
+        <w:pStyle w:val="TextBody"/>
+        <w:widowControl/>
+        <w:numPr>
+          <w:ilvl w:val="0"/>
+          <w:numId w:val="3"/>
+        </w:numPr>
+        <w:tabs>
+          <w:tab w:val="clear" w:pos="720"/>
+          <w:tab w:val="left" w:pos="0" w:leader="none"/>
+        </w:tabs>
+        <w:spacing w:before="0" w:after="0"/>
+        <w:ind w:start="709" w:hanging="0"/>
+        <w:rPr>
+          <w:rFonts w:ascii="Liberation Sans" w:hAnsi="Liberation Sans"/>
+          <w:color w:val="C9211E"/>
+        </w:rPr>
+      </w:pPr>
+      <w:r>
+        <w:rPr>
+          <w:rFonts w:ascii="Liberation Sans" w:hAnsi="Liberation Sans"/>
+          <w:color w:val="C9211E"/>
+        </w:rPr>
+        <w:t>TODO</w:t>
+      </w:r>
+    </w:p>
+    <w:p>
+      <w:pPr>
+        <w:pStyle w:val="TextBody"/>
+        <w:widowControl/>
+        <w:numPr>
+          <w:ilvl w:val="0"/>
+          <w:numId w:val="3"/>
+        </w:numPr>
+        <w:tabs>
+          <w:tab w:val="clear" w:pos="720"/>
+          <w:tab w:val="left" w:pos="0" w:leader="none"/>
+        </w:tabs>
+        <w:ind w:start="709" w:hanging="0"/>
+        <w:rPr>
           <w:b w:val="false"/>
           <w:b w:val="false"/>
           <w:i w:val="false"/>
@@ -342,6 +423,32 @@
           <w:lang w:val="en-GB"/>
         </w:rPr>
         <w:t>Great colour scheme for plots, though!</w:t>
+      </w:r>
+    </w:p>
+    <w:p>
+      <w:pPr>
+        <w:pStyle w:val="TextBody"/>
+        <w:widowControl/>
+        <w:numPr>
+          <w:ilvl w:val="0"/>
+          <w:numId w:val="0"/>
+        </w:numPr>
+        <w:tabs>
+          <w:tab w:val="clear" w:pos="720"/>
+          <w:tab w:val="left" w:pos="0" w:leader="none"/>
+        </w:tabs>
+        <w:ind w:start="709" w:hanging="0"/>
+        <w:rPr>
+          <w:rFonts w:ascii="Liberation Sans" w:hAnsi="Liberation Sans"/>
+          <w:color w:val="C9211E"/>
+        </w:rPr>
+      </w:pPr>
+      <w:r>
+        <w:rPr>
+          <w:rFonts w:ascii="Liberation Sans" w:hAnsi="Liberation Sans"/>
+          <w:color w:val="C9211E"/>
+        </w:rPr>
+        <w:t>Thank you!</w:t>
       </w:r>
     </w:p>
     <w:p>
@@ -1589,6 +1696,33 @@
         <w:widowControl/>
         <w:numPr>
           <w:ilvl w:val="0"/>
+          <w:numId w:val="0"/>
+        </w:numPr>
+        <w:tabs>
+          <w:tab w:val="clear" w:pos="720"/>
+          <w:tab w:val="left" w:pos="0" w:leader="none"/>
+        </w:tabs>
+        <w:spacing w:before="0" w:after="0"/>
+        <w:ind w:start="709" w:hanging="0"/>
+        <w:rPr>
+          <w:rFonts w:ascii="Liberation Sans" w:hAnsi="Liberation Sans"/>
+          <w:color w:val="C9211E"/>
+        </w:rPr>
+      </w:pPr>
+      <w:r>
+        <w:rPr>
+          <w:rFonts w:ascii="Liberation Sans" w:hAnsi="Liberation Sans"/>
+          <w:color w:val="C9211E"/>
+        </w:rPr>
+        <w:t>Good point. I have now added a few sentences at the end of the “Mathematical Model” subsection that calls out this explicitly.</w:t>
+      </w:r>
+    </w:p>
+    <w:p>
+      <w:pPr>
+        <w:pStyle w:val="TextBody"/>
+        <w:widowControl/>
+        <w:numPr>
+          <w:ilvl w:val="0"/>
           <w:numId w:val="7"/>
         </w:numPr>
         <w:tabs>
@@ -2057,7 +2191,7 @@
         <w:widowControl/>
         <w:numPr>
           <w:ilvl w:val="0"/>
-          <w:numId w:val="7"/>
+          <w:numId w:val="0"/>
         </w:numPr>
         <w:tabs>
           <w:tab w:val="clear" w:pos="720"/>
@@ -2066,33 +2200,16 @@
         <w:spacing w:before="0" w:after="0"/>
         <w:ind w:start="709" w:hanging="0"/>
         <w:rPr>
-          <w:b w:val="false"/>
-          <w:b w:val="false"/>
-          <w:i w:val="false"/>
-          <w:i w:val="false"/>
-          <w:caps w:val="false"/>
-          <w:smallCaps w:val="false"/>
-          <w:color w:val="000000"/>
-          <w:spacing w:val="0"/>
-          <w:sz w:val="24"/>
-          <w:szCs w:val="24"/>
-          <w:lang w:val="en-GB"/>
-        </w:rPr>
-      </w:pPr>
-      <w:r>
-        <w:rPr>
-          <w:rFonts w:ascii="Liberation Sans" w:hAnsi="Liberation Sans"/>
-          <w:b w:val="false"/>
-          <w:i w:val="false"/>
-          <w:caps w:val="false"/>
-          <w:smallCaps w:val="false"/>
-          <w:color w:val="000000"/>
-          <w:spacing w:val="0"/>
-          <w:sz w:val="24"/>
-          <w:szCs w:val="24"/>
-          <w:lang w:val="en-GB"/>
-        </w:rPr>
-        <w:t>Fig 5.8: the post-correction points in black are sometimes ambiguous (e.g. there are at least 3 black squares on each plot). How do I know which corresponds to which pre-correction point?</w:t>
+          <w:rFonts w:ascii="Liberation Sans" w:hAnsi="Liberation Sans"/>
+          <w:color w:val="C9211E"/>
+        </w:rPr>
+      </w:pPr>
+      <w:r>
+        <w:rPr>
+          <w:rFonts w:ascii="Liberation Sans" w:hAnsi="Liberation Sans"/>
+          <w:color w:val="C9211E"/>
+        </w:rPr>
+        <w:t>I have now amended the sentence on the page before, to now say that the extinction lengths asymptote at a certain point, and beyond that become negative.</w:t>
       </w:r>
     </w:p>
     <w:p>
@@ -2136,7 +2253,34 @@
           <w:szCs w:val="24"/>
           <w:lang w:val="en-GB"/>
         </w:rPr>
-        <w:t>p128: It feels a bit weird to have previously pointed out twice that May 2022 and June 2023 don't really agree, and then just end this section with the conclusion that generally they are consistent without any further discussion. Can you expand on this, or reframe how you talk about it earlier?</w:t>
+        <w:t>Fig 5.8: the post-correction points in black are sometimes ambiguous (e.g. there are at least 3 black squares on each plot). How do I know which corresponds to which pre-correction point?</w:t>
+      </w:r>
+    </w:p>
+    <w:p>
+      <w:pPr>
+        <w:pStyle w:val="TextBody"/>
+        <w:widowControl/>
+        <w:numPr>
+          <w:ilvl w:val="0"/>
+          <w:numId w:val="0"/>
+        </w:numPr>
+        <w:tabs>
+          <w:tab w:val="clear" w:pos="720"/>
+          <w:tab w:val="left" w:pos="0" w:leader="none"/>
+        </w:tabs>
+        <w:spacing w:before="0" w:after="0"/>
+        <w:ind w:start="709" w:hanging="0"/>
+        <w:rPr>
+          <w:rFonts w:ascii="Liberation Sans" w:hAnsi="Liberation Sans"/>
+          <w:color w:val="C9211E"/>
+        </w:rPr>
+      </w:pPr>
+      <w:r>
+        <w:rPr>
+          <w:rFonts w:ascii="Liberation Sans" w:hAnsi="Liberation Sans"/>
+          <w:color w:val="C9211E"/>
+        </w:rPr>
+        <w:t>I think we discussed in the viva how the correction that the black points show is a purely leftwards shift on the plot, because they only change the value of Rs. I have now added a sentence in the discussion of the black points in the text to note this fact, hopefully to prevent this issue.</w:t>
       </w:r>
     </w:p>
     <w:p>
@@ -2180,7 +2324,34 @@
           <w:szCs w:val="24"/>
           <w:lang w:val="en-GB"/>
         </w:rPr>
-        <w:t>Fig 5.15 caption references "non-skipped events" - I don't know what that means</w:t>
+        <w:t>p128: It feels a bit weird to have previously pointed out twice that May 2022 and June 2023 don't really agree, and then just end this section with the conclusion that generally they are consistent without any further discussion. Can you expand on this, or reframe how you talk about it earlier?</w:t>
+      </w:r>
+    </w:p>
+    <w:p>
+      <w:pPr>
+        <w:pStyle w:val="TextBody"/>
+        <w:widowControl/>
+        <w:numPr>
+          <w:ilvl w:val="0"/>
+          <w:numId w:val="0"/>
+        </w:numPr>
+        <w:tabs>
+          <w:tab w:val="clear" w:pos="720"/>
+          <w:tab w:val="left" w:pos="0" w:leader="none"/>
+        </w:tabs>
+        <w:spacing w:before="0" w:after="0"/>
+        <w:ind w:start="709" w:hanging="0"/>
+        <w:rPr>
+          <w:rFonts w:ascii="Liberation Sans" w:hAnsi="Liberation Sans"/>
+          <w:color w:val="C9211E"/>
+        </w:rPr>
+      </w:pPr>
+      <w:r>
+        <w:rPr>
+          <w:rFonts w:ascii="Liberation Sans" w:hAnsi="Liberation Sans"/>
+          <w:color w:val="C9211E"/>
+        </w:rPr>
+        <w:t>You’re right that this seems a bit odd. I’ve added a sentence or so about this disagreement at the end of the section, and noted that it could be due to underestimating the uncertainty of the measurements, in a manner associated with my new comments about the reduced chi2 (see my comments about this in Alex’s section)</w:t>
       </w:r>
     </w:p>
     <w:p>
@@ -2195,6 +2366,7 @@
           <w:tab w:val="clear" w:pos="720"/>
           <w:tab w:val="left" w:pos="0" w:leader="none"/>
         </w:tabs>
+        <w:spacing w:before="0" w:after="0"/>
         <w:ind w:start="709" w:hanging="0"/>
         <w:rPr>
           <w:b w:val="false"/>
@@ -2223,7 +2395,103 @@
           <w:szCs w:val="24"/>
           <w:lang w:val="en-GB"/>
         </w:rPr>
+        <w:t>Fig 5.15 caption references "non-skipped events" - I don't know what that means</w:t>
+      </w:r>
+    </w:p>
+    <w:p>
+      <w:pPr>
+        <w:pStyle w:val="TextBody"/>
+        <w:widowControl/>
+        <w:numPr>
+          <w:ilvl w:val="0"/>
+          <w:numId w:val="0"/>
+        </w:numPr>
+        <w:tabs>
+          <w:tab w:val="clear" w:pos="720"/>
+          <w:tab w:val="left" w:pos="0" w:leader="none"/>
+        </w:tabs>
+        <w:spacing w:before="0" w:after="0"/>
+        <w:ind w:start="709" w:hanging="0"/>
+        <w:rPr>
+          <w:rFonts w:ascii="Liberation Sans" w:hAnsi="Liberation Sans"/>
+          <w:color w:val="C9211E"/>
+        </w:rPr>
+      </w:pPr>
+      <w:r>
+        <w:rPr>
+          <w:rFonts w:ascii="Liberation Sans" w:hAnsi="Liberation Sans"/>
+          <w:color w:val="C9211E"/>
+        </w:rPr>
+        <w:t>I never explained this in the thesis, but – SMELLIE events were skipped if there weren’t enough hits in the beamspot to be able to reconstruct the emission time. Because this is such a subtlety that I haven’t explained anywhere else in the thesis, I have now removed “non-skipped” from the caption.</w:t>
+      </w:r>
+    </w:p>
+    <w:p>
+      <w:pPr>
+        <w:pStyle w:val="TextBody"/>
+        <w:widowControl/>
+        <w:numPr>
+          <w:ilvl w:val="0"/>
+          <w:numId w:val="7"/>
+        </w:numPr>
+        <w:tabs>
+          <w:tab w:val="clear" w:pos="720"/>
+          <w:tab w:val="left" w:pos="0" w:leader="none"/>
+        </w:tabs>
+        <w:ind w:start="709" w:hanging="0"/>
+        <w:rPr>
+          <w:b w:val="false"/>
+          <w:b w:val="false"/>
+          <w:i w:val="false"/>
+          <w:i w:val="false"/>
+          <w:caps w:val="false"/>
+          <w:smallCaps w:val="false"/>
+          <w:color w:val="000000"/>
+          <w:spacing w:val="0"/>
+          <w:sz w:val="24"/>
+          <w:szCs w:val="24"/>
+          <w:lang w:val="en-GB"/>
+        </w:rPr>
+      </w:pPr>
+      <w:r>
+        <w:rPr>
+          <w:rFonts w:ascii="Liberation Sans" w:hAnsi="Liberation Sans"/>
+          <w:b w:val="false"/>
+          <w:i w:val="false"/>
+          <w:caps w:val="false"/>
+          <w:smallCaps w:val="false"/>
+          <w:color w:val="000000"/>
+          <w:spacing w:val="0"/>
+          <w:sz w:val="24"/>
+          <w:szCs w:val="24"/>
+          <w:lang w:val="en-GB"/>
+        </w:rPr>
         <w:t>p137 typo: "with the using the same laser"</w:t>
+      </w:r>
+    </w:p>
+    <w:p>
+      <w:pPr>
+        <w:pStyle w:val="TextBody"/>
+        <w:widowControl/>
+        <w:numPr>
+          <w:ilvl w:val="0"/>
+          <w:numId w:val="0"/>
+        </w:numPr>
+        <w:tabs>
+          <w:tab w:val="clear" w:pos="720"/>
+          <w:tab w:val="left" w:pos="0" w:leader="none"/>
+        </w:tabs>
+        <w:ind w:start="709" w:hanging="0"/>
+        <w:rPr>
+          <w:rFonts w:ascii="Liberation Sans" w:hAnsi="Liberation Sans"/>
+          <w:color w:val="C9211E"/>
+        </w:rPr>
+      </w:pPr>
+      <w:r>
+        <w:rPr>
+          <w:rFonts w:ascii="Liberation Sans" w:hAnsi="Liberation Sans"/>
+          <w:color w:val="C9211E"/>
+        </w:rPr>
+        <w:t>Agreed; fixed.</w:t>
       </w:r>
     </w:p>
     <w:p>
@@ -6343,6 +6611,38 @@
       <w:pPr>
         <w:pStyle w:val="Normal"/>
         <w:rPr>
+          <w:rFonts w:ascii="Liberation Sans" w:hAnsi="Liberation Sans"/>
+          <w:color w:val="C9211E"/>
+        </w:rPr>
+      </w:pPr>
+      <w:r>
+        <w:rPr>
+          <w:rFonts w:ascii="Liberation Sans" w:hAnsi="Liberation Sans"/>
+          <w:color w:val="C9211E"/>
+        </w:rPr>
+        <w:t>I have now added the fit chi2 &amp; ndof to the plots: a good idea. As suspected, the chi2/ndof ratio is somewhat larger than one in all cases, typically a value of ~10. This indicates that there remains some inconsistency between data and the fit model.</w:t>
+      </w:r>
+    </w:p>
+    <w:p>
+      <w:pPr>
+        <w:pStyle w:val="Normal"/>
+        <w:rPr>
+          <w:rFonts w:ascii="Liberation Sans" w:hAnsi="Liberation Sans"/>
+          <w:color w:val="C9211E"/>
+        </w:rPr>
+      </w:pPr>
+      <w:r>
+        <w:rPr>
+          <w:rFonts w:ascii="Liberation Sans" w:hAnsi="Liberation Sans"/>
+          <w:color w:val="C9211E"/>
+        </w:rPr>
+        <w:t>This is something I want to investigate more in the future. However, for the purposes of this thesis, I have written a paragraph in the results section describing the above.</w:t>
+      </w:r>
+    </w:p>
+    <w:p>
+      <w:pPr>
+        <w:pStyle w:val="Normal"/>
+        <w:rPr>
           <w:rFonts w:cs="Times New Roman"/>
           <w:kern w:val="0"/>
           <w:sz w:val="24"/>
@@ -6403,6 +6703,54 @@
           <w:lang w:val="en-GB"/>
         </w:rPr>
         <w:t>scintillator’s extinction length distribution.” I thought the PQ data on pg 126 does show a shortening? Maybe state explicitly that you trust the PQ data less and are making conclusions discounting that.</w:t>
+      </w:r>
+    </w:p>
+    <w:p>
+      <w:pPr>
+        <w:pStyle w:val="Normal"/>
+        <w:rPr>
+          <w:rFonts w:ascii="Liberation Sans" w:hAnsi="Liberation Sans"/>
+          <w:color w:val="C9211E"/>
+        </w:rPr>
+      </w:pPr>
+      <w:r>
+        <w:rPr>
+          <w:rFonts w:ascii="Liberation Sans" w:hAnsi="Liberation Sans"/>
+          <w:color w:val="C9211E"/>
+        </w:rPr>
+        <w:t>Agreed; I have added such a statement, linking it to the possible underestimation of the error described in the extinction length analysis.</w:t>
+      </w:r>
+    </w:p>
+    <w:p>
+      <w:pPr>
+        <w:pStyle w:val="Normal"/>
+        <w:rPr>
+          <w:rFonts w:ascii="Liberation Sans" w:hAnsi="Liberation Sans"/>
+          <w:color w:val="2A6099"/>
+        </w:rPr>
+      </w:pPr>
+      <w:r>
+        <w:rPr>
+          <w:rFonts w:ascii="Liberation Sans" w:hAnsi="Liberation Sans"/>
+          <w:color w:val="2A6099"/>
+        </w:rPr>
+        <w:t>143/167 – “5%”: you mean “50%”, right?</w:t>
+      </w:r>
+    </w:p>
+    <w:p>
+      <w:pPr>
+        <w:pStyle w:val="Normal"/>
+        <w:rPr>
+          <w:rFonts w:ascii="Liberation Sans" w:hAnsi="Liberation Sans"/>
+          <w:color w:val="C9211E"/>
+        </w:rPr>
+      </w:pPr>
+      <w:r>
+        <w:rPr>
+          <w:rFonts w:ascii="Liberation Sans" w:hAnsi="Liberation Sans"/>
+          <w:color w:val="C9211E"/>
+        </w:rPr>
+        <w:t>Nope, 5% is right (we discussed this in the viva). 5% is the percentage error on the extinction length of the /scintillator/, after propagating the 50% error on the extinction length of the water.</w:t>
       </w:r>
     </w:p>
     <w:p>

</xml_diff>